<commit_message>
Melhoria visual no guia de implementação
</commit_message>
<xml_diff>
--- a/Documentação/Guia de Implementação.docx
+++ b/Documentação/Guia de Implementação.docx
@@ -4,11 +4,2496 @@
   <w:body>
     <w:p>
       <w:pPr>
+        <w:spacing w:after="160" w:line="259" w:lineRule="auto"/>
+        <w:ind w:firstLine="0"/>
+        <w:jc w:val="left"/>
+        <w:rPr>
+          <w:b/>
+          <w:caps/>
+          <w:color w:val="000000" w:themeColor="text1"/>
+        </w:rPr>
+      </w:pPr>
+      <w:r>
+        <w:rPr>
+          <w:noProof/>
+        </w:rPr>
+        <w:drawing>
+          <wp:anchor distT="0" distB="0" distL="114300" distR="114300" simplePos="0" relativeHeight="251658240" behindDoc="1" locked="0" layoutInCell="1" allowOverlap="1" wp14:anchorId="3E62269C" wp14:editId="3B620B20">
+            <wp:simplePos x="0" y="0"/>
+            <wp:positionH relativeFrom="column">
+              <wp:posOffset>3539490</wp:posOffset>
+            </wp:positionH>
+            <wp:positionV relativeFrom="paragraph">
+              <wp:posOffset>5715</wp:posOffset>
+            </wp:positionV>
+            <wp:extent cx="2142490" cy="619125"/>
+            <wp:effectExtent l="0" t="0" r="0" b="9525"/>
+            <wp:wrapNone/>
+            <wp:docPr id="14" name="Imagem 14" descr="Sanitop (apresentação) - O Instalador - Informação profissional do setor  das instalações em Portugal"/>
+            <wp:cNvGraphicFramePr>
+              <a:graphicFrameLocks xmlns:a="http://schemas.openxmlformats.org/drawingml/2006/main" noChangeAspect="1"/>
+            </wp:cNvGraphicFramePr>
+            <a:graphic xmlns:a="http://schemas.openxmlformats.org/drawingml/2006/main">
+              <a:graphicData uri="http://schemas.openxmlformats.org/drawingml/2006/picture">
+                <pic:pic xmlns:pic="http://schemas.openxmlformats.org/drawingml/2006/picture">
+                  <pic:nvPicPr>
+                    <pic:cNvPr id="0" name="Picture 3" descr="Sanitop (apresentação) - O Instalador - Informação profissional do setor  das instalações em Portugal"/>
+                    <pic:cNvPicPr>
+                      <a:picLocks noChangeAspect="1" noChangeArrowheads="1"/>
+                    </pic:cNvPicPr>
+                  </pic:nvPicPr>
+                  <pic:blipFill rotWithShape="1">
+                    <a:blip r:embed="rId6" cstate="print">
+                      <a:extLst>
+                        <a:ext uri="{28A0092B-C50C-407E-A947-70E740481C1C}">
+                          <a14:useLocalDpi xmlns:a14="http://schemas.microsoft.com/office/drawing/2010/main" val="0"/>
+                        </a:ext>
+                      </a:extLst>
+                    </a:blip>
+                    <a:srcRect t="22093" b="26610"/>
+                    <a:stretch/>
+                  </pic:blipFill>
+                  <pic:spPr bwMode="auto">
+                    <a:xfrm>
+                      <a:off x="0" y="0"/>
+                      <a:ext cx="2142490" cy="619125"/>
+                    </a:xfrm>
+                    <a:prstGeom prst="rect">
+                      <a:avLst/>
+                    </a:prstGeom>
+                    <a:noFill/>
+                    <a:ln>
+                      <a:noFill/>
+                    </a:ln>
+                    <a:extLst>
+                      <a:ext uri="{53640926-AAD7-44D8-BBD7-CCE9431645EC}">
+                        <a14:shadowObscured xmlns:a14="http://schemas.microsoft.com/office/drawing/2010/main"/>
+                      </a:ext>
+                    </a:extLst>
+                  </pic:spPr>
+                </pic:pic>
+              </a:graphicData>
+            </a:graphic>
+            <wp14:sizeRelV relativeFrom="margin">
+              <wp14:pctHeight>0</wp14:pctHeight>
+            </wp14:sizeRelV>
+          </wp:anchor>
+        </w:drawing>
+      </w:r>
+      <w:r>
+        <w:rPr>
+          <w:noProof/>
+        </w:rPr>
+        <w:drawing>
+          <wp:inline distT="0" distB="0" distL="0" distR="0" wp14:anchorId="5400ED75" wp14:editId="462E1DB3">
+            <wp:extent cx="2029909" cy="742950"/>
+            <wp:effectExtent l="0" t="0" r="8890" b="0"/>
+            <wp:docPr id="3" name="Imagem 3" descr="Politécnico de Viana do Castelo tem nova imagem"/>
+            <wp:cNvGraphicFramePr>
+              <a:graphicFrameLocks xmlns:a="http://schemas.openxmlformats.org/drawingml/2006/main" noChangeAspect="1"/>
+            </wp:cNvGraphicFramePr>
+            <a:graphic xmlns:a="http://schemas.openxmlformats.org/drawingml/2006/main">
+              <a:graphicData uri="http://schemas.openxmlformats.org/drawingml/2006/picture">
+                <pic:pic xmlns:pic="http://schemas.openxmlformats.org/drawingml/2006/picture">
+                  <pic:nvPicPr>
+                    <pic:cNvPr id="0" name="Picture 1" descr="Politécnico de Viana do Castelo tem nova imagem"/>
+                    <pic:cNvPicPr>
+                      <a:picLocks noChangeAspect="1" noChangeArrowheads="1"/>
+                    </pic:cNvPicPr>
+                  </pic:nvPicPr>
+                  <pic:blipFill>
+                    <a:blip r:embed="rId7" cstate="print">
+                      <a:extLst>
+                        <a:ext uri="{28A0092B-C50C-407E-A947-70E740481C1C}">
+                          <a14:useLocalDpi xmlns:a14="http://schemas.microsoft.com/office/drawing/2010/main" val="0"/>
+                        </a:ext>
+                      </a:extLst>
+                    </a:blip>
+                    <a:srcRect/>
+                    <a:stretch>
+                      <a:fillRect/>
+                    </a:stretch>
+                  </pic:blipFill>
+                  <pic:spPr bwMode="auto">
+                    <a:xfrm>
+                      <a:off x="0" y="0"/>
+                      <a:ext cx="2063766" cy="755342"/>
+                    </a:xfrm>
+                    <a:prstGeom prst="rect">
+                      <a:avLst/>
+                    </a:prstGeom>
+                    <a:noFill/>
+                    <a:ln>
+                      <a:noFill/>
+                    </a:ln>
+                  </pic:spPr>
+                </pic:pic>
+              </a:graphicData>
+            </a:graphic>
+          </wp:inline>
+        </w:drawing>
+      </w:r>
+    </w:p>
+    <w:p>
+      <w:pPr>
+        <w:spacing w:after="160" w:line="259" w:lineRule="auto"/>
+        <w:ind w:firstLine="0"/>
+        <w:jc w:val="right"/>
+        <w:rPr>
+          <w:b/>
+          <w:caps/>
+          <w:color w:val="000000" w:themeColor="text1"/>
+        </w:rPr>
+      </w:pPr>
+    </w:p>
+    <w:p>
+      <w:pPr>
+        <w:spacing w:after="160" w:line="259" w:lineRule="auto"/>
+        <w:ind w:firstLine="0"/>
+        <w:jc w:val="left"/>
+        <w:rPr>
+          <w:b/>
+          <w:caps/>
+          <w:color w:val="000000" w:themeColor="text1"/>
+        </w:rPr>
+      </w:pPr>
+    </w:p>
+    <w:p>
+      <w:pPr>
+        <w:spacing w:after="160" w:line="259" w:lineRule="auto"/>
+        <w:ind w:firstLine="0"/>
+        <w:jc w:val="left"/>
+        <w:rPr>
+          <w:b/>
+          <w:caps/>
+          <w:color w:val="000000" w:themeColor="text1"/>
+        </w:rPr>
+      </w:pPr>
+    </w:p>
+    <w:p>
+      <w:pPr>
+        <w:spacing w:after="160" w:line="259" w:lineRule="auto"/>
+        <w:ind w:firstLine="0"/>
+        <w:jc w:val="center"/>
+        <w:rPr>
+          <w:bCs/>
+          <w:caps/>
+          <w:color w:val="000000" w:themeColor="text1"/>
+        </w:rPr>
+      </w:pPr>
+      <w:r>
+        <w:rPr>
+          <w:bCs/>
+          <w:caps/>
+          <w:color w:val="000000" w:themeColor="text1"/>
+        </w:rPr>
+        <w:t>Jackson Júnior</w:t>
+      </w:r>
+    </w:p>
+    <w:p>
+      <w:pPr>
+        <w:spacing w:after="160" w:line="259" w:lineRule="auto"/>
+        <w:ind w:firstLine="0"/>
+        <w:jc w:val="center"/>
+        <w:rPr>
+          <w:bCs/>
+          <w:caps/>
+          <w:color w:val="000000" w:themeColor="text1"/>
+        </w:rPr>
+      </w:pPr>
+      <w:r>
+        <w:rPr>
+          <w:bCs/>
+          <w:caps/>
+          <w:color w:val="000000" w:themeColor="text1"/>
+        </w:rPr>
+        <w:t>Leonardo Lopez</w:t>
+      </w:r>
+    </w:p>
+    <w:p>
+      <w:pPr>
+        <w:spacing w:after="160" w:line="259" w:lineRule="auto"/>
+        <w:ind w:firstLine="0"/>
+        <w:jc w:val="left"/>
+        <w:rPr>
+          <w:b/>
+          <w:caps/>
+          <w:color w:val="000000" w:themeColor="text1"/>
+        </w:rPr>
+      </w:pPr>
+    </w:p>
+    <w:p>
+      <w:pPr>
+        <w:spacing w:after="160" w:line="259" w:lineRule="auto"/>
+        <w:ind w:firstLine="0"/>
+        <w:jc w:val="left"/>
+        <w:rPr>
+          <w:b/>
+          <w:caps/>
+          <w:color w:val="000000" w:themeColor="text1"/>
+        </w:rPr>
+      </w:pPr>
+    </w:p>
+    <w:p>
+      <w:pPr>
+        <w:spacing w:after="160" w:line="259" w:lineRule="auto"/>
+        <w:ind w:firstLine="0"/>
+        <w:jc w:val="left"/>
+        <w:rPr>
+          <w:b/>
+          <w:caps/>
+          <w:color w:val="000000" w:themeColor="text1"/>
+        </w:rPr>
+      </w:pPr>
+    </w:p>
+    <w:p>
+      <w:pPr>
+        <w:spacing w:after="160" w:line="259" w:lineRule="auto"/>
+        <w:ind w:firstLine="0"/>
+        <w:jc w:val="left"/>
+        <w:rPr>
+          <w:b/>
+          <w:caps/>
+          <w:color w:val="000000" w:themeColor="text1"/>
+        </w:rPr>
+      </w:pPr>
+    </w:p>
+    <w:p>
+      <w:pPr>
+        <w:spacing w:after="160" w:line="259" w:lineRule="auto"/>
+        <w:ind w:firstLine="0"/>
+        <w:jc w:val="left"/>
+        <w:rPr>
+          <w:b/>
+          <w:caps/>
+          <w:color w:val="000000" w:themeColor="text1"/>
+        </w:rPr>
+      </w:pPr>
+    </w:p>
+    <w:p>
+      <w:pPr>
+        <w:spacing w:after="160" w:line="259" w:lineRule="auto"/>
+        <w:ind w:firstLine="0"/>
+        <w:jc w:val="left"/>
+        <w:rPr>
+          <w:b/>
+          <w:caps/>
+          <w:color w:val="000000" w:themeColor="text1"/>
+        </w:rPr>
+      </w:pPr>
+    </w:p>
+    <w:p>
+      <w:pPr>
+        <w:spacing w:after="160" w:line="259" w:lineRule="auto"/>
+        <w:ind w:firstLine="0"/>
+        <w:jc w:val="center"/>
+        <w:rPr>
+          <w:b/>
+          <w:caps/>
+          <w:color w:val="000000" w:themeColor="text1"/>
+        </w:rPr>
+      </w:pPr>
+      <w:r>
+        <w:rPr>
+          <w:b/>
+          <w:caps/>
+          <w:color w:val="000000" w:themeColor="text1"/>
+        </w:rPr>
+        <w:t>Projeto: integração de fluxos de informação (Sanitop 360)</w:t>
+      </w:r>
+    </w:p>
+    <w:p>
+      <w:pPr>
+        <w:spacing w:after="160" w:line="259" w:lineRule="auto"/>
+        <w:ind w:firstLine="0"/>
+        <w:jc w:val="center"/>
+        <w:rPr>
+          <w:bCs/>
+          <w:caps/>
+          <w:color w:val="000000" w:themeColor="text1"/>
+        </w:rPr>
+      </w:pPr>
+      <w:r>
+        <w:rPr>
+          <w:bCs/>
+          <w:caps/>
+          <w:color w:val="000000" w:themeColor="text1"/>
+        </w:rPr>
+        <w:t>Guia de implementação</w:t>
+      </w:r>
+    </w:p>
+    <w:p>
+      <w:pPr>
+        <w:spacing w:after="160" w:line="259" w:lineRule="auto"/>
+        <w:ind w:firstLine="0"/>
+        <w:jc w:val="left"/>
+        <w:rPr>
+          <w:b/>
+          <w:caps/>
+          <w:color w:val="000000" w:themeColor="text1"/>
+        </w:rPr>
+      </w:pPr>
+    </w:p>
+    <w:p>
+      <w:pPr>
+        <w:spacing w:after="160" w:line="259" w:lineRule="auto"/>
+        <w:ind w:firstLine="0"/>
+        <w:jc w:val="left"/>
+        <w:rPr>
+          <w:b/>
+          <w:caps/>
+          <w:color w:val="000000" w:themeColor="text1"/>
+        </w:rPr>
+      </w:pPr>
+    </w:p>
+    <w:p>
+      <w:pPr>
+        <w:spacing w:after="160" w:line="259" w:lineRule="auto"/>
+        <w:ind w:firstLine="0"/>
+        <w:jc w:val="left"/>
+        <w:rPr>
+          <w:b/>
+          <w:caps/>
+          <w:color w:val="000000" w:themeColor="text1"/>
+        </w:rPr>
+      </w:pPr>
+    </w:p>
+    <w:p>
+      <w:pPr>
+        <w:spacing w:after="160" w:line="259" w:lineRule="auto"/>
+        <w:ind w:firstLine="0"/>
+        <w:jc w:val="left"/>
+        <w:rPr>
+          <w:b/>
+          <w:caps/>
+          <w:color w:val="000000" w:themeColor="text1"/>
+        </w:rPr>
+      </w:pPr>
+    </w:p>
+    <w:p>
+      <w:pPr>
+        <w:spacing w:after="160" w:line="259" w:lineRule="auto"/>
+        <w:ind w:firstLine="0"/>
+        <w:jc w:val="left"/>
+        <w:rPr>
+          <w:b/>
+          <w:caps/>
+          <w:color w:val="000000" w:themeColor="text1"/>
+        </w:rPr>
+      </w:pPr>
+    </w:p>
+    <w:p>
+      <w:pPr>
+        <w:spacing w:after="160" w:line="259" w:lineRule="auto"/>
+        <w:ind w:firstLine="0"/>
+        <w:jc w:val="left"/>
+        <w:rPr>
+          <w:b/>
+          <w:caps/>
+          <w:color w:val="000000" w:themeColor="text1"/>
+        </w:rPr>
+      </w:pPr>
+    </w:p>
+    <w:p>
+      <w:pPr>
+        <w:spacing w:after="160" w:line="259" w:lineRule="auto"/>
+        <w:ind w:firstLine="0"/>
+        <w:jc w:val="left"/>
+        <w:rPr>
+          <w:b/>
+          <w:caps/>
+          <w:color w:val="000000" w:themeColor="text1"/>
+        </w:rPr>
+      </w:pPr>
+    </w:p>
+    <w:p>
+      <w:pPr>
+        <w:spacing w:after="160" w:line="259" w:lineRule="auto"/>
+        <w:ind w:firstLine="0"/>
+        <w:jc w:val="left"/>
+        <w:rPr>
+          <w:b/>
+          <w:caps/>
+          <w:color w:val="000000" w:themeColor="text1"/>
+        </w:rPr>
+      </w:pPr>
+    </w:p>
+    <w:p>
+      <w:pPr>
+        <w:spacing w:after="160" w:line="259" w:lineRule="auto"/>
+        <w:ind w:firstLine="0"/>
+        <w:jc w:val="left"/>
+        <w:rPr>
+          <w:b/>
+          <w:caps/>
+          <w:color w:val="000000" w:themeColor="text1"/>
+        </w:rPr>
+      </w:pPr>
+    </w:p>
+    <w:p>
+      <w:pPr>
+        <w:spacing w:after="160" w:line="259" w:lineRule="auto"/>
+        <w:ind w:firstLine="0"/>
+        <w:jc w:val="left"/>
+        <w:rPr>
+          <w:b/>
+          <w:caps/>
+          <w:color w:val="000000" w:themeColor="text1"/>
+        </w:rPr>
+      </w:pPr>
+    </w:p>
+    <w:p>
+      <w:pPr>
+        <w:spacing w:after="160" w:line="259" w:lineRule="auto"/>
+        <w:ind w:firstLine="0"/>
+        <w:jc w:val="left"/>
+        <w:rPr>
+          <w:b/>
+          <w:caps/>
+          <w:color w:val="000000" w:themeColor="text1"/>
+        </w:rPr>
+      </w:pPr>
+    </w:p>
+    <w:p>
+      <w:pPr>
+        <w:spacing w:after="160" w:line="259" w:lineRule="auto"/>
+        <w:ind w:firstLine="0"/>
+        <w:jc w:val="left"/>
+        <w:rPr>
+          <w:b/>
+          <w:caps/>
+          <w:color w:val="000000" w:themeColor="text1"/>
+        </w:rPr>
+      </w:pPr>
+    </w:p>
+    <w:p>
+      <w:pPr>
+        <w:spacing w:after="160" w:line="259" w:lineRule="auto"/>
+        <w:ind w:firstLine="0"/>
+        <w:jc w:val="left"/>
+        <w:rPr>
+          <w:b/>
+          <w:caps/>
+          <w:color w:val="000000" w:themeColor="text1"/>
+        </w:rPr>
+      </w:pPr>
+    </w:p>
+    <w:p>
+      <w:pPr>
+        <w:spacing w:after="160" w:line="259" w:lineRule="auto"/>
+        <w:ind w:firstLine="0"/>
+        <w:jc w:val="center"/>
+        <w:rPr>
+          <w:bCs/>
+          <w:caps/>
+          <w:color w:val="000000" w:themeColor="text1"/>
+        </w:rPr>
+      </w:pPr>
+      <w:r>
+        <w:rPr>
+          <w:bCs/>
+          <w:caps/>
+          <w:color w:val="000000" w:themeColor="text1"/>
+        </w:rPr>
+        <w:t>Viana do Castelo</w:t>
+      </w:r>
+    </w:p>
+    <w:p>
+      <w:pPr>
+        <w:spacing w:after="160" w:line="259" w:lineRule="auto"/>
+        <w:ind w:firstLine="0"/>
+        <w:jc w:val="center"/>
+        <w:rPr>
+          <w:bCs/>
+          <w:caps/>
+          <w:color w:val="000000" w:themeColor="text1"/>
+        </w:rPr>
+      </w:pPr>
+      <w:r>
+        <w:rPr>
+          <w:bCs/>
+          <w:caps/>
+          <w:color w:val="000000" w:themeColor="text1"/>
+        </w:rPr>
+        <w:t>2022</w:t>
+      </w:r>
+    </w:p>
+    <w:p>
+      <w:pPr>
+        <w:spacing w:after="160" w:line="259" w:lineRule="auto"/>
+        <w:ind w:firstLine="0"/>
+        <w:jc w:val="center"/>
+        <w:rPr>
+          <w:bCs/>
+          <w:caps/>
+          <w:color w:val="000000" w:themeColor="text1"/>
+        </w:rPr>
+      </w:pPr>
+      <w:r>
+        <w:rPr>
+          <w:b/>
+          <w:caps/>
+          <w:color w:val="000000" w:themeColor="text1"/>
+        </w:rPr>
+        <w:br w:type="page"/>
+      </w:r>
+      <w:r>
+        <w:rPr>
+          <w:bCs/>
+          <w:caps/>
+          <w:color w:val="000000" w:themeColor="text1"/>
+        </w:rPr>
+        <w:lastRenderedPageBreak/>
+        <w:t>Jackson Barreto Costa Júnior</w:t>
+      </w:r>
+    </w:p>
+    <w:p>
+      <w:pPr>
+        <w:spacing w:after="160" w:line="259" w:lineRule="auto"/>
+        <w:ind w:firstLine="0"/>
+        <w:jc w:val="center"/>
+        <w:rPr>
+          <w:bCs/>
+          <w:caps/>
+          <w:color w:val="000000" w:themeColor="text1"/>
+        </w:rPr>
+      </w:pPr>
+      <w:r>
+        <w:rPr>
+          <w:bCs/>
+          <w:caps/>
+          <w:color w:val="000000" w:themeColor="text1"/>
+        </w:rPr>
+        <w:t>Leonardo MAriz Martinez Lopez</w:t>
+      </w:r>
+    </w:p>
+    <w:p>
+      <w:pPr>
+        <w:spacing w:after="160" w:line="259" w:lineRule="auto"/>
+        <w:ind w:firstLine="0"/>
+        <w:jc w:val="center"/>
+        <w:rPr>
+          <w:bCs/>
+          <w:caps/>
+          <w:color w:val="000000" w:themeColor="text1"/>
+        </w:rPr>
+      </w:pPr>
+    </w:p>
+    <w:p>
+      <w:pPr>
+        <w:spacing w:after="160" w:line="259" w:lineRule="auto"/>
+        <w:ind w:firstLine="0"/>
+        <w:jc w:val="center"/>
+        <w:rPr>
+          <w:bCs/>
+          <w:caps/>
+          <w:color w:val="000000" w:themeColor="text1"/>
+        </w:rPr>
+      </w:pPr>
+    </w:p>
+    <w:p>
+      <w:pPr>
+        <w:spacing w:after="160" w:line="259" w:lineRule="auto"/>
+        <w:ind w:firstLine="0"/>
+        <w:jc w:val="center"/>
+        <w:rPr>
+          <w:bCs/>
+          <w:caps/>
+          <w:color w:val="000000" w:themeColor="text1"/>
+        </w:rPr>
+      </w:pPr>
+    </w:p>
+    <w:p>
+      <w:pPr>
+        <w:spacing w:after="160" w:line="259" w:lineRule="auto"/>
+        <w:ind w:firstLine="0"/>
+        <w:jc w:val="center"/>
+        <w:rPr>
+          <w:b/>
+          <w:caps/>
+          <w:color w:val="000000" w:themeColor="text1"/>
+        </w:rPr>
+      </w:pPr>
+      <w:r>
+        <w:rPr>
+          <w:b/>
+          <w:caps/>
+          <w:color w:val="000000" w:themeColor="text1"/>
+        </w:rPr>
+        <w:t>Projeto: integração de fluxos de informação (Sanitop 360)</w:t>
+      </w:r>
+    </w:p>
+    <w:p>
+      <w:pPr>
+        <w:spacing w:after="160" w:line="259" w:lineRule="auto"/>
+        <w:ind w:firstLine="0"/>
+        <w:jc w:val="center"/>
+        <w:rPr>
+          <w:bCs/>
+          <w:caps/>
+          <w:color w:val="000000" w:themeColor="text1"/>
+        </w:rPr>
+      </w:pPr>
+      <w:r>
+        <w:rPr>
+          <w:bCs/>
+          <w:caps/>
+          <w:color w:val="000000" w:themeColor="text1"/>
+        </w:rPr>
+        <w:t>Guia de implementação</w:t>
+      </w:r>
+    </w:p>
+    <w:p>
+      <w:pPr>
+        <w:spacing w:after="160" w:line="259" w:lineRule="auto"/>
+        <w:ind w:firstLine="0"/>
+        <w:jc w:val="center"/>
+        <w:rPr>
+          <w:bCs/>
+          <w:caps/>
+          <w:color w:val="000000" w:themeColor="text1"/>
+        </w:rPr>
+      </w:pPr>
+    </w:p>
+    <w:p>
+      <w:pPr>
+        <w:spacing w:after="160" w:line="259" w:lineRule="auto"/>
+        <w:ind w:firstLine="0"/>
+        <w:jc w:val="center"/>
+        <w:rPr>
+          <w:bCs/>
+          <w:caps/>
+          <w:color w:val="000000" w:themeColor="text1"/>
+        </w:rPr>
+      </w:pPr>
+    </w:p>
+    <w:p>
+      <w:pPr>
+        <w:spacing w:after="160" w:line="259" w:lineRule="auto"/>
+        <w:ind w:firstLine="0"/>
+        <w:jc w:val="left"/>
+        <w:rPr>
+          <w:b/>
+          <w:caps/>
+          <w:color w:val="000000" w:themeColor="text1"/>
+        </w:rPr>
+      </w:pPr>
+    </w:p>
+    <w:p>
+      <w:pPr>
+        <w:ind w:firstLine="0"/>
+      </w:pPr>
+      <w:r>
+        <w:t>.</w:t>
+      </w:r>
+    </w:p>
+    <w:p>
+      <w:pPr>
+        <w:spacing w:after="160" w:line="259" w:lineRule="auto"/>
+        <w:ind w:firstLine="0"/>
+        <w:jc w:val="left"/>
+        <w:rPr>
+          <w:b/>
+          <w:caps/>
+          <w:color w:val="000000" w:themeColor="text1"/>
+        </w:rPr>
+      </w:pPr>
+    </w:p>
+    <w:p>
+      <w:pPr>
+        <w:pStyle w:val="ContraCapaDescricao"/>
+      </w:pPr>
+      <w:r>
+        <w:t>Guia de implementação sobre a primeira parte do trabalho realizado</w:t>
+      </w:r>
+      <w:r>
+        <w:t xml:space="preserve"> através do estágio extracurricular na empresa </w:t>
+      </w:r>
+      <w:proofErr w:type="spellStart"/>
+      <w:r>
+        <w:t>Sanitop</w:t>
+      </w:r>
+      <w:proofErr w:type="spellEnd"/>
+      <w:r>
+        <w:t xml:space="preserve"> no curso de Licenciatura em Engenharia Informática do Instituto Politécnico de Viana do Castelo – IPVC.</w:t>
+      </w:r>
+    </w:p>
+    <w:p>
+      <w:pPr>
+        <w:pStyle w:val="ContraCapaDescricao"/>
+      </w:pPr>
+    </w:p>
+    <w:p>
+      <w:pPr>
+        <w:pStyle w:val="ContraCapaDescricao"/>
+      </w:pPr>
+      <w:r>
+        <w:t>Orientação: Prof</w:t>
+      </w:r>
+      <w:r>
+        <w:t>essor</w:t>
+      </w:r>
+      <w:r>
+        <w:t xml:space="preserve"> </w:t>
+      </w:r>
+      <w:r>
+        <w:t>d</w:t>
+      </w:r>
+      <w:r>
+        <w:t xml:space="preserve">outor </w:t>
+      </w:r>
+      <w:r>
+        <w:t>Pedro Coutinho, Professora doutora Sara Paiva, e Professor doutor Ricardo Freitas</w:t>
+      </w:r>
+      <w:r>
+        <w:rPr>
+          <w:color w:val="000000"/>
+        </w:rPr>
+        <w:t>.</w:t>
+      </w:r>
+    </w:p>
+    <w:p>
+      <w:pPr>
+        <w:spacing w:after="160" w:line="259" w:lineRule="auto"/>
+        <w:ind w:firstLine="0"/>
+        <w:jc w:val="left"/>
+        <w:rPr>
+          <w:b/>
+          <w:caps/>
+          <w:color w:val="000000" w:themeColor="text1"/>
+        </w:rPr>
+      </w:pPr>
+    </w:p>
+    <w:p>
+      <w:pPr>
+        <w:spacing w:after="160" w:line="259" w:lineRule="auto"/>
+        <w:ind w:firstLine="0"/>
+        <w:jc w:val="left"/>
+        <w:rPr>
+          <w:b/>
+          <w:caps/>
+          <w:color w:val="000000" w:themeColor="text1"/>
+        </w:rPr>
+      </w:pPr>
+    </w:p>
+    <w:p>
+      <w:pPr>
+        <w:spacing w:after="160" w:line="259" w:lineRule="auto"/>
+        <w:ind w:firstLine="0"/>
+        <w:jc w:val="left"/>
+        <w:rPr>
+          <w:b/>
+          <w:caps/>
+          <w:color w:val="000000" w:themeColor="text1"/>
+        </w:rPr>
+      </w:pPr>
+    </w:p>
+    <w:p>
+      <w:pPr>
+        <w:spacing w:after="160" w:line="259" w:lineRule="auto"/>
+        <w:ind w:firstLine="0"/>
+        <w:jc w:val="left"/>
+        <w:rPr>
+          <w:b/>
+          <w:caps/>
+          <w:color w:val="000000" w:themeColor="text1"/>
+        </w:rPr>
+      </w:pPr>
+    </w:p>
+    <w:p>
+      <w:pPr>
+        <w:spacing w:after="160" w:line="259" w:lineRule="auto"/>
+        <w:ind w:firstLine="0"/>
+        <w:jc w:val="left"/>
+        <w:rPr>
+          <w:b/>
+          <w:caps/>
+          <w:color w:val="000000" w:themeColor="text1"/>
+        </w:rPr>
+      </w:pPr>
+    </w:p>
+    <w:p>
+      <w:pPr>
+        <w:spacing w:after="160" w:line="259" w:lineRule="auto"/>
+        <w:ind w:firstLine="0"/>
+        <w:jc w:val="left"/>
+        <w:rPr>
+          <w:b/>
+          <w:caps/>
+          <w:color w:val="000000" w:themeColor="text1"/>
+        </w:rPr>
+      </w:pPr>
+    </w:p>
+    <w:p>
+      <w:pPr>
+        <w:spacing w:after="160" w:line="259" w:lineRule="auto"/>
+        <w:ind w:firstLine="0"/>
+        <w:jc w:val="left"/>
+        <w:rPr>
+          <w:b/>
+          <w:caps/>
+          <w:color w:val="000000" w:themeColor="text1"/>
+        </w:rPr>
+      </w:pPr>
+    </w:p>
+    <w:p>
+      <w:pPr>
+        <w:spacing w:after="160" w:line="259" w:lineRule="auto"/>
+        <w:ind w:firstLine="0"/>
+        <w:jc w:val="left"/>
+        <w:rPr>
+          <w:b/>
+          <w:caps/>
+          <w:color w:val="000000" w:themeColor="text1"/>
+        </w:rPr>
+      </w:pPr>
+    </w:p>
+    <w:p>
+      <w:pPr>
+        <w:spacing w:after="160" w:line="259" w:lineRule="auto"/>
+        <w:ind w:firstLine="0"/>
+        <w:jc w:val="left"/>
+        <w:rPr>
+          <w:b/>
+          <w:caps/>
+          <w:color w:val="000000" w:themeColor="text1"/>
+        </w:rPr>
+      </w:pPr>
+    </w:p>
+    <w:p>
+      <w:pPr>
+        <w:spacing w:after="160" w:line="259" w:lineRule="auto"/>
+        <w:ind w:firstLine="0"/>
+        <w:jc w:val="left"/>
+        <w:rPr>
+          <w:b/>
+          <w:caps/>
+          <w:color w:val="000000" w:themeColor="text1"/>
+        </w:rPr>
+      </w:pPr>
+    </w:p>
+    <w:p>
+      <w:pPr>
+        <w:spacing w:after="160" w:line="259" w:lineRule="auto"/>
+        <w:ind w:firstLine="0"/>
+        <w:jc w:val="left"/>
+        <w:rPr>
+          <w:b/>
+          <w:caps/>
+          <w:color w:val="000000" w:themeColor="text1"/>
+        </w:rPr>
+      </w:pPr>
+    </w:p>
+    <w:p>
+      <w:pPr>
+        <w:spacing w:after="160" w:line="259" w:lineRule="auto"/>
+        <w:ind w:firstLine="0"/>
+        <w:jc w:val="center"/>
+        <w:rPr>
+          <w:bCs/>
+          <w:caps/>
+          <w:color w:val="000000" w:themeColor="text1"/>
+        </w:rPr>
+      </w:pPr>
+      <w:r>
+        <w:rPr>
+          <w:bCs/>
+          <w:caps/>
+          <w:color w:val="000000" w:themeColor="text1"/>
+        </w:rPr>
+        <w:t>Viana do Castelo</w:t>
+      </w:r>
+    </w:p>
+    <w:p>
+      <w:pPr>
+        <w:spacing w:after="160" w:line="259" w:lineRule="auto"/>
+        <w:ind w:firstLine="0"/>
+        <w:jc w:val="center"/>
+        <w:rPr>
+          <w:bCs/>
+          <w:caps/>
+          <w:color w:val="000000" w:themeColor="text1"/>
+        </w:rPr>
+      </w:pPr>
+      <w:r>
+        <w:rPr>
+          <w:bCs/>
+          <w:caps/>
+          <w:color w:val="000000" w:themeColor="text1"/>
+        </w:rPr>
+        <w:t>2022</w:t>
+      </w:r>
+    </w:p>
+    <w:bookmarkStart w:id="0" w:name="_Toc98159326" w:displacedByCustomXml="next"/>
+    <w:sdt>
+      <w:sdtPr>
+        <w:id w:val="1436404022"/>
+        <w:docPartObj>
+          <w:docPartGallery w:val="Table of Contents"/>
+          <w:docPartUnique/>
+        </w:docPartObj>
+      </w:sdtPr>
+      <w:sdtEndPr>
+        <w:rPr>
+          <w:b/>
+          <w:bCs/>
+        </w:rPr>
+      </w:sdtEndPr>
+      <w:sdtContent>
+        <w:p>
+          <w:pPr>
+            <w:spacing w:after="160" w:line="259" w:lineRule="auto"/>
+            <w:ind w:firstLine="0"/>
+            <w:jc w:val="center"/>
+            <w:rPr>
+              <w:b/>
+              <w:caps/>
+              <w:color w:val="000000" w:themeColor="text1"/>
+              <w:sz w:val="22"/>
+              <w:szCs w:val="20"/>
+            </w:rPr>
+          </w:pPr>
+          <w:r>
+            <w:rPr>
+              <w:b/>
+              <w:bCs/>
+              <w:lang w:val="pt-PT"/>
+            </w:rPr>
+            <w:t>SUMÁRIO</w:t>
+          </w:r>
+        </w:p>
+        <w:p>
+          <w:pPr>
+            <w:pStyle w:val="ndice1"/>
+            <w:tabs>
+              <w:tab w:val="left" w:pos="1320"/>
+              <w:tab w:val="right" w:leader="dot" w:pos="9061"/>
+            </w:tabs>
+            <w:rPr>
+              <w:rFonts w:asciiTheme="minorHAnsi" w:eastAsiaTheme="minorEastAsia" w:hAnsiTheme="minorHAnsi"/>
+              <w:noProof/>
+              <w:sz w:val="22"/>
+              <w:lang w:val="pt-PT" w:eastAsia="pt-PT"/>
+            </w:rPr>
+          </w:pPr>
+          <w:r>
+            <w:fldChar w:fldCharType="begin"/>
+          </w:r>
+          <w:r>
+            <w:instrText xml:space="preserve"> TOC \o "1-3" \h \z \u </w:instrText>
+          </w:r>
+          <w:r>
+            <w:fldChar w:fldCharType="separate"/>
+          </w:r>
+          <w:hyperlink w:anchor="_Toc98159523" w:history="1">
+            <w:r>
+              <w:rPr>
+                <w:rStyle w:val="Hiperligao"/>
+                <w:noProof/>
+              </w:rPr>
+              <w:t>1.</w:t>
+            </w:r>
+            <w:r>
+              <w:rPr>
+                <w:rFonts w:asciiTheme="minorHAnsi" w:eastAsiaTheme="minorEastAsia" w:hAnsiTheme="minorHAnsi"/>
+                <w:noProof/>
+                <w:sz w:val="22"/>
+                <w:lang w:val="pt-PT" w:eastAsia="pt-PT"/>
+              </w:rPr>
+              <w:tab/>
+            </w:r>
+            <w:r>
+              <w:rPr>
+                <w:rStyle w:val="Hiperligao"/>
+                <w:noProof/>
+              </w:rPr>
+              <w:t>Planeamento da arquitetura</w:t>
+            </w:r>
+            <w:r>
+              <w:rPr>
+                <w:noProof/>
+                <w:webHidden/>
+              </w:rPr>
+              <w:tab/>
+            </w:r>
+            <w:r>
+              <w:rPr>
+                <w:noProof/>
+                <w:webHidden/>
+              </w:rPr>
+              <w:fldChar w:fldCharType="begin"/>
+            </w:r>
+            <w:r>
+              <w:rPr>
+                <w:noProof/>
+                <w:webHidden/>
+              </w:rPr>
+              <w:instrText xml:space="preserve"> PAGEREF _Toc98159523 \h </w:instrText>
+            </w:r>
+            <w:r>
+              <w:rPr>
+                <w:noProof/>
+                <w:webHidden/>
+              </w:rPr>
+            </w:r>
+            <w:r>
+              <w:rPr>
+                <w:noProof/>
+                <w:webHidden/>
+              </w:rPr>
+              <w:fldChar w:fldCharType="separate"/>
+            </w:r>
+            <w:r>
+              <w:rPr>
+                <w:noProof/>
+                <w:webHidden/>
+              </w:rPr>
+              <w:t>4</w:t>
+            </w:r>
+            <w:r>
+              <w:rPr>
+                <w:noProof/>
+                <w:webHidden/>
+              </w:rPr>
+              <w:fldChar w:fldCharType="end"/>
+            </w:r>
+          </w:hyperlink>
+        </w:p>
+        <w:p>
+          <w:pPr>
+            <w:pStyle w:val="ndice1"/>
+            <w:tabs>
+              <w:tab w:val="left" w:pos="1320"/>
+              <w:tab w:val="right" w:leader="dot" w:pos="9061"/>
+            </w:tabs>
+            <w:rPr>
+              <w:rFonts w:asciiTheme="minorHAnsi" w:eastAsiaTheme="minorEastAsia" w:hAnsiTheme="minorHAnsi"/>
+              <w:noProof/>
+              <w:sz w:val="22"/>
+              <w:lang w:val="pt-PT" w:eastAsia="pt-PT"/>
+            </w:rPr>
+          </w:pPr>
+          <w:hyperlink w:anchor="_Toc98159524" w:history="1">
+            <w:r>
+              <w:rPr>
+                <w:rStyle w:val="Hiperligao"/>
+                <w:noProof/>
+              </w:rPr>
+              <w:t>2.</w:t>
+            </w:r>
+            <w:r>
+              <w:rPr>
+                <w:rFonts w:asciiTheme="minorHAnsi" w:eastAsiaTheme="minorEastAsia" w:hAnsiTheme="minorHAnsi"/>
+                <w:noProof/>
+                <w:sz w:val="22"/>
+                <w:lang w:val="pt-PT" w:eastAsia="pt-PT"/>
+              </w:rPr>
+              <w:tab/>
+            </w:r>
+            <w:r>
+              <w:rPr>
+                <w:rStyle w:val="Hiperligao"/>
+                <w:noProof/>
+              </w:rPr>
+              <w:t>Implementação</w:t>
+            </w:r>
+            <w:r>
+              <w:rPr>
+                <w:noProof/>
+                <w:webHidden/>
+              </w:rPr>
+              <w:tab/>
+            </w:r>
+            <w:r>
+              <w:rPr>
+                <w:noProof/>
+                <w:webHidden/>
+              </w:rPr>
+              <w:fldChar w:fldCharType="begin"/>
+            </w:r>
+            <w:r>
+              <w:rPr>
+                <w:noProof/>
+                <w:webHidden/>
+              </w:rPr>
+              <w:instrText xml:space="preserve"> PAGEREF _Toc98159524 \h </w:instrText>
+            </w:r>
+            <w:r>
+              <w:rPr>
+                <w:noProof/>
+                <w:webHidden/>
+              </w:rPr>
+            </w:r>
+            <w:r>
+              <w:rPr>
+                <w:noProof/>
+                <w:webHidden/>
+              </w:rPr>
+              <w:fldChar w:fldCharType="separate"/>
+            </w:r>
+            <w:r>
+              <w:rPr>
+                <w:noProof/>
+                <w:webHidden/>
+              </w:rPr>
+              <w:t>8</w:t>
+            </w:r>
+            <w:r>
+              <w:rPr>
+                <w:noProof/>
+                <w:webHidden/>
+              </w:rPr>
+              <w:fldChar w:fldCharType="end"/>
+            </w:r>
+          </w:hyperlink>
+        </w:p>
+        <w:p>
+          <w:pPr>
+            <w:pStyle w:val="ndice2"/>
+            <w:tabs>
+              <w:tab w:val="left" w:pos="1540"/>
+              <w:tab w:val="right" w:leader="dot" w:pos="9061"/>
+            </w:tabs>
+            <w:rPr>
+              <w:rFonts w:asciiTheme="minorHAnsi" w:eastAsiaTheme="minorEastAsia" w:hAnsiTheme="minorHAnsi"/>
+              <w:noProof/>
+              <w:sz w:val="22"/>
+              <w:lang w:val="pt-PT" w:eastAsia="pt-PT"/>
+            </w:rPr>
+          </w:pPr>
+          <w:hyperlink w:anchor="_Toc98159525" w:history="1">
+            <w:r>
+              <w:rPr>
+                <w:rStyle w:val="Hiperligao"/>
+                <w:noProof/>
+              </w:rPr>
+              <w:t>1.1.</w:t>
+            </w:r>
+            <w:r>
+              <w:rPr>
+                <w:rFonts w:asciiTheme="minorHAnsi" w:eastAsiaTheme="minorEastAsia" w:hAnsiTheme="minorHAnsi"/>
+                <w:noProof/>
+                <w:sz w:val="22"/>
+                <w:lang w:val="pt-PT" w:eastAsia="pt-PT"/>
+              </w:rPr>
+              <w:tab/>
+            </w:r>
+            <w:r>
+              <w:rPr>
+                <w:rStyle w:val="Hiperligao"/>
+                <w:noProof/>
+              </w:rPr>
+              <w:t>Configuração dos nodos</w:t>
+            </w:r>
+            <w:r>
+              <w:rPr>
+                <w:noProof/>
+                <w:webHidden/>
+              </w:rPr>
+              <w:tab/>
+            </w:r>
+            <w:r>
+              <w:rPr>
+                <w:noProof/>
+                <w:webHidden/>
+              </w:rPr>
+              <w:fldChar w:fldCharType="begin"/>
+            </w:r>
+            <w:r>
+              <w:rPr>
+                <w:noProof/>
+                <w:webHidden/>
+              </w:rPr>
+              <w:instrText xml:space="preserve"> PAGEREF _Toc98159525 \h </w:instrText>
+            </w:r>
+            <w:r>
+              <w:rPr>
+                <w:noProof/>
+                <w:webHidden/>
+              </w:rPr>
+            </w:r>
+            <w:r>
+              <w:rPr>
+                <w:noProof/>
+                <w:webHidden/>
+              </w:rPr>
+              <w:fldChar w:fldCharType="separate"/>
+            </w:r>
+            <w:r>
+              <w:rPr>
+                <w:noProof/>
+                <w:webHidden/>
+              </w:rPr>
+              <w:t>8</w:t>
+            </w:r>
+            <w:r>
+              <w:rPr>
+                <w:noProof/>
+                <w:webHidden/>
+              </w:rPr>
+              <w:fldChar w:fldCharType="end"/>
+            </w:r>
+          </w:hyperlink>
+        </w:p>
+        <w:p>
+          <w:pPr>
+            <w:pStyle w:val="ndice3"/>
+            <w:tabs>
+              <w:tab w:val="right" w:leader="dot" w:pos="9061"/>
+            </w:tabs>
+            <w:rPr>
+              <w:rFonts w:asciiTheme="minorHAnsi" w:eastAsiaTheme="minorEastAsia" w:hAnsiTheme="minorHAnsi"/>
+              <w:noProof/>
+              <w:sz w:val="22"/>
+              <w:lang w:val="pt-PT" w:eastAsia="pt-PT"/>
+            </w:rPr>
+          </w:pPr>
+          <w:hyperlink w:anchor="_Toc98159526" w:history="1">
+            <w:r>
+              <w:rPr>
+                <w:rStyle w:val="Hiperligao"/>
+                <w:noProof/>
+              </w:rPr>
+              <w:t>engine.name</w:t>
+            </w:r>
+            <w:r>
+              <w:rPr>
+                <w:noProof/>
+                <w:webHidden/>
+              </w:rPr>
+              <w:tab/>
+            </w:r>
+            <w:r>
+              <w:rPr>
+                <w:noProof/>
+                <w:webHidden/>
+              </w:rPr>
+              <w:fldChar w:fldCharType="begin"/>
+            </w:r>
+            <w:r>
+              <w:rPr>
+                <w:noProof/>
+                <w:webHidden/>
+              </w:rPr>
+              <w:instrText xml:space="preserve"> PAGEREF _Toc98159526 \h </w:instrText>
+            </w:r>
+            <w:r>
+              <w:rPr>
+                <w:noProof/>
+                <w:webHidden/>
+              </w:rPr>
+            </w:r>
+            <w:r>
+              <w:rPr>
+                <w:noProof/>
+                <w:webHidden/>
+              </w:rPr>
+              <w:fldChar w:fldCharType="separate"/>
+            </w:r>
+            <w:r>
+              <w:rPr>
+                <w:noProof/>
+                <w:webHidden/>
+              </w:rPr>
+              <w:t>8</w:t>
+            </w:r>
+            <w:r>
+              <w:rPr>
+                <w:noProof/>
+                <w:webHidden/>
+              </w:rPr>
+              <w:fldChar w:fldCharType="end"/>
+            </w:r>
+          </w:hyperlink>
+        </w:p>
+        <w:p>
+          <w:pPr>
+            <w:pStyle w:val="ndice3"/>
+            <w:tabs>
+              <w:tab w:val="right" w:leader="dot" w:pos="9061"/>
+            </w:tabs>
+            <w:rPr>
+              <w:rFonts w:asciiTheme="minorHAnsi" w:eastAsiaTheme="minorEastAsia" w:hAnsiTheme="minorHAnsi"/>
+              <w:noProof/>
+              <w:sz w:val="22"/>
+              <w:lang w:val="pt-PT" w:eastAsia="pt-PT"/>
+            </w:rPr>
+          </w:pPr>
+          <w:hyperlink w:anchor="_Toc98159527" w:history="1">
+            <w:r>
+              <w:rPr>
+                <w:rStyle w:val="Hiperligao"/>
+                <w:noProof/>
+              </w:rPr>
+              <w:t>external.id</w:t>
+            </w:r>
+            <w:r>
+              <w:rPr>
+                <w:noProof/>
+                <w:webHidden/>
+              </w:rPr>
+              <w:tab/>
+            </w:r>
+            <w:r>
+              <w:rPr>
+                <w:noProof/>
+                <w:webHidden/>
+              </w:rPr>
+              <w:fldChar w:fldCharType="begin"/>
+            </w:r>
+            <w:r>
+              <w:rPr>
+                <w:noProof/>
+                <w:webHidden/>
+              </w:rPr>
+              <w:instrText xml:space="preserve"> PAGEREF _Toc98159527 \h </w:instrText>
+            </w:r>
+            <w:r>
+              <w:rPr>
+                <w:noProof/>
+                <w:webHidden/>
+              </w:rPr>
+            </w:r>
+            <w:r>
+              <w:rPr>
+                <w:noProof/>
+                <w:webHidden/>
+              </w:rPr>
+              <w:fldChar w:fldCharType="separate"/>
+            </w:r>
+            <w:r>
+              <w:rPr>
+                <w:noProof/>
+                <w:webHidden/>
+              </w:rPr>
+              <w:t>8</w:t>
+            </w:r>
+            <w:r>
+              <w:rPr>
+                <w:noProof/>
+                <w:webHidden/>
+              </w:rPr>
+              <w:fldChar w:fldCharType="end"/>
+            </w:r>
+          </w:hyperlink>
+        </w:p>
+        <w:p>
+          <w:pPr>
+            <w:pStyle w:val="ndice3"/>
+            <w:tabs>
+              <w:tab w:val="right" w:leader="dot" w:pos="9061"/>
+            </w:tabs>
+            <w:rPr>
+              <w:rFonts w:asciiTheme="minorHAnsi" w:eastAsiaTheme="minorEastAsia" w:hAnsiTheme="minorHAnsi"/>
+              <w:noProof/>
+              <w:sz w:val="22"/>
+              <w:lang w:val="pt-PT" w:eastAsia="pt-PT"/>
+            </w:rPr>
+          </w:pPr>
+          <w:hyperlink w:anchor="_Toc98159528" w:history="1">
+            <w:r>
+              <w:rPr>
+                <w:rStyle w:val="Hiperligao"/>
+                <w:noProof/>
+              </w:rPr>
+              <w:t>group.id</w:t>
+            </w:r>
+            <w:r>
+              <w:rPr>
+                <w:noProof/>
+                <w:webHidden/>
+              </w:rPr>
+              <w:tab/>
+            </w:r>
+            <w:r>
+              <w:rPr>
+                <w:noProof/>
+                <w:webHidden/>
+              </w:rPr>
+              <w:fldChar w:fldCharType="begin"/>
+            </w:r>
+            <w:r>
+              <w:rPr>
+                <w:noProof/>
+                <w:webHidden/>
+              </w:rPr>
+              <w:instrText xml:space="preserve"> PAGEREF _Toc98159528 \h </w:instrText>
+            </w:r>
+            <w:r>
+              <w:rPr>
+                <w:noProof/>
+                <w:webHidden/>
+              </w:rPr>
+            </w:r>
+            <w:r>
+              <w:rPr>
+                <w:noProof/>
+                <w:webHidden/>
+              </w:rPr>
+              <w:fldChar w:fldCharType="separate"/>
+            </w:r>
+            <w:r>
+              <w:rPr>
+                <w:noProof/>
+                <w:webHidden/>
+              </w:rPr>
+              <w:t>8</w:t>
+            </w:r>
+            <w:r>
+              <w:rPr>
+                <w:noProof/>
+                <w:webHidden/>
+              </w:rPr>
+              <w:fldChar w:fldCharType="end"/>
+            </w:r>
+          </w:hyperlink>
+        </w:p>
+        <w:p>
+          <w:pPr>
+            <w:pStyle w:val="ndice3"/>
+            <w:tabs>
+              <w:tab w:val="right" w:leader="dot" w:pos="9061"/>
+            </w:tabs>
+            <w:rPr>
+              <w:rFonts w:asciiTheme="minorHAnsi" w:eastAsiaTheme="minorEastAsia" w:hAnsiTheme="minorHAnsi"/>
+              <w:noProof/>
+              <w:sz w:val="22"/>
+              <w:lang w:val="pt-PT" w:eastAsia="pt-PT"/>
+            </w:rPr>
+          </w:pPr>
+          <w:hyperlink w:anchor="_Toc98159529" w:history="1">
+            <w:r>
+              <w:rPr>
+                <w:rStyle w:val="Hiperligao"/>
+                <w:noProof/>
+              </w:rPr>
+              <w:t>sync.url</w:t>
+            </w:r>
+            <w:r>
+              <w:rPr>
+                <w:noProof/>
+                <w:webHidden/>
+              </w:rPr>
+              <w:tab/>
+            </w:r>
+            <w:r>
+              <w:rPr>
+                <w:noProof/>
+                <w:webHidden/>
+              </w:rPr>
+              <w:fldChar w:fldCharType="begin"/>
+            </w:r>
+            <w:r>
+              <w:rPr>
+                <w:noProof/>
+                <w:webHidden/>
+              </w:rPr>
+              <w:instrText xml:space="preserve"> PAGEREF _Toc98159529 \h </w:instrText>
+            </w:r>
+            <w:r>
+              <w:rPr>
+                <w:noProof/>
+                <w:webHidden/>
+              </w:rPr>
+            </w:r>
+            <w:r>
+              <w:rPr>
+                <w:noProof/>
+                <w:webHidden/>
+              </w:rPr>
+              <w:fldChar w:fldCharType="separate"/>
+            </w:r>
+            <w:r>
+              <w:rPr>
+                <w:noProof/>
+                <w:webHidden/>
+              </w:rPr>
+              <w:t>8</w:t>
+            </w:r>
+            <w:r>
+              <w:rPr>
+                <w:noProof/>
+                <w:webHidden/>
+              </w:rPr>
+              <w:fldChar w:fldCharType="end"/>
+            </w:r>
+          </w:hyperlink>
+        </w:p>
+        <w:p>
+          <w:pPr>
+            <w:pStyle w:val="ndice3"/>
+            <w:tabs>
+              <w:tab w:val="right" w:leader="dot" w:pos="9061"/>
+            </w:tabs>
+            <w:rPr>
+              <w:rFonts w:asciiTheme="minorHAnsi" w:eastAsiaTheme="minorEastAsia" w:hAnsiTheme="minorHAnsi"/>
+              <w:noProof/>
+              <w:sz w:val="22"/>
+              <w:lang w:val="pt-PT" w:eastAsia="pt-PT"/>
+            </w:rPr>
+          </w:pPr>
+          <w:hyperlink w:anchor="_Toc98159530" w:history="1">
+            <w:r>
+              <w:rPr>
+                <w:rStyle w:val="Hiperligao"/>
+                <w:noProof/>
+              </w:rPr>
+              <w:t>registration.url</w:t>
+            </w:r>
+            <w:r>
+              <w:rPr>
+                <w:noProof/>
+                <w:webHidden/>
+              </w:rPr>
+              <w:tab/>
+            </w:r>
+            <w:r>
+              <w:rPr>
+                <w:noProof/>
+                <w:webHidden/>
+              </w:rPr>
+              <w:fldChar w:fldCharType="begin"/>
+            </w:r>
+            <w:r>
+              <w:rPr>
+                <w:noProof/>
+                <w:webHidden/>
+              </w:rPr>
+              <w:instrText xml:space="preserve"> PAGEREF _Toc98159530 \h </w:instrText>
+            </w:r>
+            <w:r>
+              <w:rPr>
+                <w:noProof/>
+                <w:webHidden/>
+              </w:rPr>
+            </w:r>
+            <w:r>
+              <w:rPr>
+                <w:noProof/>
+                <w:webHidden/>
+              </w:rPr>
+              <w:fldChar w:fldCharType="separate"/>
+            </w:r>
+            <w:r>
+              <w:rPr>
+                <w:noProof/>
+                <w:webHidden/>
+              </w:rPr>
+              <w:t>8</w:t>
+            </w:r>
+            <w:r>
+              <w:rPr>
+                <w:noProof/>
+                <w:webHidden/>
+              </w:rPr>
+              <w:fldChar w:fldCharType="end"/>
+            </w:r>
+          </w:hyperlink>
+        </w:p>
+        <w:p>
+          <w:pPr>
+            <w:pStyle w:val="ndice3"/>
+            <w:tabs>
+              <w:tab w:val="right" w:leader="dot" w:pos="9061"/>
+            </w:tabs>
+            <w:rPr>
+              <w:rFonts w:asciiTheme="minorHAnsi" w:eastAsiaTheme="minorEastAsia" w:hAnsiTheme="minorHAnsi"/>
+              <w:noProof/>
+              <w:sz w:val="22"/>
+              <w:lang w:val="pt-PT" w:eastAsia="pt-PT"/>
+            </w:rPr>
+          </w:pPr>
+          <w:hyperlink w:anchor="_Toc98159531" w:history="1">
+            <w:r>
+              <w:rPr>
+                <w:rStyle w:val="Hiperligao"/>
+                <w:noProof/>
+              </w:rPr>
+              <w:t>db.driver</w:t>
+            </w:r>
+            <w:r>
+              <w:rPr>
+                <w:noProof/>
+                <w:webHidden/>
+              </w:rPr>
+              <w:tab/>
+            </w:r>
+            <w:r>
+              <w:rPr>
+                <w:noProof/>
+                <w:webHidden/>
+              </w:rPr>
+              <w:fldChar w:fldCharType="begin"/>
+            </w:r>
+            <w:r>
+              <w:rPr>
+                <w:noProof/>
+                <w:webHidden/>
+              </w:rPr>
+              <w:instrText xml:space="preserve"> PAGEREF _Toc98159531 \h </w:instrText>
+            </w:r>
+            <w:r>
+              <w:rPr>
+                <w:noProof/>
+                <w:webHidden/>
+              </w:rPr>
+            </w:r>
+            <w:r>
+              <w:rPr>
+                <w:noProof/>
+                <w:webHidden/>
+              </w:rPr>
+              <w:fldChar w:fldCharType="separate"/>
+            </w:r>
+            <w:r>
+              <w:rPr>
+                <w:noProof/>
+                <w:webHidden/>
+              </w:rPr>
+              <w:t>8</w:t>
+            </w:r>
+            <w:r>
+              <w:rPr>
+                <w:noProof/>
+                <w:webHidden/>
+              </w:rPr>
+              <w:fldChar w:fldCharType="end"/>
+            </w:r>
+          </w:hyperlink>
+        </w:p>
+        <w:p>
+          <w:pPr>
+            <w:pStyle w:val="ndice3"/>
+            <w:tabs>
+              <w:tab w:val="right" w:leader="dot" w:pos="9061"/>
+            </w:tabs>
+            <w:rPr>
+              <w:rFonts w:asciiTheme="minorHAnsi" w:eastAsiaTheme="minorEastAsia" w:hAnsiTheme="minorHAnsi"/>
+              <w:noProof/>
+              <w:sz w:val="22"/>
+              <w:lang w:val="pt-PT" w:eastAsia="pt-PT"/>
+            </w:rPr>
+          </w:pPr>
+          <w:hyperlink w:anchor="_Toc98159532" w:history="1">
+            <w:r>
+              <w:rPr>
+                <w:rStyle w:val="Hiperligao"/>
+                <w:noProof/>
+              </w:rPr>
+              <w:t>db.url</w:t>
+            </w:r>
+            <w:r>
+              <w:rPr>
+                <w:noProof/>
+                <w:webHidden/>
+              </w:rPr>
+              <w:tab/>
+            </w:r>
+            <w:r>
+              <w:rPr>
+                <w:noProof/>
+                <w:webHidden/>
+              </w:rPr>
+              <w:fldChar w:fldCharType="begin"/>
+            </w:r>
+            <w:r>
+              <w:rPr>
+                <w:noProof/>
+                <w:webHidden/>
+              </w:rPr>
+              <w:instrText xml:space="preserve"> PAGEREF _Toc98159532 \h </w:instrText>
+            </w:r>
+            <w:r>
+              <w:rPr>
+                <w:noProof/>
+                <w:webHidden/>
+              </w:rPr>
+            </w:r>
+            <w:r>
+              <w:rPr>
+                <w:noProof/>
+                <w:webHidden/>
+              </w:rPr>
+              <w:fldChar w:fldCharType="separate"/>
+            </w:r>
+            <w:r>
+              <w:rPr>
+                <w:noProof/>
+                <w:webHidden/>
+              </w:rPr>
+              <w:t>9</w:t>
+            </w:r>
+            <w:r>
+              <w:rPr>
+                <w:noProof/>
+                <w:webHidden/>
+              </w:rPr>
+              <w:fldChar w:fldCharType="end"/>
+            </w:r>
+          </w:hyperlink>
+        </w:p>
+        <w:p>
+          <w:pPr>
+            <w:pStyle w:val="ndice3"/>
+            <w:tabs>
+              <w:tab w:val="right" w:leader="dot" w:pos="9061"/>
+            </w:tabs>
+            <w:rPr>
+              <w:rFonts w:asciiTheme="minorHAnsi" w:eastAsiaTheme="minorEastAsia" w:hAnsiTheme="minorHAnsi"/>
+              <w:noProof/>
+              <w:sz w:val="22"/>
+              <w:lang w:val="pt-PT" w:eastAsia="pt-PT"/>
+            </w:rPr>
+          </w:pPr>
+          <w:hyperlink w:anchor="_Toc98159533" w:history="1">
+            <w:r>
+              <w:rPr>
+                <w:rStyle w:val="Hiperligao"/>
+                <w:noProof/>
+              </w:rPr>
+              <w:t>db.user</w:t>
+            </w:r>
+            <w:r>
+              <w:rPr>
+                <w:noProof/>
+                <w:webHidden/>
+              </w:rPr>
+              <w:tab/>
+            </w:r>
+            <w:r>
+              <w:rPr>
+                <w:noProof/>
+                <w:webHidden/>
+              </w:rPr>
+              <w:fldChar w:fldCharType="begin"/>
+            </w:r>
+            <w:r>
+              <w:rPr>
+                <w:noProof/>
+                <w:webHidden/>
+              </w:rPr>
+              <w:instrText xml:space="preserve"> PAGEREF _Toc98159533 \h </w:instrText>
+            </w:r>
+            <w:r>
+              <w:rPr>
+                <w:noProof/>
+                <w:webHidden/>
+              </w:rPr>
+            </w:r>
+            <w:r>
+              <w:rPr>
+                <w:noProof/>
+                <w:webHidden/>
+              </w:rPr>
+              <w:fldChar w:fldCharType="separate"/>
+            </w:r>
+            <w:r>
+              <w:rPr>
+                <w:noProof/>
+                <w:webHidden/>
+              </w:rPr>
+              <w:t>9</w:t>
+            </w:r>
+            <w:r>
+              <w:rPr>
+                <w:noProof/>
+                <w:webHidden/>
+              </w:rPr>
+              <w:fldChar w:fldCharType="end"/>
+            </w:r>
+          </w:hyperlink>
+        </w:p>
+        <w:p>
+          <w:pPr>
+            <w:pStyle w:val="ndice3"/>
+            <w:tabs>
+              <w:tab w:val="right" w:leader="dot" w:pos="9061"/>
+            </w:tabs>
+            <w:rPr>
+              <w:rFonts w:asciiTheme="minorHAnsi" w:eastAsiaTheme="minorEastAsia" w:hAnsiTheme="minorHAnsi"/>
+              <w:noProof/>
+              <w:sz w:val="22"/>
+              <w:lang w:val="pt-PT" w:eastAsia="pt-PT"/>
+            </w:rPr>
+          </w:pPr>
+          <w:hyperlink w:anchor="_Toc98159534" w:history="1">
+            <w:r>
+              <w:rPr>
+                <w:rStyle w:val="Hiperligao"/>
+                <w:noProof/>
+              </w:rPr>
+              <w:t>db.password</w:t>
+            </w:r>
+            <w:r>
+              <w:rPr>
+                <w:noProof/>
+                <w:webHidden/>
+              </w:rPr>
+              <w:tab/>
+            </w:r>
+            <w:r>
+              <w:rPr>
+                <w:noProof/>
+                <w:webHidden/>
+              </w:rPr>
+              <w:fldChar w:fldCharType="begin"/>
+            </w:r>
+            <w:r>
+              <w:rPr>
+                <w:noProof/>
+                <w:webHidden/>
+              </w:rPr>
+              <w:instrText xml:space="preserve"> PAGEREF _Toc98159534 \h </w:instrText>
+            </w:r>
+            <w:r>
+              <w:rPr>
+                <w:noProof/>
+                <w:webHidden/>
+              </w:rPr>
+            </w:r>
+            <w:r>
+              <w:rPr>
+                <w:noProof/>
+                <w:webHidden/>
+              </w:rPr>
+              <w:fldChar w:fldCharType="separate"/>
+            </w:r>
+            <w:r>
+              <w:rPr>
+                <w:noProof/>
+                <w:webHidden/>
+              </w:rPr>
+              <w:t>9</w:t>
+            </w:r>
+            <w:r>
+              <w:rPr>
+                <w:noProof/>
+                <w:webHidden/>
+              </w:rPr>
+              <w:fldChar w:fldCharType="end"/>
+            </w:r>
+          </w:hyperlink>
+        </w:p>
+        <w:p>
+          <w:pPr>
+            <w:pStyle w:val="ndice2"/>
+            <w:tabs>
+              <w:tab w:val="left" w:pos="1540"/>
+              <w:tab w:val="right" w:leader="dot" w:pos="9061"/>
+            </w:tabs>
+            <w:rPr>
+              <w:rFonts w:asciiTheme="minorHAnsi" w:eastAsiaTheme="minorEastAsia" w:hAnsiTheme="minorHAnsi"/>
+              <w:noProof/>
+              <w:sz w:val="22"/>
+              <w:lang w:val="pt-PT" w:eastAsia="pt-PT"/>
+            </w:rPr>
+          </w:pPr>
+          <w:hyperlink w:anchor="_Toc98159535" w:history="1">
+            <w:r>
+              <w:rPr>
+                <w:rStyle w:val="Hiperligao"/>
+                <w:noProof/>
+              </w:rPr>
+              <w:t>1.2.</w:t>
+            </w:r>
+            <w:r>
+              <w:rPr>
+                <w:rFonts w:asciiTheme="minorHAnsi" w:eastAsiaTheme="minorEastAsia" w:hAnsiTheme="minorHAnsi"/>
+                <w:noProof/>
+                <w:sz w:val="22"/>
+                <w:lang w:val="pt-PT" w:eastAsia="pt-PT"/>
+              </w:rPr>
+              <w:tab/>
+            </w:r>
+            <w:r>
+              <w:rPr>
+                <w:rStyle w:val="Hiperligao"/>
+                <w:noProof/>
+              </w:rPr>
+              <w:t>Configuração da sincronização</w:t>
+            </w:r>
+            <w:r>
+              <w:rPr>
+                <w:noProof/>
+                <w:webHidden/>
+              </w:rPr>
+              <w:tab/>
+            </w:r>
+            <w:r>
+              <w:rPr>
+                <w:noProof/>
+                <w:webHidden/>
+              </w:rPr>
+              <w:fldChar w:fldCharType="begin"/>
+            </w:r>
+            <w:r>
+              <w:rPr>
+                <w:noProof/>
+                <w:webHidden/>
+              </w:rPr>
+              <w:instrText xml:space="preserve"> PAGEREF _Toc98159535 \h </w:instrText>
+            </w:r>
+            <w:r>
+              <w:rPr>
+                <w:noProof/>
+                <w:webHidden/>
+              </w:rPr>
+            </w:r>
+            <w:r>
+              <w:rPr>
+                <w:noProof/>
+                <w:webHidden/>
+              </w:rPr>
+              <w:fldChar w:fldCharType="separate"/>
+            </w:r>
+            <w:r>
+              <w:rPr>
+                <w:noProof/>
+                <w:webHidden/>
+              </w:rPr>
+              <w:t>9</w:t>
+            </w:r>
+            <w:r>
+              <w:rPr>
+                <w:noProof/>
+                <w:webHidden/>
+              </w:rPr>
+              <w:fldChar w:fldCharType="end"/>
+            </w:r>
+          </w:hyperlink>
+        </w:p>
+        <w:p>
+          <w:pPr>
+            <w:pStyle w:val="ndice3"/>
+            <w:tabs>
+              <w:tab w:val="right" w:leader="dot" w:pos="9061"/>
+            </w:tabs>
+            <w:rPr>
+              <w:rFonts w:asciiTheme="minorHAnsi" w:eastAsiaTheme="minorEastAsia" w:hAnsiTheme="minorHAnsi"/>
+              <w:noProof/>
+              <w:sz w:val="22"/>
+              <w:lang w:val="pt-PT" w:eastAsia="pt-PT"/>
+            </w:rPr>
+          </w:pPr>
+          <w:hyperlink w:anchor="_Toc98159536" w:history="1">
+            <w:r>
+              <w:rPr>
+                <w:rStyle w:val="Hiperligao"/>
+                <w:noProof/>
+              </w:rPr>
+              <w:t>Links de comunicação</w:t>
+            </w:r>
+            <w:r>
+              <w:rPr>
+                <w:noProof/>
+                <w:webHidden/>
+              </w:rPr>
+              <w:tab/>
+            </w:r>
+            <w:r>
+              <w:rPr>
+                <w:noProof/>
+                <w:webHidden/>
+              </w:rPr>
+              <w:fldChar w:fldCharType="begin"/>
+            </w:r>
+            <w:r>
+              <w:rPr>
+                <w:noProof/>
+                <w:webHidden/>
+              </w:rPr>
+              <w:instrText xml:space="preserve"> PAGEREF _Toc98159536 \h </w:instrText>
+            </w:r>
+            <w:r>
+              <w:rPr>
+                <w:noProof/>
+                <w:webHidden/>
+              </w:rPr>
+            </w:r>
+            <w:r>
+              <w:rPr>
+                <w:noProof/>
+                <w:webHidden/>
+              </w:rPr>
+              <w:fldChar w:fldCharType="separate"/>
+            </w:r>
+            <w:r>
+              <w:rPr>
+                <w:noProof/>
+                <w:webHidden/>
+              </w:rPr>
+              <w:t>11</w:t>
+            </w:r>
+            <w:r>
+              <w:rPr>
+                <w:noProof/>
+                <w:webHidden/>
+              </w:rPr>
+              <w:fldChar w:fldCharType="end"/>
+            </w:r>
+          </w:hyperlink>
+        </w:p>
+        <w:p>
+          <w:pPr>
+            <w:pStyle w:val="ndice3"/>
+            <w:tabs>
+              <w:tab w:val="right" w:leader="dot" w:pos="9061"/>
+            </w:tabs>
+            <w:rPr>
+              <w:rFonts w:asciiTheme="minorHAnsi" w:eastAsiaTheme="minorEastAsia" w:hAnsiTheme="minorHAnsi"/>
+              <w:noProof/>
+              <w:sz w:val="22"/>
+              <w:lang w:val="pt-PT" w:eastAsia="pt-PT"/>
+            </w:rPr>
+          </w:pPr>
+          <w:hyperlink w:anchor="_Toc98159537" w:history="1">
+            <w:r>
+              <w:rPr>
+                <w:rStyle w:val="Hiperligao"/>
+                <w:noProof/>
+              </w:rPr>
+              <w:t>Definindo Rotas</w:t>
+            </w:r>
+            <w:r>
+              <w:rPr>
+                <w:noProof/>
+                <w:webHidden/>
+              </w:rPr>
+              <w:tab/>
+            </w:r>
+            <w:r>
+              <w:rPr>
+                <w:noProof/>
+                <w:webHidden/>
+              </w:rPr>
+              <w:fldChar w:fldCharType="begin"/>
+            </w:r>
+            <w:r>
+              <w:rPr>
+                <w:noProof/>
+                <w:webHidden/>
+              </w:rPr>
+              <w:instrText xml:space="preserve"> PAGEREF _Toc98159537 \h </w:instrText>
+            </w:r>
+            <w:r>
+              <w:rPr>
+                <w:noProof/>
+                <w:webHidden/>
+              </w:rPr>
+            </w:r>
+            <w:r>
+              <w:rPr>
+                <w:noProof/>
+                <w:webHidden/>
+              </w:rPr>
+              <w:fldChar w:fldCharType="separate"/>
+            </w:r>
+            <w:r>
+              <w:rPr>
+                <w:noProof/>
+                <w:webHidden/>
+              </w:rPr>
+              <w:t>13</w:t>
+            </w:r>
+            <w:r>
+              <w:rPr>
+                <w:noProof/>
+                <w:webHidden/>
+              </w:rPr>
+              <w:fldChar w:fldCharType="end"/>
+            </w:r>
+          </w:hyperlink>
+        </w:p>
+        <w:p>
+          <w:pPr>
+            <w:pStyle w:val="ndice3"/>
+            <w:tabs>
+              <w:tab w:val="right" w:leader="dot" w:pos="9061"/>
+            </w:tabs>
+            <w:rPr>
+              <w:rFonts w:asciiTheme="minorHAnsi" w:eastAsiaTheme="minorEastAsia" w:hAnsiTheme="minorHAnsi"/>
+              <w:noProof/>
+              <w:sz w:val="22"/>
+              <w:lang w:val="pt-PT" w:eastAsia="pt-PT"/>
+            </w:rPr>
+          </w:pPr>
+          <w:hyperlink w:anchor="_Toc98159538" w:history="1">
+            <w:r>
+              <w:rPr>
+                <w:rStyle w:val="Hiperligao"/>
+                <w:noProof/>
+              </w:rPr>
+              <w:t>Canais</w:t>
+            </w:r>
+            <w:r>
+              <w:rPr>
+                <w:noProof/>
+                <w:webHidden/>
+              </w:rPr>
+              <w:tab/>
+            </w:r>
+            <w:r>
+              <w:rPr>
+                <w:noProof/>
+                <w:webHidden/>
+              </w:rPr>
+              <w:fldChar w:fldCharType="begin"/>
+            </w:r>
+            <w:r>
+              <w:rPr>
+                <w:noProof/>
+                <w:webHidden/>
+              </w:rPr>
+              <w:instrText xml:space="preserve"> PAGEREF _Toc98159538 \h </w:instrText>
+            </w:r>
+            <w:r>
+              <w:rPr>
+                <w:noProof/>
+                <w:webHidden/>
+              </w:rPr>
+            </w:r>
+            <w:r>
+              <w:rPr>
+                <w:noProof/>
+                <w:webHidden/>
+              </w:rPr>
+              <w:fldChar w:fldCharType="separate"/>
+            </w:r>
+            <w:r>
+              <w:rPr>
+                <w:noProof/>
+                <w:webHidden/>
+              </w:rPr>
+              <w:t>13</w:t>
+            </w:r>
+            <w:r>
+              <w:rPr>
+                <w:noProof/>
+                <w:webHidden/>
+              </w:rPr>
+              <w:fldChar w:fldCharType="end"/>
+            </w:r>
+          </w:hyperlink>
+        </w:p>
+        <w:p>
+          <w:pPr>
+            <w:pStyle w:val="ndice3"/>
+            <w:tabs>
+              <w:tab w:val="right" w:leader="dot" w:pos="9061"/>
+            </w:tabs>
+            <w:rPr>
+              <w:rFonts w:asciiTheme="minorHAnsi" w:eastAsiaTheme="minorEastAsia" w:hAnsiTheme="minorHAnsi"/>
+              <w:noProof/>
+              <w:sz w:val="22"/>
+              <w:lang w:val="pt-PT" w:eastAsia="pt-PT"/>
+            </w:rPr>
+          </w:pPr>
+          <w:hyperlink w:anchor="_Toc98159539" w:history="1">
+            <w:r>
+              <w:rPr>
+                <w:rStyle w:val="Hiperligao"/>
+                <w:noProof/>
+              </w:rPr>
+              <w:t>Definindo Triggers</w:t>
+            </w:r>
+            <w:r>
+              <w:rPr>
+                <w:noProof/>
+                <w:webHidden/>
+              </w:rPr>
+              <w:tab/>
+            </w:r>
+            <w:r>
+              <w:rPr>
+                <w:noProof/>
+                <w:webHidden/>
+              </w:rPr>
+              <w:fldChar w:fldCharType="begin"/>
+            </w:r>
+            <w:r>
+              <w:rPr>
+                <w:noProof/>
+                <w:webHidden/>
+              </w:rPr>
+              <w:instrText xml:space="preserve"> PAGEREF _Toc98159539 \h </w:instrText>
+            </w:r>
+            <w:r>
+              <w:rPr>
+                <w:noProof/>
+                <w:webHidden/>
+              </w:rPr>
+            </w:r>
+            <w:r>
+              <w:rPr>
+                <w:noProof/>
+                <w:webHidden/>
+              </w:rPr>
+              <w:fldChar w:fldCharType="separate"/>
+            </w:r>
+            <w:r>
+              <w:rPr>
+                <w:noProof/>
+                <w:webHidden/>
+              </w:rPr>
+              <w:t>15</w:t>
+            </w:r>
+            <w:r>
+              <w:rPr>
+                <w:noProof/>
+                <w:webHidden/>
+              </w:rPr>
+              <w:fldChar w:fldCharType="end"/>
+            </w:r>
+          </w:hyperlink>
+        </w:p>
+        <w:p>
+          <w:pPr>
+            <w:pStyle w:val="ndice3"/>
+            <w:tabs>
+              <w:tab w:val="right" w:leader="dot" w:pos="9061"/>
+            </w:tabs>
+            <w:rPr>
+              <w:rFonts w:asciiTheme="minorHAnsi" w:eastAsiaTheme="minorEastAsia" w:hAnsiTheme="minorHAnsi"/>
+              <w:noProof/>
+              <w:sz w:val="22"/>
+              <w:lang w:val="pt-PT" w:eastAsia="pt-PT"/>
+            </w:rPr>
+          </w:pPr>
+          <w:hyperlink w:anchor="_Toc98159540" w:history="1">
+            <w:r>
+              <w:rPr>
+                <w:rStyle w:val="Hiperligao"/>
+                <w:noProof/>
+              </w:rPr>
+              <w:t>Roteamento dos Triggers</w:t>
+            </w:r>
+            <w:r>
+              <w:rPr>
+                <w:noProof/>
+                <w:webHidden/>
+              </w:rPr>
+              <w:tab/>
+            </w:r>
+            <w:r>
+              <w:rPr>
+                <w:noProof/>
+                <w:webHidden/>
+              </w:rPr>
+              <w:fldChar w:fldCharType="begin"/>
+            </w:r>
+            <w:r>
+              <w:rPr>
+                <w:noProof/>
+                <w:webHidden/>
+              </w:rPr>
+              <w:instrText xml:space="preserve"> PAGEREF _Toc98159540 \h </w:instrText>
+            </w:r>
+            <w:r>
+              <w:rPr>
+                <w:noProof/>
+                <w:webHidden/>
+              </w:rPr>
+            </w:r>
+            <w:r>
+              <w:rPr>
+                <w:noProof/>
+                <w:webHidden/>
+              </w:rPr>
+              <w:fldChar w:fldCharType="separate"/>
+            </w:r>
+            <w:r>
+              <w:rPr>
+                <w:noProof/>
+                <w:webHidden/>
+              </w:rPr>
+              <w:t>15</w:t>
+            </w:r>
+            <w:r>
+              <w:rPr>
+                <w:noProof/>
+                <w:webHidden/>
+              </w:rPr>
+              <w:fldChar w:fldCharType="end"/>
+            </w:r>
+          </w:hyperlink>
+        </w:p>
+        <w:p>
+          <w:pPr>
+            <w:pStyle w:val="ndice3"/>
+            <w:tabs>
+              <w:tab w:val="right" w:leader="dot" w:pos="9061"/>
+            </w:tabs>
+            <w:rPr>
+              <w:rFonts w:asciiTheme="minorHAnsi" w:eastAsiaTheme="minorEastAsia" w:hAnsiTheme="minorHAnsi"/>
+              <w:noProof/>
+              <w:sz w:val="22"/>
+              <w:lang w:val="pt-PT" w:eastAsia="pt-PT"/>
+            </w:rPr>
+          </w:pPr>
+          <w:hyperlink w:anchor="_Toc98159541" w:history="1">
+            <w:r>
+              <w:rPr>
+                <w:rStyle w:val="Hiperligao"/>
+                <w:noProof/>
+              </w:rPr>
+              <w:t>Transformações</w:t>
+            </w:r>
+            <w:r>
+              <w:rPr>
+                <w:noProof/>
+                <w:webHidden/>
+              </w:rPr>
+              <w:tab/>
+            </w:r>
+            <w:r>
+              <w:rPr>
+                <w:noProof/>
+                <w:webHidden/>
+              </w:rPr>
+              <w:fldChar w:fldCharType="begin"/>
+            </w:r>
+            <w:r>
+              <w:rPr>
+                <w:noProof/>
+                <w:webHidden/>
+              </w:rPr>
+              <w:instrText xml:space="preserve"> PAGEREF _Toc98159541 \h </w:instrText>
+            </w:r>
+            <w:r>
+              <w:rPr>
+                <w:noProof/>
+                <w:webHidden/>
+              </w:rPr>
+            </w:r>
+            <w:r>
+              <w:rPr>
+                <w:noProof/>
+                <w:webHidden/>
+              </w:rPr>
+              <w:fldChar w:fldCharType="separate"/>
+            </w:r>
+            <w:r>
+              <w:rPr>
+                <w:noProof/>
+                <w:webHidden/>
+              </w:rPr>
+              <w:t>16</w:t>
+            </w:r>
+            <w:r>
+              <w:rPr>
+                <w:noProof/>
+                <w:webHidden/>
+              </w:rPr>
+              <w:fldChar w:fldCharType="end"/>
+            </w:r>
+          </w:hyperlink>
+        </w:p>
+        <w:p>
+          <w:r>
+            <w:rPr>
+              <w:b/>
+              <w:bCs/>
+            </w:rPr>
+            <w:fldChar w:fldCharType="end"/>
+          </w:r>
+        </w:p>
+      </w:sdtContent>
+    </w:sdt>
+    <w:p>
+      <w:pPr>
+        <w:spacing w:after="160" w:line="259" w:lineRule="auto"/>
+        <w:ind w:firstLine="0"/>
+        <w:jc w:val="left"/>
+        <w:rPr>
+          <w:b/>
+          <w:caps/>
+          <w:color w:val="000000" w:themeColor="text1"/>
+        </w:rPr>
+      </w:pPr>
+    </w:p>
+    <w:p>
+      <w:pPr>
+        <w:spacing w:after="160" w:line="259" w:lineRule="auto"/>
+        <w:ind w:firstLine="0"/>
+        <w:jc w:val="left"/>
+        <w:rPr>
+          <w:b/>
+          <w:caps/>
+          <w:color w:val="000000" w:themeColor="text1"/>
+        </w:rPr>
+      </w:pPr>
+    </w:p>
+    <w:p>
+      <w:pPr>
+        <w:spacing w:after="160" w:line="259" w:lineRule="auto"/>
+        <w:ind w:firstLine="0"/>
+        <w:jc w:val="left"/>
+        <w:rPr>
+          <w:b/>
+          <w:caps/>
+          <w:color w:val="000000" w:themeColor="text1"/>
+        </w:rPr>
+      </w:pPr>
+    </w:p>
+    <w:p>
+      <w:pPr>
+        <w:spacing w:after="160" w:line="259" w:lineRule="auto"/>
+        <w:ind w:firstLine="0"/>
+        <w:jc w:val="left"/>
+        <w:rPr>
+          <w:b/>
+          <w:caps/>
+          <w:color w:val="000000" w:themeColor="text1"/>
+        </w:rPr>
+      </w:pPr>
+    </w:p>
+    <w:p>
+      <w:pPr>
+        <w:spacing w:after="160" w:line="259" w:lineRule="auto"/>
+        <w:ind w:firstLine="0"/>
+        <w:jc w:val="left"/>
+        <w:rPr>
+          <w:b/>
+          <w:caps/>
+          <w:color w:val="000000" w:themeColor="text1"/>
+        </w:rPr>
+      </w:pPr>
+    </w:p>
+    <w:p>
+      <w:pPr>
+        <w:spacing w:after="160" w:line="259" w:lineRule="auto"/>
+        <w:ind w:firstLine="0"/>
+        <w:jc w:val="left"/>
+        <w:rPr>
+          <w:b/>
+          <w:caps/>
+          <w:color w:val="000000" w:themeColor="text1"/>
+        </w:rPr>
+      </w:pPr>
+    </w:p>
+    <w:p>
+      <w:pPr>
+        <w:spacing w:after="160" w:line="259" w:lineRule="auto"/>
+        <w:ind w:firstLine="0"/>
+        <w:jc w:val="left"/>
+        <w:rPr>
+          <w:b/>
+          <w:caps/>
+          <w:color w:val="000000" w:themeColor="text1"/>
+        </w:rPr>
+      </w:pPr>
+    </w:p>
+    <w:p>
+      <w:pPr>
         <w:pStyle w:val="Ttulo1ABNT"/>
       </w:pPr>
-      <w:r>
+      <w:bookmarkStart w:id="1" w:name="_Toc98159523"/>
+      <w:r>
+        <w:lastRenderedPageBreak/>
         <w:t>Planeamento da arquitetura</w:t>
       </w:r>
+      <w:bookmarkEnd w:id="0"/>
+      <w:bookmarkEnd w:id="1"/>
     </w:p>
     <w:p>
       <w:r>
@@ -18,7 +2503,15 @@
         <w:t>nos</w:t>
       </w:r>
       <w:r>
-        <w:t xml:space="preserve"> quais as bases de dados estão provisionadas; e as versões dos SGBDs em execução.</w:t>
+        <w:t xml:space="preserve"> quais as bases de dados estão provisionadas; e as versões dos </w:t>
+      </w:r>
+      <w:proofErr w:type="spellStart"/>
+      <w:r>
+        <w:t>SGBDs</w:t>
+      </w:r>
+      <w:proofErr w:type="spellEnd"/>
+      <w:r>
+        <w:t xml:space="preserve"> em execução.</w:t>
       </w:r>
     </w:p>
     <w:p>
@@ -48,7 +2541,7 @@
                     </pic:cNvPicPr>
                   </pic:nvPicPr>
                   <pic:blipFill>
-                    <a:blip r:embed="rId6">
+                    <a:blip r:embed="rId8">
                       <a:extLst>
                         <a:ext uri="{28A0092B-C50C-407E-A947-70E740481C1C}">
                           <a14:useLocalDpi xmlns:a14="http://schemas.microsoft.com/office/drawing/2010/main" val="0"/>
@@ -84,7 +2577,7 @@
       <w:pPr>
         <w:pStyle w:val="Legenda"/>
       </w:pPr>
-      <w:bookmarkStart w:id="0" w:name="_Ref96349151"/>
+      <w:bookmarkStart w:id="2" w:name="_Ref96349151"/>
       <w:r>
         <w:t xml:space="preserve">Figura </w:t>
       </w:r>
@@ -106,7 +2599,7 @@
       <w:r>
         <w:fldChar w:fldCharType="end"/>
       </w:r>
-      <w:bookmarkEnd w:id="0"/>
+      <w:bookmarkEnd w:id="2"/>
       <w:r>
         <w:t xml:space="preserve"> - Topologia e fluxo de informações.</w:t>
       </w:r>
@@ -164,7 +2657,7 @@
     </w:p>
     <w:tbl>
       <w:tblPr>
-        <w:tblStyle w:val="Tabelacomgrade"/>
+        <w:tblStyle w:val="TabelacomGrelha"/>
         <w:tblW w:w="0" w:type="auto"/>
         <w:tblLook w:val="04A0" w:firstRow="1" w:lastRow="0" w:firstColumn="1" w:lastColumn="0" w:noHBand="0" w:noVBand="1"/>
       </w:tblPr>
@@ -303,9 +2796,11 @@
             <w:pPr>
               <w:ind w:firstLine="0"/>
             </w:pPr>
+            <w:proofErr w:type="spellStart"/>
             <w:r>
               <w:t>vendas_centralizada</w:t>
             </w:r>
+            <w:proofErr w:type="spellEnd"/>
           </w:p>
         </w:tc>
       </w:tr>
@@ -398,7 +2893,7 @@
       <w:pPr>
         <w:pStyle w:val="Legenda"/>
       </w:pPr>
-      <w:bookmarkStart w:id="1" w:name="_Ref96351409"/>
+      <w:bookmarkStart w:id="3" w:name="_Ref96351409"/>
       <w:r>
         <w:t xml:space="preserve">Tabela </w:t>
       </w:r>
@@ -420,7 +2915,7 @@
       <w:r>
         <w:fldChar w:fldCharType="end"/>
       </w:r>
-      <w:bookmarkEnd w:id="1"/>
+      <w:bookmarkEnd w:id="3"/>
       <w:r>
         <w:t xml:space="preserve"> - Correlação de tabelas</w:t>
       </w:r>
@@ -497,7 +2992,7 @@
     <w:p/>
     <w:tbl>
       <w:tblPr>
-        <w:tblStyle w:val="Tabelacomgrade"/>
+        <w:tblStyle w:val="TabelacomGrelha"/>
         <w:tblW w:w="0" w:type="auto"/>
         <w:tblLook w:val="04A0" w:firstRow="1" w:lastRow="0" w:firstColumn="1" w:lastColumn="0" w:noHBand="0" w:noVBand="1"/>
       </w:tblPr>
@@ -615,8 +3110,17 @@
                 <w:b/>
                 <w:bCs/>
               </w:rPr>
-              <w:t xml:space="preserve"> – vendas_centralizada</w:t>
-            </w:r>
+              <w:t xml:space="preserve"> – </w:t>
+            </w:r>
+            <w:proofErr w:type="spellStart"/>
+            <w:r>
+              <w:rPr>
+                <w:b/>
+                <w:bCs/>
+              </w:rPr>
+              <w:t>vendas_centralizada</w:t>
+            </w:r>
+            <w:proofErr w:type="spellEnd"/>
           </w:p>
         </w:tc>
       </w:tr>
@@ -643,9 +3147,11 @@
             <w:pPr>
               <w:ind w:firstLine="0"/>
             </w:pPr>
+            <w:proofErr w:type="spellStart"/>
             <w:r>
               <w:t>qty</w:t>
             </w:r>
+            <w:proofErr w:type="spellEnd"/>
           </w:p>
         </w:tc>
         <w:tc>
@@ -698,9 +3204,11 @@
             <w:pPr>
               <w:ind w:firstLine="0"/>
             </w:pPr>
+            <w:proofErr w:type="spellStart"/>
             <w:r>
               <w:t>ocorrencia</w:t>
             </w:r>
+            <w:proofErr w:type="spellEnd"/>
           </w:p>
         </w:tc>
       </w:tr>
@@ -875,7 +3383,7 @@
       <w:pPr>
         <w:pStyle w:val="Legenda"/>
       </w:pPr>
-      <w:bookmarkStart w:id="2" w:name="_Ref96351577"/>
+      <w:bookmarkStart w:id="4" w:name="_Ref96351577"/>
       <w:r>
         <w:t xml:space="preserve">Tabela </w:t>
       </w:r>
@@ -897,7 +3405,7 @@
       <w:r>
         <w:fldChar w:fldCharType="end"/>
       </w:r>
-      <w:bookmarkEnd w:id="2"/>
+      <w:bookmarkEnd w:id="4"/>
       <w:r>
         <w:t xml:space="preserve"> - Correlação de colunas</w:t>
       </w:r>
@@ -954,13 +3462,24 @@
     </w:p>
     <w:p>
       <w:r>
-        <w:t>Cumpre salientar que o SymmetricDS vem acompanhado com alguns drives JDBC, entretanto pode ocorrer alguma incompatibilidade entre as versões em execução e as disponibilizadas pela aplicação, como falhas de autenticação ou reconexões excessivas. Justamente por esta possibilidade que se faz necessário ter documentado a versão do SGBD para selecionar previamente o drive correto.</w:t>
-      </w:r>
-    </w:p>
+        <w:t xml:space="preserve">Cumpre salientar que o </w:t>
+      </w:r>
+      <w:proofErr w:type="spellStart"/>
+      <w:r>
+        <w:t>SymmetricDS</w:t>
+      </w:r>
+      <w:proofErr w:type="spellEnd"/>
+      <w:r>
+        <w:t xml:space="preserve"> vem acompanhado com alguns drives JDBC, entretanto pode ocorrer alguma incompatibilidade entre as versões em execução e as disponibilizadas pela aplicação, como falhas de autenticação ou reconexões excessivas. Justamente por esta possibilidade que se faz necessário ter documentado a versão do SGBD para selecionar previamente o drive correto.</w:t>
+      </w:r>
+    </w:p>
+    <w:p/>
+    <w:p/>
+    <w:p/>
     <w:p/>
     <w:tbl>
       <w:tblPr>
-        <w:tblStyle w:val="Tabelacomgrade"/>
+        <w:tblStyle w:val="TabelacomGrelha"/>
         <w:tblW w:w="0" w:type="auto"/>
         <w:tblLook w:val="04A0" w:firstRow="1" w:lastRow="0" w:firstColumn="1" w:lastColumn="0" w:noHBand="0" w:noVBand="1"/>
       </w:tblPr>
@@ -989,6 +3508,7 @@
                 <w:b/>
                 <w:bCs/>
               </w:rPr>
+              <w:lastRenderedPageBreak/>
               <w:t>REGISTO DE SGBD</w:t>
             </w:r>
           </w:p>
@@ -1113,7 +3633,6 @@
               <w:ind w:firstLine="0"/>
             </w:pPr>
             <w:r>
-              <w:lastRenderedPageBreak/>
               <w:t>Base de Dados 02</w:t>
             </w:r>
           </w:p>
@@ -1126,8 +3645,13 @@
             <w:pPr>
               <w:ind w:firstLine="0"/>
             </w:pPr>
-            <w:r>
-              <w:t>Postgre SQL 9.6</w:t>
+            <w:proofErr w:type="spellStart"/>
+            <w:r>
+              <w:t>Postgre</w:t>
+            </w:r>
+            <w:proofErr w:type="spellEnd"/>
+            <w:r>
+              <w:t xml:space="preserve"> SQL 9.6</w:t>
             </w:r>
           </w:p>
         </w:tc>
@@ -1191,7 +3715,7 @@
       <w:pPr>
         <w:pStyle w:val="Legenda"/>
       </w:pPr>
-      <w:bookmarkStart w:id="3" w:name="_Ref96352793"/>
+      <w:bookmarkStart w:id="5" w:name="_Ref96352793"/>
       <w:r>
         <w:t xml:space="preserve">Tabela </w:t>
       </w:r>
@@ -1213,7 +3737,7 @@
       <w:r>
         <w:fldChar w:fldCharType="end"/>
       </w:r>
-      <w:bookmarkEnd w:id="3"/>
+      <w:bookmarkEnd w:id="5"/>
       <w:r>
         <w:t xml:space="preserve"> - Registo de SGBD</w:t>
       </w:r>
@@ -1282,10 +3806,9 @@
         <w:t>, caso contrário ocorrerão erros no momento de replicar os dados, por inconsistência dos dados.</w:t>
       </w:r>
     </w:p>
-    <w:p/>
     <w:tbl>
       <w:tblPr>
-        <w:tblStyle w:val="Tabelacomgrade"/>
+        <w:tblStyle w:val="TabelacomGrelha"/>
         <w:tblW w:w="0" w:type="auto"/>
         <w:tblLook w:val="04A0" w:firstRow="1" w:lastRow="0" w:firstColumn="1" w:lastColumn="0" w:noHBand="0" w:noVBand="1"/>
       </w:tblPr>
@@ -1450,9 +3973,11 @@
             <w:pPr>
               <w:ind w:firstLine="0"/>
             </w:pPr>
+            <w:proofErr w:type="spellStart"/>
             <w:r>
               <w:t>qty</w:t>
             </w:r>
+            <w:proofErr w:type="spellEnd"/>
           </w:p>
         </w:tc>
       </w:tr>
@@ -1490,7 +4015,7 @@
       <w:pPr>
         <w:pStyle w:val="Legenda"/>
       </w:pPr>
-      <w:bookmarkStart w:id="4" w:name="_Ref96354033"/>
+      <w:bookmarkStart w:id="6" w:name="_Ref96354033"/>
       <w:r>
         <w:t xml:space="preserve">Tabela </w:t>
       </w:r>
@@ -1512,7 +4037,7 @@
       <w:r>
         <w:fldChar w:fldCharType="end"/>
       </w:r>
-      <w:bookmarkEnd w:id="4"/>
+      <w:bookmarkEnd w:id="6"/>
       <w:r>
         <w:t xml:space="preserve"> - Registo de transações</w:t>
       </w:r>
@@ -1545,6 +4070,7 @@
       <w:r>
         <w:t xml:space="preserve"> demonstra que as tabelas </w:t>
       </w:r>
+      <w:proofErr w:type="spellStart"/>
       <w:r>
         <w:rPr>
           <w:i/>
@@ -1552,6 +4078,7 @@
         </w:rPr>
         <w:t>qty</w:t>
       </w:r>
+      <w:proofErr w:type="spellEnd"/>
       <w:r>
         <w:t xml:space="preserve"> e </w:t>
       </w:r>
@@ -1577,10 +4104,9 @@
         <w:t xml:space="preserve">Por fim deve ser identificado os agrupamentos de base de dados. </w:t>
       </w:r>
     </w:p>
-    <w:p/>
     <w:tbl>
       <w:tblPr>
-        <w:tblStyle w:val="Tabelacomgrade"/>
+        <w:tblStyle w:val="TabelacomGrelha"/>
         <w:tblW w:w="0" w:type="auto"/>
         <w:tblLook w:val="04A0" w:firstRow="1" w:lastRow="0" w:firstColumn="1" w:lastColumn="0" w:noHBand="0" w:noVBand="1"/>
       </w:tblPr>
@@ -1757,10 +4283,7 @@
               <w:ind w:firstLine="0"/>
             </w:pPr>
             <w:r>
-              <w:t>Filial</w:t>
-            </w:r>
-            <w:r>
-              <w:t>02</w:t>
+              <w:t>Filial02</w:t>
             </w:r>
           </w:p>
         </w:tc>
@@ -1814,10 +4337,7 @@
               <w:ind w:firstLine="0"/>
             </w:pPr>
             <w:r>
-              <w:t>Filial</w:t>
-            </w:r>
-            <w:r>
-              <w:t>03</w:t>
+              <w:t>Filial03</w:t>
             </w:r>
           </w:p>
         </w:tc>
@@ -1871,10 +4391,7 @@
               <w:ind w:firstLine="0"/>
             </w:pPr>
             <w:r>
-              <w:t>Filial</w:t>
-            </w:r>
-            <w:r>
-              <w:t>04</w:t>
+              <w:t>Filial04</w:t>
             </w:r>
           </w:p>
         </w:tc>
@@ -2018,7 +4535,7 @@
       <w:pPr>
         <w:pStyle w:val="Legenda"/>
       </w:pPr>
-      <w:bookmarkStart w:id="5" w:name="_Ref98141992"/>
+      <w:bookmarkStart w:id="7" w:name="_Ref98141992"/>
       <w:r>
         <w:t xml:space="preserve">Tabela </w:t>
       </w:r>
@@ -2040,7 +4557,7 @@
       <w:r>
         <w:fldChar w:fldCharType="end"/>
       </w:r>
-      <w:bookmarkEnd w:id="5"/>
+      <w:bookmarkEnd w:id="7"/>
       <w:r>
         <w:t xml:space="preserve"> - Agrupamento de base de dado</w:t>
       </w:r>
@@ -2099,245 +4616,325 @@
           <w:i/>
           <w:iCs/>
         </w:rPr>
-        <w:t>filial0</w:t>
+        <w:t>filial02</w:t>
+      </w:r>
+      <w:r>
+        <w:t xml:space="preserve">, </w:t>
       </w:r>
       <w:r>
         <w:rPr>
           <w:i/>
           <w:iCs/>
         </w:rPr>
-        <w:t>2</w:t>
-      </w:r>
-      <w:r>
-        <w:t xml:space="preserve">, </w:t>
+        <w:t>filial03</w:t>
+      </w:r>
+      <w:r>
+        <w:t xml:space="preserve"> </w:t>
+      </w:r>
+      <w:r>
+        <w:t xml:space="preserve">e </w:t>
       </w:r>
       <w:r>
         <w:rPr>
           <w:i/>
           <w:iCs/>
         </w:rPr>
-        <w:t>filial0</w:t>
+        <w:t xml:space="preserve">filial04 </w:t>
+      </w:r>
+      <w:r>
+        <w:t xml:space="preserve">pertencem ao mesmo grupo, enquanto a </w:t>
       </w:r>
       <w:r>
         <w:rPr>
           <w:i/>
           <w:iCs/>
         </w:rPr>
-        <w:t>3</w:t>
-      </w:r>
-      <w:r>
-        <w:t xml:space="preserve"> </w:t>
-      </w:r>
-      <w:r>
-        <w:t xml:space="preserve">e </w:t>
+        <w:t>central</w:t>
+      </w:r>
+      <w:r>
+        <w:t xml:space="preserve"> e </w:t>
       </w:r>
       <w:r>
         <w:rPr>
           <w:i/>
           <w:iCs/>
         </w:rPr>
-        <w:t>filial0</w:t>
-      </w:r>
+        <w:t>financeiro</w:t>
+      </w:r>
+      <w:r>
+        <w:t xml:space="preserve"> estão individualizadas.</w:t>
+      </w:r>
+    </w:p>
+    <w:p>
+      <w:r>
+        <w:t>As bases de dados das filiais não necessitam de estar no mesmo servidor, para estarem no mesmo agrupamento (como se observa pelo uso da mesma porta). O agrupamento se justifica pel</w:t>
+      </w:r>
+      <w:r>
+        <w:t xml:space="preserve">o contexto, ou seja, todas as filiais devem receber as mesmas atualizações de dados da central. A definição, neste caso, é que a central fornece dados para todas as suas filiais. </w:t>
+      </w:r>
+    </w:p>
+    <w:p>
+      <w:r>
+        <w:t>Reunidas todas estas informações o projeto encontra-se apto a seguir para a fase de implementação.</w:t>
+      </w:r>
+    </w:p>
+    <w:p/>
+    <w:p>
+      <w:pPr>
+        <w:spacing w:after="160" w:line="259" w:lineRule="auto"/>
+        <w:ind w:firstLine="0"/>
+        <w:jc w:val="left"/>
+      </w:pPr>
+      <w:r>
+        <w:br w:type="page"/>
+      </w:r>
+    </w:p>
+    <w:p>
+      <w:pPr>
+        <w:pStyle w:val="Ttulo1ABNT"/>
+      </w:pPr>
+      <w:bookmarkStart w:id="8" w:name="_Toc98159327"/>
+      <w:bookmarkStart w:id="9" w:name="_Toc98159524"/>
+      <w:r>
+        <w:lastRenderedPageBreak/>
+        <w:t>Implementação</w:t>
+      </w:r>
+      <w:bookmarkEnd w:id="8"/>
+      <w:bookmarkEnd w:id="9"/>
+    </w:p>
+    <w:p>
+      <w:pPr>
+        <w:pStyle w:val="Ttulo2ABNT"/>
+      </w:pPr>
+      <w:bookmarkStart w:id="10" w:name="_Toc98159328"/>
+      <w:bookmarkStart w:id="11" w:name="_Toc98159525"/>
+      <w:r>
+        <w:t>Configuração</w:t>
+      </w:r>
+      <w:r>
+        <w:t xml:space="preserve"> </w:t>
+      </w:r>
+      <w:r>
+        <w:t>d</w:t>
+      </w:r>
+      <w:r>
+        <w:t>os nodos</w:t>
+      </w:r>
+      <w:bookmarkEnd w:id="10"/>
+      <w:bookmarkEnd w:id="11"/>
+    </w:p>
+    <w:p>
+      <w:r>
+        <w:t xml:space="preserve">De modo a obter a melhor performance o </w:t>
+      </w:r>
+      <w:proofErr w:type="spellStart"/>
+      <w:r>
+        <w:t>SymmetricDS</w:t>
+      </w:r>
+      <w:proofErr w:type="spellEnd"/>
+      <w:r>
+        <w:t xml:space="preserve"> deve ser instalado no mesmo servidor onde está a base de dado </w:t>
+      </w:r>
+      <w:r>
+        <w:t>a ser monitorada</w:t>
+      </w:r>
+      <w:r>
+        <w:t>.</w:t>
+      </w:r>
+    </w:p>
+    <w:p>
+      <w:r>
+        <w:t xml:space="preserve">Dentro do contexto do </w:t>
+      </w:r>
+      <w:proofErr w:type="spellStart"/>
+      <w:r>
+        <w:t>SymmetricDS</w:t>
+      </w:r>
+      <w:proofErr w:type="spellEnd"/>
+      <w:r>
+        <w:t>, cada base de dado é representada como um nodo. O nodo é definido por um ficheiro de extensão “</w:t>
+      </w:r>
+      <w:proofErr w:type="spellStart"/>
       <w:r>
         <w:rPr>
           <w:i/>
           <w:iCs/>
         </w:rPr>
-        <w:t xml:space="preserve">4 </w:t>
-      </w:r>
-      <w:r>
-        <w:t xml:space="preserve">pertencem ao mesmo grupo, enquanto a </w:t>
-      </w:r>
+        <w:t>properties</w:t>
+      </w:r>
+      <w:proofErr w:type="spellEnd"/>
+      <w:r>
+        <w:t>” que deve ser armazenado na diretoria “</w:t>
+      </w:r>
+      <w:proofErr w:type="spellStart"/>
       <w:r>
         <w:rPr>
           <w:i/>
           <w:iCs/>
         </w:rPr>
-        <w:t>central</w:t>
-      </w:r>
-      <w:r>
-        <w:t xml:space="preserve"> e </w:t>
-      </w:r>
+        <w:t>engine</w:t>
+      </w:r>
+      <w:proofErr w:type="spellEnd"/>
       <w:r>
         <w:rPr>
           <w:i/>
           <w:iCs/>
         </w:rPr>
-        <w:t>financeiro</w:t>
-      </w:r>
-      <w:r>
-        <w:t xml:space="preserve"> estão individualizadas.</w:t>
-      </w:r>
-    </w:p>
-    <w:p>
-      <w:r>
-        <w:t>As bases de dados das filiais não necessitam de estar no mesmo servidor, para estarem no mesmo agrupamento (como se observa pelo uso da mesma porta). O agrupamento se justifica pel</w:t>
-      </w:r>
-      <w:r>
-        <w:t xml:space="preserve">o contexto, ou seja, todas as filiais devem receber as mesmas atualizações de dados da central. A definição, neste caso, é que a central fornece dados para todas as suas filiais. </w:t>
-      </w:r>
-    </w:p>
-    <w:p>
-      <w:r>
-        <w:t>Reunidas todas estas informações o projeto encontra-se apto a seguir para a fase de implementação.</w:t>
-      </w:r>
-    </w:p>
-    <w:p/>
-    <w:p>
-      <w:pPr>
-        <w:spacing w:after="160" w:line="259" w:lineRule="auto"/>
-        <w:ind w:firstLine="0"/>
-        <w:jc w:val="left"/>
-      </w:pPr>
-      <w:r>
-        <w:br w:type="page"/>
-      </w:r>
-    </w:p>
-    <w:p>
-      <w:pPr>
-        <w:pStyle w:val="Ttulo1ABNT"/>
-      </w:pPr>
-      <w:r>
-        <w:lastRenderedPageBreak/>
-        <w:t>Implementação</w:t>
-      </w:r>
-    </w:p>
-    <w:p>
-      <w:pPr>
-        <w:pStyle w:val="Ttulo2ABNT"/>
-      </w:pPr>
-      <w:r>
-        <w:t>Configuração</w:t>
-      </w:r>
-      <w:r>
-        <w:t xml:space="preserve"> </w:t>
-      </w:r>
-      <w:r>
-        <w:t>d</w:t>
-      </w:r>
-      <w:r>
-        <w:t>os nodos</w:t>
-      </w:r>
-    </w:p>
-    <w:p>
-      <w:r>
-        <w:t xml:space="preserve">De modo a obter a melhor performance o SymmetricDS deve ser instalado no mesmo servidor onde está a base de dado </w:t>
-      </w:r>
-      <w:r>
-        <w:t>a ser monitorada</w:t>
-      </w:r>
-      <w:r>
-        <w:t>.</w:t>
-      </w:r>
-    </w:p>
-    <w:p>
-      <w:r>
-        <w:t>Dentro do contexto do SymmetricDS, cada base de dado é representada como um nodo. O nodo é definido por um ficheiro de extensão “</w:t>
-      </w:r>
+        <w:t>/</w:t>
+      </w:r>
+      <w:r>
+        <w:t>”, e possui as seguintes configurações obrigatórias:</w:t>
+      </w:r>
+    </w:p>
+    <w:p>
+      <w:pPr>
+        <w:pStyle w:val="Ttulo3ABNT"/>
+      </w:pPr>
+      <w:bookmarkStart w:id="12" w:name="_Toc98159329"/>
+      <w:bookmarkStart w:id="13" w:name="_Toc98159526"/>
+      <w:r>
+        <w:t>engine.name</w:t>
+      </w:r>
+      <w:bookmarkEnd w:id="12"/>
+      <w:bookmarkEnd w:id="13"/>
+    </w:p>
+    <w:p>
+      <w:r>
+        <w:t xml:space="preserve">É o nome utilizado para acessar o servidor </w:t>
+      </w:r>
+      <w:proofErr w:type="spellStart"/>
+      <w:r>
+        <w:t>SymmetricDS</w:t>
+      </w:r>
+      <w:proofErr w:type="spellEnd"/>
+      <w:r>
+        <w:t xml:space="preserve"> deste nodo, através da URL de comunicação. </w:t>
+      </w:r>
+    </w:p>
+    <w:p>
+      <w:r>
+        <w:t xml:space="preserve">No caso do engine.name ser </w:t>
+      </w:r>
+      <w:proofErr w:type="spellStart"/>
       <w:r>
         <w:rPr>
           <w:i/>
           <w:iCs/>
         </w:rPr>
-        <w:t>properties</w:t>
-      </w:r>
-      <w:r>
-        <w:t>” que deve ser armazenado na diretoria “</w:t>
+        <w:t>DynamanWMS</w:t>
+      </w:r>
+      <w:proofErr w:type="spellEnd"/>
+      <w:r>
+        <w:t xml:space="preserve"> a URL de acesso seria: </w:t>
+      </w:r>
+      <w:r>
+        <w:t>http://srvsql:8443/sync/DynamanWMS</w:t>
+      </w:r>
+    </w:p>
+    <w:p>
+      <w:pPr>
+        <w:pStyle w:val="Ttulo3ABNT"/>
+      </w:pPr>
+      <w:bookmarkStart w:id="14" w:name="_Toc98159330"/>
+      <w:bookmarkStart w:id="15" w:name="_Toc98159527"/>
+      <w:r>
+        <w:t>external.id</w:t>
+      </w:r>
+      <w:bookmarkEnd w:id="14"/>
+      <w:bookmarkEnd w:id="15"/>
+      <w:r>
+        <w:t xml:space="preserve"> </w:t>
+      </w:r>
+    </w:p>
+    <w:p>
+      <w:r>
+        <w:t xml:space="preserve">É um nome lógico, que possui significado no contexto de negócio onde está sendo implementado, como </w:t>
       </w:r>
       <w:r>
         <w:rPr>
           <w:i/>
           <w:iCs/>
         </w:rPr>
-        <w:t>engine/</w:t>
-      </w:r>
-      <w:r>
-        <w:t>”, e possui as seguintes configurações obrigatórias:</w:t>
-      </w:r>
-    </w:p>
-    <w:p>
-      <w:pPr>
-        <w:pStyle w:val="Ttulo3ABNT"/>
-      </w:pPr>
-      <w:r>
-        <w:t>engine.name</w:t>
-      </w:r>
-    </w:p>
-    <w:p>
-      <w:r>
-        <w:t xml:space="preserve">É o nome utilizado para acessar o servidor SymmetricDS deste nodo, através da URL de comunicação. </w:t>
-      </w:r>
-    </w:p>
-    <w:p>
-      <w:r>
-        <w:t xml:space="preserve">No caso do engine.name ser </w:t>
+        <w:t>filial01</w:t>
+      </w:r>
+      <w:r>
+        <w:t xml:space="preserve"> ou </w:t>
       </w:r>
       <w:r>
         <w:rPr>
           <w:i/>
           <w:iCs/>
         </w:rPr>
-        <w:t>DynamanWMS</w:t>
-      </w:r>
-      <w:r>
-        <w:t xml:space="preserve"> a </w:t>
-      </w:r>
-      <w:r>
-        <w:t xml:space="preserve">URL </w:t>
-      </w:r>
-      <w:r>
-        <w:t xml:space="preserve">de acesso seria: </w:t>
-      </w:r>
-      <w:r>
-        <w:t>http://</w:t>
-      </w:r>
-      <w:r>
-        <w:t>srvsql</w:t>
-      </w:r>
-      <w:r>
-        <w:t>:8443/sync/DynamanWMS</w:t>
+        <w:t>financeiro</w:t>
+      </w:r>
+      <w:r>
+        <w:t>.</w:t>
       </w:r>
     </w:p>
     <w:p>
       <w:pPr>
         <w:pStyle w:val="Ttulo3ABNT"/>
       </w:pPr>
-      <w:r>
-        <w:t xml:space="preserve">external.id </w:t>
-      </w:r>
-    </w:p>
-    <w:p>
-      <w:r>
-        <w:t xml:space="preserve">É um nome lógico, que possui significado no contexto de negócio onde está sendo implementado, como </w:t>
-      </w:r>
-      <w:r>
-        <w:rPr>
-          <w:i/>
-          <w:iCs/>
-        </w:rPr>
-        <w:t>filial01</w:t>
-      </w:r>
-      <w:r>
-        <w:t xml:space="preserve"> ou </w:t>
-      </w:r>
-      <w:r>
-        <w:rPr>
-          <w:i/>
-          <w:iCs/>
-        </w:rPr>
-        <w:t>financeiro</w:t>
-      </w:r>
-      <w:r>
-        <w:t>.</w:t>
+      <w:bookmarkStart w:id="16" w:name="_Toc98159331"/>
+      <w:bookmarkStart w:id="17" w:name="_Toc98159528"/>
+      <w:r>
+        <w:t>group.id</w:t>
+      </w:r>
+      <w:bookmarkEnd w:id="16"/>
+      <w:bookmarkEnd w:id="17"/>
+    </w:p>
+    <w:p>
+      <w:pPr>
+        <w:ind w:firstLine="0"/>
+      </w:pPr>
+      <w:r>
+        <w:tab/>
+      </w:r>
+      <w:r>
+        <w:t>O grupo de nós do qual esse nó é membro</w:t>
+      </w:r>
+      <w:r>
+        <w:t>, para esta configuração basta recorrer a sua tabela de agrupamento de base de dados (</w:t>
+      </w:r>
+      <w:r>
+        <w:fldChar w:fldCharType="begin"/>
+      </w:r>
+      <w:r>
+        <w:instrText xml:space="preserve"> REF _Ref98141992 \h </w:instrText>
+      </w:r>
+      <w:r>
+        <w:fldChar w:fldCharType="separate"/>
+      </w:r>
+      <w:r>
+        <w:t xml:space="preserve">Tabela </w:t>
+      </w:r>
+      <w:r>
+        <w:rPr>
+          <w:noProof/>
+        </w:rPr>
+        <w:t>5</w:t>
+      </w:r>
+      <w:r>
+        <w:fldChar w:fldCharType="end"/>
+      </w:r>
+      <w:r>
+        <w:t>)</w:t>
+      </w:r>
+      <w:r>
+        <w:t xml:space="preserve">. </w:t>
       </w:r>
     </w:p>
     <w:p>
       <w:pPr>
         <w:pStyle w:val="Ttulo3ABNT"/>
       </w:pPr>
-      <w:r>
-        <w:t>group.id</w:t>
-      </w:r>
+      <w:bookmarkStart w:id="18" w:name="_Toc98159332"/>
+      <w:bookmarkStart w:id="19" w:name="_Toc98159529"/>
+      <w:r>
+        <w:t>sync.url</w:t>
+      </w:r>
+      <w:bookmarkEnd w:id="18"/>
+      <w:bookmarkEnd w:id="19"/>
     </w:p>
     <w:p>
       <w:pPr>
@@ -2345,48 +4942,37 @@
       </w:pPr>
       <w:r>
         <w:tab/>
-      </w:r>
-      <w:r>
-        <w:t>O grupo de nós do qual esse nó é membro</w:t>
-      </w:r>
-      <w:r>
-        <w:t>, para esta configuração basta recorrer a sua tabela de agrupamento de base de dados (</w:t>
-      </w:r>
-      <w:r>
-        <w:fldChar w:fldCharType="begin"/>
-      </w:r>
-      <w:r>
-        <w:instrText xml:space="preserve"> REF _Ref98141992 \h </w:instrText>
-      </w:r>
-      <w:r>
-        <w:fldChar w:fldCharType="separate"/>
-      </w:r>
-      <w:r>
-        <w:t xml:space="preserve">Tabela </w:t>
-      </w:r>
-      <w:r>
-        <w:rPr>
-          <w:noProof/>
-        </w:rPr>
-        <w:t>5</w:t>
-      </w:r>
-      <w:r>
-        <w:fldChar w:fldCharType="end"/>
-      </w:r>
-      <w:r>
-        <w:t>)</w:t>
-      </w:r>
-      <w:r>
-        <w:t xml:space="preserve">. </w:t>
+        <w:t xml:space="preserve">É a URL utilizada pelos servidores </w:t>
+      </w:r>
+      <w:proofErr w:type="spellStart"/>
+      <w:r>
+        <w:t>SymmetricDS</w:t>
+      </w:r>
+      <w:proofErr w:type="spellEnd"/>
+      <w:r>
+        <w:t xml:space="preserve"> para comunicação. A </w:t>
+      </w:r>
+      <w:r>
+        <w:t>URL de sincronização tem o formato:</w:t>
+      </w:r>
+      <w:r>
+        <w:t xml:space="preserve"> </w:t>
+      </w:r>
+      <w:r>
+        <w:t>http://{hostname}:{port}/sync/{engine.name}</w:t>
       </w:r>
     </w:p>
     <w:p>
       <w:pPr>
         <w:pStyle w:val="Ttulo3ABNT"/>
       </w:pPr>
-      <w:r>
-        <w:t>sync.url</w:t>
-      </w:r>
+      <w:bookmarkStart w:id="20" w:name="_Toc98159333"/>
+      <w:bookmarkStart w:id="21" w:name="_Toc98159530"/>
+      <w:r>
+        <w:t>registration.url</w:t>
+      </w:r>
+      <w:bookmarkEnd w:id="20"/>
+      <w:bookmarkEnd w:id="21"/>
     </w:p>
     <w:p>
       <w:pPr>
@@ -2394,34 +4980,13 @@
       </w:pPr>
       <w:r>
         <w:tab/>
-        <w:t xml:space="preserve">É a URL utilizada pelos servidores SymmetricDS para comunicação. A </w:t>
-      </w:r>
-      <w:r>
-        <w:t>URL de sincronização tem o formato:</w:t>
-      </w:r>
-      <w:r>
-        <w:t xml:space="preserve"> </w:t>
-      </w:r>
-      <w:r>
-        <w:t>http://{hostname}:{port}/sync/{engine.name}</w:t>
-      </w:r>
-    </w:p>
-    <w:p>
-      <w:pPr>
-        <w:pStyle w:val="Ttulo3ABNT"/>
-      </w:pPr>
-      <w:r>
-        <w:t>registration.url</w:t>
-      </w:r>
-    </w:p>
-    <w:p>
-      <w:pPr>
-        <w:ind w:firstLine="0"/>
-      </w:pPr>
-      <w:r>
-        <w:tab/>
-        <w:t>Esta é a URL do servidor de configuração SymmetricDS</w:t>
-      </w:r>
+        <w:t xml:space="preserve">Esta é a URL do servidor de configuração </w:t>
+      </w:r>
+      <w:proofErr w:type="spellStart"/>
+      <w:r>
+        <w:t>SymmetricDS</w:t>
+      </w:r>
+      <w:proofErr w:type="spellEnd"/>
       <w:r>
         <w:t>, que é o servidor de registro onde se encontram as configurações de sincronização de todo o projeto.</w:t>
       </w:r>
@@ -2439,9 +5004,17 @@
       <w:pPr>
         <w:pStyle w:val="Ttulo3ABNT"/>
       </w:pPr>
+      <w:bookmarkStart w:id="22" w:name="_Toc98159334"/>
+      <w:bookmarkStart w:id="23" w:name="_Toc98159531"/>
+      <w:proofErr w:type="spellStart"/>
+      <w:proofErr w:type="gramStart"/>
       <w:r>
         <w:t>db.driver</w:t>
       </w:r>
+      <w:bookmarkEnd w:id="22"/>
+      <w:bookmarkEnd w:id="23"/>
+      <w:proofErr w:type="spellEnd"/>
+      <w:proofErr w:type="gramEnd"/>
     </w:p>
     <w:p>
       <w:pPr>
@@ -2468,17 +5041,28 @@
         <w:lastRenderedPageBreak/>
         <w:t xml:space="preserve">Exemplo: </w:t>
       </w:r>
-      <w:r>
-        <w:t>com.microsoft.sqlserver.jdbc.SQLServerDriver</w:t>
-      </w:r>
+      <w:proofErr w:type="spellStart"/>
+      <w:proofErr w:type="gramStart"/>
+      <w:r>
+        <w:t>com.microsoft</w:t>
+      </w:r>
+      <w:proofErr w:type="gramEnd"/>
+      <w:r>
+        <w:t>.sqlserver.jdbc.SQLServerDriver</w:t>
+      </w:r>
+      <w:proofErr w:type="spellEnd"/>
     </w:p>
     <w:p>
       <w:pPr>
         <w:pStyle w:val="Ttulo3ABNT"/>
       </w:pPr>
+      <w:bookmarkStart w:id="24" w:name="_Toc98159335"/>
+      <w:bookmarkStart w:id="25" w:name="_Toc98159532"/>
       <w:r>
         <w:t>db.url</w:t>
       </w:r>
+      <w:bookmarkEnd w:id="24"/>
+      <w:bookmarkEnd w:id="25"/>
     </w:p>
     <w:p>
       <w:pPr>
@@ -2495,9 +5079,15 @@
       <w:pPr>
         <w:pStyle w:val="Ttulo3ABNT"/>
       </w:pPr>
+      <w:bookmarkStart w:id="26" w:name="_Toc98159336"/>
+      <w:bookmarkStart w:id="27" w:name="_Toc98159533"/>
+      <w:proofErr w:type="spellStart"/>
       <w:r>
         <w:t>db.user</w:t>
       </w:r>
+      <w:bookmarkEnd w:id="26"/>
+      <w:bookmarkEnd w:id="27"/>
+      <w:proofErr w:type="spellEnd"/>
     </w:p>
     <w:p>
       <w:pPr>
@@ -2510,16 +5100,32 @@
         <w:t>O nome de usuário do banco de dados, que é usado para efetuar login, criar e atualizar tabelas.</w:t>
       </w:r>
       <w:r>
-        <w:t xml:space="preserve"> Recomenda-se que seja criado um utilizador exclusivamente para o SymmetricDS.</w:t>
+        <w:t xml:space="preserve"> Recomenda-se que seja criado um utilizador exclusivamente para o </w:t>
+      </w:r>
+      <w:proofErr w:type="spellStart"/>
+      <w:r>
+        <w:t>SymmetricDS</w:t>
+      </w:r>
+      <w:proofErr w:type="spellEnd"/>
+      <w:r>
+        <w:t>.</w:t>
       </w:r>
     </w:p>
     <w:p>
       <w:pPr>
         <w:pStyle w:val="Ttulo3ABNT"/>
       </w:pPr>
+      <w:bookmarkStart w:id="28" w:name="_Toc98159337"/>
+      <w:bookmarkStart w:id="29" w:name="_Toc98159534"/>
+      <w:proofErr w:type="spellStart"/>
+      <w:proofErr w:type="gramStart"/>
       <w:r>
         <w:t>db.password</w:t>
       </w:r>
+      <w:bookmarkEnd w:id="28"/>
+      <w:bookmarkEnd w:id="29"/>
+      <w:proofErr w:type="spellEnd"/>
+      <w:proofErr w:type="gramEnd"/>
     </w:p>
     <w:p>
       <w:pPr>
@@ -2542,6 +5148,9 @@
         <w:ind w:firstLine="0"/>
       </w:pPr>
       <w:r>
+        <w:rPr>
+          <w:noProof/>
+        </w:rPr>
         <w:drawing>
           <wp:inline distT="0" distB="0" distL="0" distR="0" wp14:anchorId="2E72F957" wp14:editId="667AF0D9">
             <wp:extent cx="5760085" cy="2113915"/>
@@ -2558,7 +5167,7 @@
                     <pic:cNvPicPr/>
                   </pic:nvPicPr>
                   <pic:blipFill>
-                    <a:blip r:embed="rId7"/>
+                    <a:blip r:embed="rId9"/>
                     <a:stretch>
                       <a:fillRect/>
                     </a:stretch>
@@ -2583,7 +5192,7 @@
       <w:pPr>
         <w:pStyle w:val="Legenda"/>
       </w:pPr>
-      <w:bookmarkStart w:id="6" w:name="_Ref98143660"/>
+      <w:bookmarkStart w:id="30" w:name="_Ref98143660"/>
       <w:r>
         <w:t xml:space="preserve">Figura </w:t>
       </w:r>
@@ -2605,7 +5214,7 @@
       <w:r>
         <w:fldChar w:fldCharType="end"/>
       </w:r>
-      <w:bookmarkEnd w:id="6"/>
+      <w:bookmarkEnd w:id="30"/>
       <w:r>
         <w:t xml:space="preserve"> - Exemplo de configuração de nodo</w:t>
       </w:r>
@@ -2636,8 +5245,13 @@
         <w:fldChar w:fldCharType="end"/>
       </w:r>
       <w:r>
-        <w:t xml:space="preserve"> apresenta um ficheiro de configuração de um nodo SymmetricDS</w:t>
-      </w:r>
+        <w:t xml:space="preserve"> apresenta um ficheiro de configuração de um nodo </w:t>
+      </w:r>
+      <w:proofErr w:type="spellStart"/>
+      <w:r>
+        <w:t>SymmetricDS</w:t>
+      </w:r>
+      <w:proofErr w:type="spellEnd"/>
       <w:r>
         <w:t>, com a configuração mínima necessária para sua execução</w:t>
       </w:r>
@@ -2645,14 +5259,28 @@
         <w:t>.</w:t>
       </w:r>
     </w:p>
-    <w:p/>
+    <w:p>
+      <w:pPr>
+        <w:spacing w:after="160" w:line="259" w:lineRule="auto"/>
+        <w:ind w:firstLine="0"/>
+        <w:jc w:val="left"/>
+      </w:pPr>
+      <w:r>
+        <w:br w:type="page"/>
+      </w:r>
+    </w:p>
     <w:p>
       <w:pPr>
         <w:pStyle w:val="Ttulo2ABNT"/>
       </w:pPr>
-      <w:r>
+      <w:bookmarkStart w:id="31" w:name="_Toc98159338"/>
+      <w:bookmarkStart w:id="32" w:name="_Toc98159535"/>
+      <w:r>
+        <w:lastRenderedPageBreak/>
         <w:t>Configuração da sincronização</w:t>
       </w:r>
+      <w:bookmarkEnd w:id="31"/>
+      <w:bookmarkEnd w:id="32"/>
     </w:p>
     <w:p>
       <w:r>
@@ -2679,17 +5307,14 @@
       </w:r>
     </w:p>
     <w:p>
-      <w:pPr>
-        <w:keepNext/>
-        <w:ind w:firstLine="0"/>
-        <w:jc w:val="center"/>
-      </w:pPr>
-      <w:r>
-        <w:lastRenderedPageBreak/>
+      <w:r>
+        <w:rPr>
+          <w:noProof/>
+        </w:rPr>
         <w:drawing>
-          <wp:inline distT="0" distB="0" distL="0" distR="0" wp14:anchorId="7EEF6EF8" wp14:editId="4281131C">
-            <wp:extent cx="4334480" cy="7973538"/>
-            <wp:effectExtent l="0" t="0" r="9525" b="8890"/>
+          <wp:inline distT="0" distB="0" distL="0" distR="0" wp14:anchorId="7EEF6EF8" wp14:editId="60309D97">
+            <wp:extent cx="3463993" cy="6372225"/>
+            <wp:effectExtent l="0" t="0" r="3175" b="0"/>
             <wp:docPr id="4" name="Imagem 4" descr="Tela de computador com texto preto sobre fundo branco&#10;&#10;Descrição gerada automaticamente"/>
             <wp:cNvGraphicFramePr>
               <a:graphicFrameLocks xmlns:a="http://schemas.openxmlformats.org/drawingml/2006/main" noChangeAspect="1"/>
@@ -2702,7 +5327,7 @@
                     <pic:cNvPicPr/>
                   </pic:nvPicPr>
                   <pic:blipFill>
-                    <a:blip r:embed="rId8"/>
+                    <a:blip r:embed="rId10"/>
                     <a:stretch>
                       <a:fillRect/>
                     </a:stretch>
@@ -2710,7 +5335,7 @@
                   <pic:spPr>
                     <a:xfrm>
                       <a:off x="0" y="0"/>
-                      <a:ext cx="4334480" cy="7973538"/>
+                      <a:ext cx="3467437" cy="6378561"/>
                     </a:xfrm>
                     <a:prstGeom prst="rect">
                       <a:avLst/>
@@ -2727,7 +5352,7 @@
       <w:pPr>
         <w:pStyle w:val="Legenda"/>
       </w:pPr>
-      <w:bookmarkStart w:id="7" w:name="_Ref98144675"/>
+      <w:bookmarkStart w:id="33" w:name="_Ref98144675"/>
       <w:r>
         <w:t xml:space="preserve">Figura </w:t>
       </w:r>
@@ -2749,7 +5374,7 @@
       <w:r>
         <w:fldChar w:fldCharType="end"/>
       </w:r>
-      <w:bookmarkEnd w:id="7"/>
+      <w:bookmarkEnd w:id="33"/>
       <w:r>
         <w:t xml:space="preserve"> - Configuração dos nodos</w:t>
       </w:r>
@@ -2788,6 +5413,7 @@
         <w:lastRenderedPageBreak/>
         <w:t xml:space="preserve">Observe que o os campos </w:t>
       </w:r>
+      <w:proofErr w:type="spellStart"/>
       <w:r>
         <w:rPr>
           <w:i/>
@@ -2795,9 +5421,11 @@
         </w:rPr>
         <w:t>create_time</w:t>
       </w:r>
+      <w:proofErr w:type="spellEnd"/>
       <w:r>
         <w:t xml:space="preserve">, </w:t>
       </w:r>
+      <w:proofErr w:type="spellStart"/>
       <w:r>
         <w:rPr>
           <w:i/>
@@ -2805,9 +5433,11 @@
         </w:rPr>
         <w:t>last_update_time</w:t>
       </w:r>
+      <w:proofErr w:type="spellEnd"/>
       <w:r>
         <w:t xml:space="preserve"> e </w:t>
       </w:r>
+      <w:proofErr w:type="spellStart"/>
       <w:r>
         <w:rPr>
           <w:i/>
@@ -2815,9 +5445,19 @@
         </w:rPr>
         <w:t>last_update_by</w:t>
       </w:r>
-      <w:r>
-        <w:t>, apesar de serem opcionais, são de extrema importância para manter o sistema auditável. Em nosso exemplo utilizamos o valor “</w:t>
-      </w:r>
+      <w:proofErr w:type="spellEnd"/>
+      <w:r>
+        <w:t xml:space="preserve">, apesar de serem opcionais, são de extrema importância para manter o sistema </w:t>
+      </w:r>
+      <w:proofErr w:type="spellStart"/>
+      <w:r>
+        <w:t>auditável</w:t>
+      </w:r>
+      <w:proofErr w:type="spellEnd"/>
+      <w:r>
+        <w:t>. Em nosso exemplo utilizamos o valor “</w:t>
+      </w:r>
+      <w:proofErr w:type="spellStart"/>
       <w:r>
         <w:rPr>
           <w:i/>
@@ -2825,6 +5465,7 @@
         </w:rPr>
         <w:t>installation</w:t>
       </w:r>
+      <w:proofErr w:type="spellEnd"/>
       <w:r>
         <w:t>” para representar que estas definições foram realizadas na instalação.</w:t>
       </w:r>
@@ -2844,12 +5485,22 @@
       <w:pPr>
         <w:pStyle w:val="Ttulo3ABNT"/>
       </w:pPr>
-      <w:r>
-        <w:t>LInks</w:t>
+      <w:bookmarkStart w:id="34" w:name="_Toc98159339"/>
+      <w:bookmarkStart w:id="35" w:name="_Toc98159536"/>
+      <w:r>
+        <w:t>L</w:t>
+      </w:r>
+      <w:r>
+        <w:t>i</w:t>
+      </w:r>
+      <w:r>
+        <w:t>nks</w:t>
       </w:r>
       <w:r>
         <w:t xml:space="preserve"> de comunicação</w:t>
       </w:r>
+      <w:bookmarkEnd w:id="34"/>
+      <w:bookmarkEnd w:id="35"/>
     </w:p>
     <w:p>
       <w:r>
@@ -2893,11 +5544,13 @@
         <w:jc w:val="center"/>
       </w:pPr>
       <w:r>
-        <w:lastRenderedPageBreak/>
+        <w:rPr>
+          <w:noProof/>
+        </w:rPr>
         <w:drawing>
-          <wp:inline distT="0" distB="0" distL="0" distR="0" wp14:anchorId="156D20B9" wp14:editId="16CA1079">
-            <wp:extent cx="4872251" cy="7202295"/>
-            <wp:effectExtent l="0" t="0" r="5080" b="0"/>
+          <wp:inline distT="0" distB="0" distL="0" distR="0" wp14:anchorId="156D20B9" wp14:editId="1099AB36">
+            <wp:extent cx="4038600" cy="5969969"/>
+            <wp:effectExtent l="0" t="0" r="0" b="7620"/>
             <wp:docPr id="5" name="Imagem 5" descr="Texto&#10;&#10;Descrição gerada automaticamente"/>
             <wp:cNvGraphicFramePr>
               <a:graphicFrameLocks xmlns:a="http://schemas.openxmlformats.org/drawingml/2006/main" noChangeAspect="1"/>
@@ -2910,7 +5563,7 @@
                     <pic:cNvPicPr/>
                   </pic:nvPicPr>
                   <pic:blipFill>
-                    <a:blip r:embed="rId9"/>
+                    <a:blip r:embed="rId11"/>
                     <a:stretch>
                       <a:fillRect/>
                     </a:stretch>
@@ -2918,7 +5571,7 @@
                   <pic:spPr>
                     <a:xfrm>
                       <a:off x="0" y="0"/>
-                      <a:ext cx="4892827" cy="7232711"/>
+                      <a:ext cx="4038600" cy="5969969"/>
                     </a:xfrm>
                     <a:prstGeom prst="rect">
                       <a:avLst/>
@@ -2962,6 +5615,7 @@
     </w:p>
     <w:p>
       <w:r>
+        <w:lastRenderedPageBreak/>
         <w:t xml:space="preserve">Os </w:t>
       </w:r>
       <w:r>
@@ -3000,6 +5654,7 @@
       <w:r>
         <w:t>Um canal pode estar configurado, em “</w:t>
       </w:r>
+      <w:proofErr w:type="spellStart"/>
       <w:r>
         <w:rPr>
           <w:i/>
@@ -3007,9 +5662,11 @@
         </w:rPr>
         <w:t>data_event_action</w:t>
       </w:r>
+      <w:proofErr w:type="spellEnd"/>
       <w:r>
         <w:t>”, como “P” para “</w:t>
       </w:r>
+      <w:proofErr w:type="spellStart"/>
       <w:r>
         <w:rPr>
           <w:i/>
@@ -3017,9 +5674,11 @@
         </w:rPr>
         <w:t>push</w:t>
       </w:r>
+      <w:proofErr w:type="spellEnd"/>
       <w:r>
         <w:t>” e “W” para “</w:t>
       </w:r>
+      <w:proofErr w:type="spellStart"/>
       <w:r>
         <w:rPr>
           <w:i/>
@@ -3027,15 +5686,16 @@
         </w:rPr>
         <w:t>pull</w:t>
       </w:r>
+      <w:proofErr w:type="spellEnd"/>
       <w:r>
         <w:t>”.</w:t>
       </w:r>
     </w:p>
     <w:p>
       <w:r>
-        <w:lastRenderedPageBreak/>
         <w:t>O “</w:t>
       </w:r>
+      <w:proofErr w:type="spellStart"/>
       <w:r>
         <w:rPr>
           <w:i/>
@@ -3043,6 +5703,7 @@
         </w:rPr>
         <w:t>push</w:t>
       </w:r>
+      <w:proofErr w:type="spellEnd"/>
       <w:r>
         <w:t>” indica que os nodos do grupo de nodos de origem irão iniciar a comunicação, ou seja, enviarão dados para os nodos de destino.</w:t>
       </w:r>
@@ -3051,6 +5712,7 @@
       <w:r>
         <w:t>Enquanto que “</w:t>
       </w:r>
+      <w:proofErr w:type="spellStart"/>
       <w:r>
         <w:rPr>
           <w:i/>
@@ -3058,6 +5720,7 @@
         </w:rPr>
         <w:t>pull</w:t>
       </w:r>
+      <w:proofErr w:type="spellEnd"/>
       <w:r>
         <w:t xml:space="preserve">” sinaliza que os nodos de origem irão aguardar um nodo de destino iniciar a comunicação, </w:t>
       </w:r>
@@ -3069,14 +5732,13 @@
       <w:pPr>
         <w:pStyle w:val="Ttulo3ABNT"/>
       </w:pPr>
+      <w:bookmarkStart w:id="36" w:name="_Toc98159340"/>
+      <w:bookmarkStart w:id="37" w:name="_Toc98159537"/>
       <w:r>
         <w:t>Definindo Rotas</w:t>
       </w:r>
-    </w:p>
-    <w:p>
-      <w:pPr>
-        <w:ind w:firstLine="0"/>
-      </w:pPr>
+      <w:bookmarkEnd w:id="36"/>
+      <w:bookmarkEnd w:id="37"/>
     </w:p>
     <w:p>
       <w:pPr>
@@ -3084,6 +5746,9 @@
         <w:ind w:firstLine="0"/>
       </w:pPr>
       <w:r>
+        <w:rPr>
+          <w:noProof/>
+        </w:rPr>
         <w:drawing>
           <wp:inline distT="0" distB="0" distL="0" distR="0" wp14:anchorId="224F708F" wp14:editId="0C516F7D">
             <wp:extent cx="5760085" cy="2896235"/>
@@ -3100,7 +5765,7 @@
                     <pic:cNvPicPr/>
                   </pic:nvPicPr>
                   <pic:blipFill>
-                    <a:blip r:embed="rId10"/>
+                    <a:blip r:embed="rId12"/>
                     <a:stretch>
                       <a:fillRect/>
                     </a:stretch>
@@ -3152,11 +5817,31 @@
     </w:p>
     <w:p>
       <w:pPr>
+        <w:spacing w:after="160" w:line="259" w:lineRule="auto"/>
+        <w:ind w:firstLine="0"/>
+        <w:jc w:val="left"/>
+        <w:rPr>
+          <w:b/>
+          <w:color w:val="000000" w:themeColor="text1"/>
+          <w:u w:val="single"/>
+        </w:rPr>
+      </w:pPr>
+      <w:bookmarkStart w:id="38" w:name="_Toc98159341"/>
+      <w:bookmarkStart w:id="39" w:name="_Toc98159538"/>
+      <w:r>
+        <w:br w:type="page"/>
+      </w:r>
+    </w:p>
+    <w:p>
+      <w:pPr>
         <w:pStyle w:val="Ttulo3ABNT"/>
       </w:pPr>
       <w:r>
+        <w:lastRenderedPageBreak/>
         <w:t>Canais</w:t>
       </w:r>
+      <w:bookmarkEnd w:id="38"/>
+      <w:bookmarkEnd w:id="39"/>
     </w:p>
     <w:p>
       <w:r>
@@ -3213,11 +5898,13 @@
         <w:jc w:val="center"/>
       </w:pPr>
       <w:r>
-        <w:lastRenderedPageBreak/>
+        <w:rPr>
+          <w:noProof/>
+        </w:rPr>
         <w:drawing>
-          <wp:inline distT="0" distB="0" distL="0" distR="0" wp14:anchorId="108D08F8" wp14:editId="0D9DDC6D">
-            <wp:extent cx="3934374" cy="7201905"/>
-            <wp:effectExtent l="0" t="0" r="9525" b="0"/>
+          <wp:inline distT="0" distB="0" distL="0" distR="0" wp14:anchorId="108D08F8" wp14:editId="77F9D4F0">
+            <wp:extent cx="3257550" cy="5962973"/>
+            <wp:effectExtent l="0" t="0" r="0" b="0"/>
             <wp:docPr id="7" name="Imagem 7" descr="Texto&#10;&#10;Descrição gerada automaticamente"/>
             <wp:cNvGraphicFramePr>
               <a:graphicFrameLocks xmlns:a="http://schemas.openxmlformats.org/drawingml/2006/main" noChangeAspect="1"/>
@@ -3230,7 +5917,7 @@
                     <pic:cNvPicPr/>
                   </pic:nvPicPr>
                   <pic:blipFill>
-                    <a:blip r:embed="rId11"/>
+                    <a:blip r:embed="rId13"/>
                     <a:stretch>
                       <a:fillRect/>
                     </a:stretch>
@@ -3238,7 +5925,7 @@
                   <pic:spPr>
                     <a:xfrm>
                       <a:off x="0" y="0"/>
-                      <a:ext cx="3934374" cy="7201905"/>
+                      <a:ext cx="3268506" cy="5983028"/>
                     </a:xfrm>
                     <a:prstGeom prst="rect">
                       <a:avLst/>
@@ -3255,7 +5942,7 @@
       <w:pPr>
         <w:pStyle w:val="Legenda"/>
       </w:pPr>
-      <w:bookmarkStart w:id="8" w:name="_Ref98147527"/>
+      <w:bookmarkStart w:id="40" w:name="_Ref98147527"/>
       <w:r>
         <w:t xml:space="preserve">Figura </w:t>
       </w:r>
@@ -3277,7 +5964,7 @@
       <w:r>
         <w:fldChar w:fldCharType="end"/>
       </w:r>
-      <w:bookmarkEnd w:id="8"/>
+      <w:bookmarkEnd w:id="40"/>
       <w:r>
         <w:t xml:space="preserve"> - Configuração dos Canais</w:t>
       </w:r>
@@ -3308,7 +5995,15 @@
         <w:fldChar w:fldCharType="end"/>
       </w:r>
       <w:r>
-        <w:t xml:space="preserve"> todos os dados serão transmitidos no mesmo canal. Quando se possui operações que demandam de alta carga de dados, como blobs de </w:t>
+        <w:t xml:space="preserve"> todos os dados serão transmitidos no mesmo canal. Quando se possui operações que demandam de alta carga de dados, como </w:t>
+      </w:r>
+      <w:proofErr w:type="spellStart"/>
+      <w:r>
+        <w:t>blobs</w:t>
+      </w:r>
+      <w:proofErr w:type="spellEnd"/>
+      <w:r>
+        <w:t xml:space="preserve"> de </w:t>
       </w:r>
       <w:r>
         <w:t>grandes dimensões</w:t>
@@ -3317,19 +6012,30 @@
         <w:t>, recomenda-se que estes (e os associados a mesma transação) sejam transmitidos em um canal separado, para otimizar a performance de transferência de dados.</w:t>
       </w:r>
     </w:p>
-    <w:p/>
     <w:p>
       <w:pPr>
         <w:pStyle w:val="Ttulo3ABNT"/>
       </w:pPr>
+      <w:bookmarkStart w:id="41" w:name="_Toc98159342"/>
+      <w:bookmarkStart w:id="42" w:name="_Toc98159539"/>
       <w:r>
         <w:lastRenderedPageBreak/>
         <w:t>Definindo Triggers</w:t>
       </w:r>
-    </w:p>
-    <w:p>
-      <w:r>
-        <w:t>Ao definir os triggers no SymmetricDS eles serão automaticamente gerados na base de dado correspondente.</w:t>
+      <w:bookmarkEnd w:id="41"/>
+      <w:bookmarkEnd w:id="42"/>
+    </w:p>
+    <w:p>
+      <w:r>
+        <w:t xml:space="preserve">Ao definir os triggers no </w:t>
+      </w:r>
+      <w:proofErr w:type="spellStart"/>
+      <w:r>
+        <w:t>SymmetricDS</w:t>
+      </w:r>
+      <w:proofErr w:type="spellEnd"/>
+      <w:r>
+        <w:t xml:space="preserve"> eles serão automaticamente gerados na base de dado correspondente.</w:t>
       </w:r>
     </w:p>
     <w:p/>
@@ -3339,6 +6045,9 @@
         <w:ind w:firstLine="0"/>
       </w:pPr>
       <w:r>
+        <w:rPr>
+          <w:noProof/>
+        </w:rPr>
         <w:drawing>
           <wp:inline distT="0" distB="0" distL="0" distR="0" wp14:anchorId="2811DD8B" wp14:editId="55B4D707">
             <wp:extent cx="5760085" cy="2919730"/>
@@ -3355,7 +6064,7 @@
                     <pic:cNvPicPr/>
                   </pic:nvPicPr>
                   <pic:blipFill>
-                    <a:blip r:embed="rId12"/>
+                    <a:blip r:embed="rId14"/>
                     <a:stretch>
                       <a:fillRect/>
                     </a:stretch>
@@ -3380,7 +6089,7 @@
       <w:pPr>
         <w:pStyle w:val="Legenda"/>
       </w:pPr>
-      <w:bookmarkStart w:id="9" w:name="_Ref98148257"/>
+      <w:bookmarkStart w:id="43" w:name="_Ref98148257"/>
       <w:r>
         <w:t xml:space="preserve">Figura </w:t>
       </w:r>
@@ -3402,7 +6111,7 @@
       <w:r>
         <w:fldChar w:fldCharType="end"/>
       </w:r>
-      <w:bookmarkEnd w:id="9"/>
+      <w:bookmarkEnd w:id="43"/>
       <w:r>
         <w:t xml:space="preserve"> - Configuração dos Triggers</w:t>
       </w:r>
@@ -3473,31 +6182,55 @@
         <w:t>.</w:t>
       </w:r>
     </w:p>
+    <w:p>
+      <w:pPr>
+        <w:spacing w:after="160" w:line="259" w:lineRule="auto"/>
+        <w:ind w:firstLine="0"/>
+        <w:jc w:val="left"/>
+      </w:pPr>
+      <w:r>
+        <w:br w:type="page"/>
+      </w:r>
+    </w:p>
+    <w:p>
+      <w:pPr>
+        <w:pStyle w:val="Ttulo3ABNT"/>
+      </w:pPr>
+      <w:bookmarkStart w:id="44" w:name="_Toc98159343"/>
+      <w:bookmarkStart w:id="45" w:name="_Toc98159540"/>
+      <w:r>
+        <w:lastRenderedPageBreak/>
+        <w:t>Roteamento dos Triggers</w:t>
+      </w:r>
+      <w:bookmarkEnd w:id="44"/>
+      <w:bookmarkEnd w:id="45"/>
+    </w:p>
+    <w:p>
+      <w:r>
+        <w:t xml:space="preserve">Esta configuração serve </w:t>
+      </w:r>
+      <w:r>
+        <w:t xml:space="preserve">para definir quais combinações específicas de gatilhos e roteadores são necessárias para sua configuração. A relação entre gatilhos e roteadores </w:t>
+      </w:r>
+      <w:proofErr w:type="spellStart"/>
+      <w:r>
+        <w:t>é</w:t>
+      </w:r>
+      <w:proofErr w:type="spellEnd"/>
+      <w:r>
+        <w:t xml:space="preserve"> muitos-para-muitos, portanto, essa tabela serve como a tabela de junção para definir quais combinações são válidas, bem como para definir as configurações disponíveis no nível de granularidade do roteador do gatilho.</w:t>
+      </w:r>
+    </w:p>
     <w:p/>
     <w:p>
       <w:pPr>
-        <w:pStyle w:val="Ttulo3ABNT"/>
-      </w:pPr>
-      <w:r>
-        <w:t>Roteamento dos Triggers</w:t>
-      </w:r>
-    </w:p>
-    <w:p>
-      <w:r>
-        <w:t xml:space="preserve">Esta configuração serve </w:t>
-      </w:r>
-      <w:r>
-        <w:t>para definir quais combinações específicas de gatilhos e roteadores são necessárias para sua configuração. A relação entre gatilhos e roteadores é muitos-para-muitos, portanto, essa tabela serve como a tabela de junção para definir quais combinações são válidas, bem como para definir as configurações disponíveis no nível de granularidade do roteador do gatilho.</w:t>
-      </w:r>
-    </w:p>
-    <w:p/>
-    <w:p>
-      <w:pPr>
         <w:keepNext/>
         <w:ind w:firstLine="0"/>
       </w:pPr>
       <w:r>
-        <w:lastRenderedPageBreak/>
+        <w:rPr>
+          <w:noProof/>
+        </w:rPr>
         <w:drawing>
           <wp:inline distT="0" distB="0" distL="0" distR="0" wp14:anchorId="31AEEA7D" wp14:editId="7629834B">
             <wp:extent cx="5760085" cy="3401695"/>
@@ -3514,7 +6247,7 @@
                     <pic:cNvPicPr/>
                   </pic:nvPicPr>
                   <pic:blipFill>
-                    <a:blip r:embed="rId13"/>
+                    <a:blip r:embed="rId15"/>
                     <a:stretch>
                       <a:fillRect/>
                     </a:stretch>
@@ -3566,11 +6299,31 @@
     </w:p>
     <w:p>
       <w:pPr>
+        <w:spacing w:after="160" w:line="259" w:lineRule="auto"/>
+        <w:ind w:firstLine="0"/>
+        <w:jc w:val="left"/>
+        <w:rPr>
+          <w:b/>
+          <w:color w:val="000000" w:themeColor="text1"/>
+          <w:u w:val="single"/>
+        </w:rPr>
+      </w:pPr>
+      <w:bookmarkStart w:id="46" w:name="_Toc98159344"/>
+      <w:bookmarkStart w:id="47" w:name="_Toc98159541"/>
+      <w:r>
+        <w:br w:type="page"/>
+      </w:r>
+    </w:p>
+    <w:p>
+      <w:pPr>
         <w:pStyle w:val="Ttulo3ABNT"/>
       </w:pPr>
       <w:r>
+        <w:lastRenderedPageBreak/>
         <w:t>Transformações</w:t>
       </w:r>
+      <w:bookmarkEnd w:id="46"/>
+      <w:bookmarkEnd w:id="47"/>
     </w:p>
     <w:p>
       <w:r>
@@ -3588,11 +6341,13 @@
         <w:ind w:firstLine="0"/>
       </w:pPr>
       <w:r>
-        <w:lastRenderedPageBreak/>
+        <w:rPr>
+          <w:noProof/>
+        </w:rPr>
         <w:drawing>
-          <wp:inline distT="0" distB="0" distL="0" distR="0" wp14:anchorId="3B982BF4" wp14:editId="5BA004A0">
-            <wp:extent cx="5760085" cy="7332345"/>
-            <wp:effectExtent l="0" t="0" r="0" b="1905"/>
+          <wp:inline distT="0" distB="0" distL="0" distR="0" wp14:anchorId="3B982BF4" wp14:editId="2D933576">
+            <wp:extent cx="4609265" cy="5867400"/>
+            <wp:effectExtent l="0" t="0" r="1270" b="0"/>
             <wp:docPr id="10" name="Imagem 10" descr="Texto&#10;&#10;Descrição gerada automaticamente"/>
             <wp:cNvGraphicFramePr>
               <a:graphicFrameLocks xmlns:a="http://schemas.openxmlformats.org/drawingml/2006/main" noChangeAspect="1"/>
@@ -3605,7 +6360,7 @@
                     <pic:cNvPicPr/>
                   </pic:nvPicPr>
                   <pic:blipFill>
-                    <a:blip r:embed="rId14"/>
+                    <a:blip r:embed="rId16"/>
                     <a:stretch>
                       <a:fillRect/>
                     </a:stretch>
@@ -3613,7 +6368,7 @@
                   <pic:spPr>
                     <a:xfrm>
                       <a:off x="0" y="0"/>
-                      <a:ext cx="5760085" cy="7332345"/>
+                      <a:ext cx="4615346" cy="5875140"/>
                     </a:xfrm>
                     <a:prstGeom prst="rect">
                       <a:avLst/>
@@ -3630,7 +6385,7 @@
       <w:pPr>
         <w:pStyle w:val="Legenda"/>
       </w:pPr>
-      <w:bookmarkStart w:id="10" w:name="_Ref98149712"/>
+      <w:bookmarkStart w:id="48" w:name="_Ref98149712"/>
       <w:r>
         <w:t xml:space="preserve">Figura </w:t>
       </w:r>
@@ -3652,7 +6407,7 @@
       <w:r>
         <w:fldChar w:fldCharType="end"/>
       </w:r>
-      <w:bookmarkEnd w:id="10"/>
+      <w:bookmarkEnd w:id="48"/>
       <w:r>
         <w:t xml:space="preserve"> - Alterando o nome da tabela</w:t>
       </w:r>
@@ -3685,6 +6440,7 @@
       <w:r>
         <w:t xml:space="preserve"> demonstra a configuração para alterar o nome de uma tabela em seu destino. A coluna “</w:t>
       </w:r>
+      <w:proofErr w:type="spellStart"/>
       <w:r>
         <w:rPr>
           <w:i/>
@@ -3692,20 +6448,65 @@
         </w:rPr>
         <w:t>transform_point</w:t>
       </w:r>
+      <w:proofErr w:type="spellEnd"/>
       <w:r>
         <w:t>” define se a transformação proposta acontece</w:t>
       </w:r>
       <w:r>
-        <w:t xml:space="preserve"> na origem ou no destino, a princípio esta transformação ocorrerá na origem, segundo a metodologia clássica ETL (Extract Transform Load).</w:t>
+        <w:t xml:space="preserve"> na origem ou no destino, a princípio esta transformação ocorrerá na origem, segundo a metodologia clássica ETL (</w:t>
+      </w:r>
+      <w:proofErr w:type="spellStart"/>
+      <w:r>
+        <w:t>Extract</w:t>
+      </w:r>
+      <w:proofErr w:type="spellEnd"/>
+      <w:r>
+        <w:t xml:space="preserve"> </w:t>
+      </w:r>
+      <w:proofErr w:type="spellStart"/>
+      <w:r>
+        <w:t>Transform</w:t>
+      </w:r>
+      <w:proofErr w:type="spellEnd"/>
+      <w:r>
+        <w:t xml:space="preserve"> </w:t>
+      </w:r>
+      <w:proofErr w:type="spellStart"/>
+      <w:r>
+        <w:t>Load</w:t>
+      </w:r>
+      <w:proofErr w:type="spellEnd"/>
+      <w:r>
+        <w:t>).</w:t>
       </w:r>
     </w:p>
     <w:p>
       <w:pPr>
         <w:keepNext/>
         <w:ind w:firstLine="0"/>
-      </w:pPr>
-      <w:r>
-        <w:lastRenderedPageBreak/>
+        <w:rPr>
+          <w:noProof/>
+        </w:rPr>
+      </w:pPr>
+    </w:p>
+    <w:p>
+      <w:pPr>
+        <w:keepNext/>
+        <w:ind w:firstLine="0"/>
+        <w:rPr>
+          <w:noProof/>
+        </w:rPr>
+      </w:pPr>
+    </w:p>
+    <w:p>
+      <w:pPr>
+        <w:keepNext/>
+        <w:ind w:firstLine="0"/>
+      </w:pPr>
+      <w:r>
+        <w:rPr>
+          <w:noProof/>
+        </w:rPr>
         <w:drawing>
           <wp:inline distT="0" distB="0" distL="0" distR="0" wp14:anchorId="4CD890BB" wp14:editId="645C1260">
             <wp:extent cx="5760085" cy="5720080"/>
@@ -3722,7 +6523,7 @@
                     <pic:cNvPicPr/>
                   </pic:nvPicPr>
                   <pic:blipFill>
-                    <a:blip r:embed="rId15"/>
+                    <a:blip r:embed="rId17"/>
                     <a:stretch>
                       <a:fillRect/>
                     </a:stretch>
@@ -3747,7 +6548,7 @@
       <w:pPr>
         <w:pStyle w:val="Legenda"/>
       </w:pPr>
-      <w:bookmarkStart w:id="11" w:name="_Ref98150016"/>
+      <w:bookmarkStart w:id="49" w:name="_Ref98150016"/>
       <w:r>
         <w:t xml:space="preserve">Figura </w:t>
       </w:r>
@@ -3769,7 +6570,7 @@
       <w:r>
         <w:fldChar w:fldCharType="end"/>
       </w:r>
-      <w:bookmarkEnd w:id="11"/>
+      <w:bookmarkEnd w:id="49"/>
       <w:r>
         <w:t xml:space="preserve"> - transformação de coluna</w:t>
       </w:r>
@@ -3808,9 +6609,38 @@
       <w:pPr>
         <w:keepNext/>
         <w:ind w:firstLine="0"/>
-      </w:pPr>
-      <w:r>
-        <w:lastRenderedPageBreak/>
+        <w:rPr>
+          <w:noProof/>
+        </w:rPr>
+      </w:pPr>
+    </w:p>
+    <w:p>
+      <w:pPr>
+        <w:keepNext/>
+        <w:ind w:firstLine="0"/>
+        <w:rPr>
+          <w:noProof/>
+        </w:rPr>
+      </w:pPr>
+    </w:p>
+    <w:p>
+      <w:pPr>
+        <w:keepNext/>
+        <w:ind w:firstLine="0"/>
+        <w:rPr>
+          <w:noProof/>
+        </w:rPr>
+      </w:pPr>
+    </w:p>
+    <w:p>
+      <w:pPr>
+        <w:keepNext/>
+        <w:ind w:firstLine="0"/>
+      </w:pPr>
+      <w:r>
+        <w:rPr>
+          <w:noProof/>
+        </w:rPr>
         <w:drawing>
           <wp:inline distT="0" distB="0" distL="0" distR="0" wp14:anchorId="5F2A9041" wp14:editId="064D06BB">
             <wp:extent cx="5760085" cy="4302125"/>
@@ -3827,7 +6657,7 @@
                     <pic:cNvPicPr/>
                   </pic:nvPicPr>
                   <pic:blipFill>
-                    <a:blip r:embed="rId16"/>
+                    <a:blip r:embed="rId18"/>
                     <a:stretch>
                       <a:fillRect/>
                     </a:stretch>
@@ -3852,7 +6682,7 @@
       <w:pPr>
         <w:pStyle w:val="Legenda"/>
       </w:pPr>
-      <w:bookmarkStart w:id="12" w:name="_Ref98150139"/>
+      <w:bookmarkStart w:id="50" w:name="_Ref98150139"/>
       <w:r>
         <w:t xml:space="preserve">Figura </w:t>
       </w:r>
@@ -3874,7 +6704,7 @@
       <w:r>
         <w:fldChar w:fldCharType="end"/>
       </w:r>
-      <w:bookmarkEnd w:id="12"/>
+      <w:bookmarkEnd w:id="50"/>
       <w:r>
         <w:t xml:space="preserve"> - Transformação de coluna de tabela terceira</w:t>
       </w:r>
@@ -3907,6 +6737,7 @@
       <w:r>
         <w:t xml:space="preserve"> demonstra que a coluna de destino não será copiada de nenhuma coluna na tabela atual, mas sim de uma tabela “</w:t>
       </w:r>
+      <w:proofErr w:type="spellStart"/>
       <w:r>
         <w:rPr>
           <w:i/>
@@ -3914,9 +6745,11 @@
         </w:rPr>
         <w:t>lookup</w:t>
       </w:r>
+      <w:proofErr w:type="spellEnd"/>
       <w:r>
         <w:t>” e o dado a ser selecionado nesta tabela é obtido através da instrução SQL definida no campo “</w:t>
       </w:r>
+      <w:proofErr w:type="spellStart"/>
       <w:r>
         <w:rPr>
           <w:i/>
@@ -3924,6 +6757,7 @@
         </w:rPr>
         <w:t>transform_expression</w:t>
       </w:r>
+      <w:proofErr w:type="spellEnd"/>
       <w:r>
         <w:t>”.</w:t>
       </w:r>
@@ -3935,6 +6769,9 @@
         <w:ind w:firstLine="0"/>
       </w:pPr>
       <w:r>
+        <w:rPr>
+          <w:noProof/>
+        </w:rPr>
         <w:lastRenderedPageBreak/>
         <w:drawing>
           <wp:inline distT="0" distB="0" distL="0" distR="0" wp14:anchorId="48942CDC" wp14:editId="1B0DB968">
@@ -3952,7 +6789,7 @@
                     <pic:cNvPicPr/>
                   </pic:nvPicPr>
                   <pic:blipFill>
-                    <a:blip r:embed="rId17"/>
+                    <a:blip r:embed="rId19"/>
                     <a:stretch>
                       <a:fillRect/>
                     </a:stretch>
@@ -3977,7 +6814,7 @@
       <w:pPr>
         <w:pStyle w:val="Legenda"/>
       </w:pPr>
-      <w:bookmarkStart w:id="13" w:name="_Ref98150304"/>
+      <w:bookmarkStart w:id="51" w:name="_Ref98150304"/>
       <w:r>
         <w:t xml:space="preserve">Figura </w:t>
       </w:r>
@@ -3999,7 +6836,7 @@
       <w:r>
         <w:fldChar w:fldCharType="end"/>
       </w:r>
-      <w:bookmarkEnd w:id="13"/>
+      <w:bookmarkEnd w:id="51"/>
       <w:r>
         <w:t xml:space="preserve"> - Expressões complexas em transformação</w:t>
       </w:r>
@@ -5059,7 +7896,7 @@
     <w:name w:val="heading 1"/>
     <w:basedOn w:val="Normal"/>
     <w:next w:val="Normal"/>
-    <w:link w:val="Ttulo1Char"/>
+    <w:link w:val="Ttulo1Carter"/>
     <w:uiPriority w:val="9"/>
     <w:qFormat/>
     <w:rsid w:val="00BD2072"/>
@@ -5080,7 +7917,7 @@
     <w:name w:val="heading 2"/>
     <w:basedOn w:val="Normal"/>
     <w:next w:val="Normal"/>
-    <w:link w:val="Ttulo2Char"/>
+    <w:link w:val="Ttulo2Carter"/>
     <w:uiPriority w:val="9"/>
     <w:semiHidden/>
     <w:unhideWhenUsed/>
@@ -5099,7 +7936,7 @@
       <w:szCs w:val="26"/>
     </w:rPr>
   </w:style>
-  <w:style w:type="character" w:default="1" w:styleId="Fontepargpadro">
+  <w:style w:type="character" w:default="1" w:styleId="Tipodeletrapredefinidodopargrafo">
     <w:name w:val="Default Paragraph Font"/>
     <w:uiPriority w:val="1"/>
     <w:semiHidden/>
@@ -5200,7 +8037,7 @@
     <w:autoRedefine/>
     <w:uiPriority w:val="2"/>
     <w:qFormat/>
-    <w:rsid w:val="00F4075D"/>
+    <w:rsid w:val="00EF7726"/>
     <w:pPr>
       <w:numPr>
         <w:ilvl w:val="0"/>
@@ -5211,6 +8048,7 @@
     <w:rPr>
       <w:b/>
       <w:caps w:val="0"/>
+      <w:u w:val="single"/>
     </w:rPr>
   </w:style>
   <w:style w:type="paragraph" w:customStyle="1" w:styleId="Ttulo1ABNT">
@@ -5274,9 +8112,9 @@
       <w:i/>
     </w:rPr>
   </w:style>
-  <w:style w:type="character" w:customStyle="1" w:styleId="Ttulo1Char">
-    <w:name w:val="Título 1 Char"/>
-    <w:basedOn w:val="Fontepargpadro"/>
+  <w:style w:type="character" w:customStyle="1" w:styleId="Ttulo1Carter">
+    <w:name w:val="Título 1 Caráter"/>
+    <w:basedOn w:val="Tipodeletrapredefinidodopargrafo"/>
     <w:link w:val="Ttulo1"/>
     <w:uiPriority w:val="9"/>
     <w:rsid w:val="00BD2072"/>
@@ -5288,9 +8126,9 @@
       <w:lang w:val="pt-BR"/>
     </w:rPr>
   </w:style>
-  <w:style w:type="character" w:customStyle="1" w:styleId="Ttulo2Char">
-    <w:name w:val="Título 2 Char"/>
-    <w:basedOn w:val="Fontepargpadro"/>
+  <w:style w:type="character" w:customStyle="1" w:styleId="Ttulo2Carter">
+    <w:name w:val="Título 2 Caráter"/>
+    <w:basedOn w:val="Tipodeletrapredefinidodopargrafo"/>
     <w:link w:val="Ttulo2"/>
     <w:uiPriority w:val="9"/>
     <w:semiHidden/>
@@ -5303,7 +8141,7 @@
       <w:lang w:val="pt-BR"/>
     </w:rPr>
   </w:style>
-  <w:style w:type="paragraph" w:styleId="Sumrio1">
+  <w:style w:type="paragraph" w:styleId="ndice1">
     <w:name w:val="toc 1"/>
     <w:basedOn w:val="Normal"/>
     <w:next w:val="Normal"/>
@@ -5318,7 +8156,7 @@
   <w:style w:type="paragraph" w:styleId="Cabealho">
     <w:name w:val="header"/>
     <w:basedOn w:val="Normal"/>
-    <w:link w:val="CabealhoChar"/>
+    <w:link w:val="CabealhoCarter"/>
     <w:uiPriority w:val="99"/>
     <w:unhideWhenUsed/>
     <w:rsid w:val="00BD2072"/>
@@ -5330,9 +8168,9 @@
       <w:spacing w:line="240" w:lineRule="auto"/>
     </w:pPr>
   </w:style>
-  <w:style w:type="character" w:customStyle="1" w:styleId="CabealhoChar">
-    <w:name w:val="Cabeçalho Char"/>
-    <w:basedOn w:val="Fontepargpadro"/>
+  <w:style w:type="character" w:customStyle="1" w:styleId="CabealhoCarter">
+    <w:name w:val="Cabeçalho Caráter"/>
+    <w:basedOn w:val="Tipodeletrapredefinidodopargrafo"/>
     <w:link w:val="Cabealho"/>
     <w:uiPriority w:val="99"/>
     <w:rsid w:val="00BD2072"/>
@@ -5345,7 +8183,7 @@
   <w:style w:type="paragraph" w:styleId="Rodap">
     <w:name w:val="footer"/>
     <w:basedOn w:val="Normal"/>
-    <w:link w:val="RodapChar"/>
+    <w:link w:val="RodapCarter"/>
     <w:uiPriority w:val="99"/>
     <w:unhideWhenUsed/>
     <w:rsid w:val="00BD2072"/>
@@ -5357,9 +8195,9 @@
       <w:spacing w:line="240" w:lineRule="auto"/>
     </w:pPr>
   </w:style>
-  <w:style w:type="character" w:customStyle="1" w:styleId="RodapChar">
-    <w:name w:val="Rodapé Char"/>
-    <w:basedOn w:val="Fontepargpadro"/>
+  <w:style w:type="character" w:customStyle="1" w:styleId="RodapCarter">
+    <w:name w:val="Rodapé Caráter"/>
+    <w:basedOn w:val="Tipodeletrapredefinidodopargrafo"/>
     <w:link w:val="Rodap"/>
     <w:uiPriority w:val="99"/>
     <w:rsid w:val="00BD2072"/>
@@ -5369,9 +8207,9 @@
       <w:lang w:val="pt-BR"/>
     </w:rPr>
   </w:style>
-  <w:style w:type="character" w:styleId="Hyperlink">
+  <w:style w:type="character" w:styleId="Hiperligao">
     <w:name w:val="Hyperlink"/>
-    <w:basedOn w:val="Fontepargpadro"/>
+    <w:basedOn w:val="Tipodeletrapredefinidodopargrafo"/>
     <w:uiPriority w:val="99"/>
     <w:unhideWhenUsed/>
     <w:rsid w:val="00BD2072"/>
@@ -5380,7 +8218,7 @@
       <w:u w:val="single"/>
     </w:rPr>
   </w:style>
-  <w:style w:type="paragraph" w:styleId="CabealhodoSumrio">
+  <w:style w:type="paragraph" w:styleId="Cabealhodondice">
     <w:name w:val="TOC Heading"/>
     <w:basedOn w:val="Ttulo1"/>
     <w:next w:val="Normal"/>
@@ -5400,7 +8238,7 @@
   </w:style>
   <w:style w:type="character" w:customStyle="1" w:styleId="Ttulo1ABNTChar">
     <w:name w:val="Título 1 ABNT Char"/>
-    <w:basedOn w:val="Fontepargpadro"/>
+    <w:basedOn w:val="Tipodeletrapredefinidodopargrafo"/>
     <w:link w:val="Ttulo1ABNT"/>
     <w:rsid w:val="00CD332D"/>
     <w:rPr>
@@ -5432,13 +8270,14 @@
     <w:basedOn w:val="Ttulo2ABNTChar"/>
     <w:link w:val="Ttulo3ABNT"/>
     <w:uiPriority w:val="2"/>
-    <w:rsid w:val="00CD332D"/>
+    <w:rsid w:val="00EF7726"/>
     <w:rPr>
       <w:rFonts w:ascii="Times New Roman" w:hAnsi="Times New Roman"/>
       <w:b/>
       <w:caps w:val="0"/>
       <w:color w:val="000000" w:themeColor="text1"/>
       <w:sz w:val="24"/>
+      <w:u w:val="single"/>
       <w:lang w:val="pt-BR"/>
     </w:rPr>
   </w:style>
@@ -5523,7 +8362,7 @@
       <w:color w:val="808080" w:themeColor="background1" w:themeShade="80"/>
     </w:rPr>
   </w:style>
-  <w:style w:type="table" w:styleId="Tabelacomgrade">
+  <w:style w:type="table" w:styleId="TabelacomGrelha">
     <w:name w:val="Table Grid"/>
     <w:basedOn w:val="Tabelanormal"/>
     <w:uiPriority w:val="39"/>
@@ -5542,9 +8381,9 @@
       </w:tblBorders>
     </w:tblPr>
   </w:style>
-  <w:style w:type="character" w:styleId="MenoPendente">
+  <w:style w:type="character" w:styleId="MenoNoResolvida">
     <w:name w:val="Unresolved Mention"/>
-    <w:basedOn w:val="Fontepargpadro"/>
+    <w:basedOn w:val="Tipodeletrapredefinidodopargrafo"/>
     <w:uiPriority w:val="99"/>
     <w:semiHidden/>
     <w:unhideWhenUsed/>
@@ -5553,6 +8392,32 @@
       <w:color w:val="605E5C"/>
       <w:shd w:val="clear" w:color="auto" w:fill="E1DFDD"/>
     </w:rPr>
+  </w:style>
+  <w:style w:type="paragraph" w:styleId="ndice2">
+    <w:name w:val="toc 2"/>
+    <w:basedOn w:val="Normal"/>
+    <w:next w:val="Normal"/>
+    <w:autoRedefine/>
+    <w:uiPriority w:val="39"/>
+    <w:unhideWhenUsed/>
+    <w:rsid w:val="004221D7"/>
+    <w:pPr>
+      <w:spacing w:after="100"/>
+      <w:ind w:left="240"/>
+    </w:pPr>
+  </w:style>
+  <w:style w:type="paragraph" w:styleId="ndice3">
+    <w:name w:val="toc 3"/>
+    <w:basedOn w:val="Normal"/>
+    <w:next w:val="Normal"/>
+    <w:autoRedefine/>
+    <w:uiPriority w:val="39"/>
+    <w:unhideWhenUsed/>
+    <w:rsid w:val="004221D7"/>
+    <w:pPr>
+      <w:spacing w:after="100"/>
+      <w:ind w:left="480"/>
+    </w:pPr>
   </w:style>
 </w:styles>
 </file>

</xml_diff>

<commit_message>
guia de implementacao finalizado e pdf
</commit_message>
<xml_diff>
--- a/Documentação/Guia de Implementação.docx
+++ b/Documentação/Guia de Implementação.docx
@@ -683,7 +683,7 @@
         <w:pStyle w:val="ContraCapaDescricao"/>
       </w:pPr>
       <w:r>
-        <w:t>Guia de implementação sobre a primeira parte do trabalho realizado</w:t>
+        <w:t>Guia de implementação sobre o trabalho realizado</w:t>
       </w:r>
       <w:r>
         <w:t xml:space="preserve"> através do estágio extracurricular na empresa </w:t>
@@ -1219,7 +1219,7 @@
                 <w:noProof/>
                 <w:webHidden/>
               </w:rPr>
-              <w:t>11</w:t>
+              <w:t>12</w:t>
             </w:r>
             <w:r>
               <w:rPr>
@@ -1307,7 +1307,7 @@
                 <w:noProof/>
                 <w:webHidden/>
               </w:rPr>
-              <w:t>11</w:t>
+              <w:t>12</w:t>
             </w:r>
             <w:r>
               <w:rPr>
@@ -1395,7 +1395,7 @@
                 <w:noProof/>
                 <w:webHidden/>
               </w:rPr>
-              <w:t>11</w:t>
+              <w:t>12</w:t>
             </w:r>
             <w:r>
               <w:rPr>
@@ -1483,7 +1483,7 @@
                 <w:noProof/>
                 <w:webHidden/>
               </w:rPr>
-              <w:t>11</w:t>
+              <w:t>12</w:t>
             </w:r>
             <w:r>
               <w:rPr>
@@ -1571,7 +1571,7 @@
                 <w:noProof/>
                 <w:webHidden/>
               </w:rPr>
-              <w:t>11</w:t>
+              <w:t>12</w:t>
             </w:r>
             <w:r>
               <w:rPr>
@@ -1659,7 +1659,7 @@
                 <w:noProof/>
                 <w:webHidden/>
               </w:rPr>
-              <w:t>11</w:t>
+              <w:t>12</w:t>
             </w:r>
             <w:r>
               <w:rPr>
@@ -1747,7 +1747,7 @@
                 <w:noProof/>
                 <w:webHidden/>
               </w:rPr>
-              <w:t>12</w:t>
+              <w:t>13</w:t>
             </w:r>
             <w:r>
               <w:rPr>
@@ -1835,7 +1835,7 @@
                 <w:noProof/>
                 <w:webHidden/>
               </w:rPr>
-              <w:t>12</w:t>
+              <w:t>13</w:t>
             </w:r>
             <w:r>
               <w:rPr>
@@ -1923,7 +1923,7 @@
                 <w:noProof/>
                 <w:webHidden/>
               </w:rPr>
-              <w:t>12</w:t>
+              <w:t>13</w:t>
             </w:r>
             <w:r>
               <w:rPr>
@@ -2011,7 +2011,7 @@
                 <w:noProof/>
                 <w:webHidden/>
               </w:rPr>
-              <w:t>12</w:t>
+              <w:t>13</w:t>
             </w:r>
             <w:r>
               <w:rPr>
@@ -2099,7 +2099,7 @@
                 <w:noProof/>
                 <w:webHidden/>
               </w:rPr>
-              <w:t>13</w:t>
+              <w:t>14</w:t>
             </w:r>
             <w:r>
               <w:rPr>
@@ -2187,7 +2187,7 @@
                 <w:noProof/>
                 <w:webHidden/>
               </w:rPr>
-              <w:t>15</w:t>
+              <w:t>16</w:t>
             </w:r>
             <w:r>
               <w:rPr>
@@ -2275,7 +2275,7 @@
                 <w:noProof/>
                 <w:webHidden/>
               </w:rPr>
-              <w:t>16</w:t>
+              <w:t>17</w:t>
             </w:r>
             <w:r>
               <w:rPr>
@@ -2363,7 +2363,7 @@
                 <w:noProof/>
                 <w:webHidden/>
               </w:rPr>
-              <w:t>17</w:t>
+              <w:t>18</w:t>
             </w:r>
             <w:r>
               <w:rPr>
@@ -2451,7 +2451,7 @@
                 <w:noProof/>
                 <w:webHidden/>
               </w:rPr>
-              <w:t>18</w:t>
+              <w:t>19</w:t>
             </w:r>
             <w:r>
               <w:rPr>
@@ -2539,7 +2539,7 @@
                 <w:noProof/>
                 <w:webHidden/>
               </w:rPr>
-              <w:t>19</w:t>
+              <w:t>20</w:t>
             </w:r>
             <w:r>
               <w:rPr>
@@ -2627,7 +2627,7 @@
                 <w:noProof/>
                 <w:webHidden/>
               </w:rPr>
-              <w:t>20</w:t>
+              <w:t>21</w:t>
             </w:r>
             <w:r>
               <w:rPr>
@@ -2715,7 +2715,7 @@
                 <w:noProof/>
                 <w:webHidden/>
               </w:rPr>
-              <w:t>24</w:t>
+              <w:t>25</w:t>
             </w:r>
             <w:r>
               <w:rPr>
@@ -2803,7 +2803,7 @@
                 <w:noProof/>
                 <w:webHidden/>
               </w:rPr>
-              <w:t>24</w:t>
+              <w:t>25</w:t>
             </w:r>
             <w:r>
               <w:rPr>
@@ -2891,7 +2891,7 @@
                 <w:noProof/>
                 <w:webHidden/>
               </w:rPr>
-              <w:t>24</w:t>
+              <w:t>25</w:t>
             </w:r>
             <w:r>
               <w:rPr>
@@ -2979,7 +2979,7 @@
                 <w:noProof/>
                 <w:webHidden/>
               </w:rPr>
-              <w:t>25</w:t>
+              <w:t>26</w:t>
             </w:r>
             <w:r>
               <w:rPr>
@@ -3069,7 +3069,7 @@
                 <w:noProof/>
                 <w:webHidden/>
               </w:rPr>
-              <w:t>26</w:t>
+              <w:t>27</w:t>
             </w:r>
             <w:r>
               <w:rPr>
@@ -3157,7 +3157,7 @@
                 <w:noProof/>
                 <w:webHidden/>
               </w:rPr>
-              <w:t>27</w:t>
+              <w:t>28</w:t>
             </w:r>
             <w:r>
               <w:rPr>
@@ -3247,7 +3247,7 @@
                 <w:noProof/>
                 <w:webHidden/>
               </w:rPr>
-              <w:t>28</w:t>
+              <w:t>29</w:t>
             </w:r>
             <w:r>
               <w:rPr>
@@ -3337,7 +3337,7 @@
                 <w:noProof/>
                 <w:webHidden/>
               </w:rPr>
-              <w:t>29</w:t>
+              <w:t>30</w:t>
             </w:r>
             <w:r>
               <w:rPr>
@@ -3425,7 +3425,7 @@
                 <w:noProof/>
                 <w:webHidden/>
               </w:rPr>
-              <w:t>30</w:t>
+              <w:t>31</w:t>
             </w:r>
             <w:r>
               <w:rPr>
@@ -3513,7 +3513,7 @@
                 <w:noProof/>
                 <w:webHidden/>
               </w:rPr>
-              <w:t>41</w:t>
+              <w:t>42</w:t>
             </w:r>
             <w:r>
               <w:rPr>
@@ -3650,13 +3650,7 @@
     </w:p>
     <w:p>
       <w:r>
-        <w:t xml:space="preserve">O presente guia de implementação tem por objetivo servir de orientação para a implementação </w:t>
-      </w:r>
-      <w:r>
-        <w:t>do sistema de</w:t>
-      </w:r>
-      <w:r>
-        <w:t xml:space="preserve"> sincronização das bases de dados da empresa </w:t>
+        <w:t xml:space="preserve">O presente guia de implementação tem por objetivo servir como orientação para a implementação do sistema de sincronização das bases de dados da empresa </w:t>
       </w:r>
       <w:proofErr w:type="spellStart"/>
       <w:r>
@@ -3683,7 +3677,19 @@
     </w:p>
     <w:p>
       <w:r>
-        <w:t xml:space="preserve">Para tal ira se discorrer sobre as etapas necessárias para se realizar a integração de fluxos de informação com o SymmetricDS, tendo em consideração o contexto do ambiente de produção da </w:t>
+        <w:t xml:space="preserve">O guia discorrerá sobre as etapas necessárias para se realizar a integração de fluxos de informação </w:t>
+      </w:r>
+      <w:r>
+        <w:t>através</w:t>
+      </w:r>
+      <w:r>
+        <w:t xml:space="preserve"> </w:t>
+      </w:r>
+      <w:r>
+        <w:t>d</w:t>
+      </w:r>
+      <w:r>
+        <w:t xml:space="preserve">o SymmetricDS, considerando o contexto do ambiente de produção da </w:t>
       </w:r>
       <w:proofErr w:type="spellStart"/>
       <w:r>
@@ -3696,10 +3702,7 @@
     </w:p>
     <w:p>
       <w:r>
-        <w:t>Ressalta-se, ainda, que o presente documento não tem a pretensão de substituir a documentação oficial do SymmetricDS, consistindo apenas em um relatório sobre pesquisas empíricas sob as diretrizes da documentação oficial. Desta forma, para esclarecimentos mais pontuais</w:t>
-      </w:r>
-      <w:r>
-        <w:t>, recomenda-se vivamente a revisão documentação.</w:t>
+        <w:t>É importante ressaltar que este documento não tem a pretensão de substituir a documentação oficial do SymmetricDS, consistindo apenas em um relatório sobre pesquisas empíricas sob as diretrizes da documentação oficial. Portanto, para esclarecimentos mais pontuais, recomenda-se vivamente revisar a documentação oficial.</w:t>
       </w:r>
     </w:p>
     <w:p/>
@@ -3716,13 +3719,7 @@
     </w:p>
     <w:p>
       <w:r>
-        <w:t xml:space="preserve">Dentre os pontos que devem ser identificados, destaca-se: o sentido em que os dados devem fluir; as redes e servidores </w:t>
-      </w:r>
-      <w:r>
-        <w:t>nos</w:t>
-      </w:r>
-      <w:r>
-        <w:t xml:space="preserve"> quais as bases de dados estão provisionadas; e as versões dos </w:t>
+        <w:t xml:space="preserve">Em uma arquitetura de solução de integração de fluxo de informações, é importante identificar o sentido em que os dados devem fluir; as redes e servidores nos quais as bases de dados estão provisionadas; e as versões dos </w:t>
       </w:r>
       <w:proofErr w:type="spellStart"/>
       <w:r>
@@ -3730,10 +3727,7 @@
       </w:r>
       <w:proofErr w:type="spellEnd"/>
       <w:r>
-        <w:t xml:space="preserve"> (Sistema de Gerenciamento de Base de Dado)</w:t>
-      </w:r>
-      <w:r>
-        <w:t xml:space="preserve"> em execução.</w:t>
+        <w:t xml:space="preserve"> (Sistema de Gerenciamento de Base de Dados) em execução.</w:t>
       </w:r>
     </w:p>
     <w:p>
@@ -3829,63 +3823,27 @@
     </w:p>
     <w:p>
       <w:r>
-        <w:t xml:space="preserve">A </w:t>
-      </w:r>
-      <w:r>
-        <w:fldChar w:fldCharType="begin"/>
-      </w:r>
-      <w:r>
-        <w:instrText xml:space="preserve"> REF _Ref96349151 \h </w:instrText>
-      </w:r>
-      <w:r>
-        <w:fldChar w:fldCharType="separate"/>
-      </w:r>
-      <w:r>
-        <w:t xml:space="preserve">Figura </w:t>
-      </w:r>
-      <w:r>
-        <w:rPr>
-          <w:noProof/>
-        </w:rPr>
-        <w:t>1</w:t>
-      </w:r>
-      <w:r>
-        <w:fldChar w:fldCharType="end"/>
-      </w:r>
-      <w:r>
-        <w:t xml:space="preserve"> deixa claro em que rede cada base de dados está, bem como o fluxo de</w:t>
-      </w:r>
-      <w:r>
-        <w:t xml:space="preserve"> informações/</w:t>
-      </w:r>
-      <w:r>
-        <w:t>dados, isto é, o sentido no qual a informação deve fluir. Observe que entre os servidores SRVA e SRVB ocorre um canal de dados bidirecional, enquanto as duas instâncias de base de dados que correm no mesmo servidor SRVC (situação incomum), enviam dados para o SRVB por um canal unidirecional.</w:t>
-      </w:r>
-    </w:p>
-    <w:p>
-      <w:r>
-        <w:t xml:space="preserve">A identificação das redes se demonstra de extrema utilidade na fase de implementação sobretudo para definição das </w:t>
-      </w:r>
-      <w:r>
-        <w:t>políticas</w:t>
-      </w:r>
-      <w:r>
-        <w:t xml:space="preserve"> de segurança de rede, como as portas que devem ser liberadas nos Firewalls.</w:t>
-      </w:r>
-    </w:p>
-    <w:p>
-      <w:r>
-        <w:t xml:space="preserve">Na sequência deve ser elaborado um mapa de correlação das tabelas a sincronizar, ou seja, identificar as tabelas da origem que devem ser sincronizadas com as tabelas do destino. Isto torna-se necessário pelo fato de uma tabela de origem </w:t>
+        <w:t xml:space="preserve">A Figura 1 mostra a rede em que cada base de dados está </w:t>
+      </w:r>
+      <w:r>
+        <w:t>provisionada</w:t>
+      </w:r>
+      <w:r>
+        <w:t>, assim como o fluxo de informações/dados, isto é, o sentido no qual a informação precisa fluir. Note que entre os servidores SRVA e SRVB há um canal de dados bidirecional, enquanto as duas instâncias de base de dados que estão executando no mesmo servidor SRVC (situação incomum) enviam dados para o SRVB por um canal unidirecional.</w:t>
+      </w:r>
+    </w:p>
+    <w:p>
+      <w:r>
+        <w:t>A identificação das redes é extremamente útil na fase de implementação para definição das políticas de segurança da rede, como quais portas devem ser abertas nos Firewalls.</w:t>
+      </w:r>
+    </w:p>
+    <w:p>
+      <w:r>
+        <w:t xml:space="preserve">Na sequência, deve ser elaborado um mapa de correlação das tabelas a serem sincronizadas, ou seja, identificar as tabelas da origem que precisam ser sincronizadas </w:t>
       </w:r>
       <w:r>
         <w:lastRenderedPageBreak/>
-        <w:t xml:space="preserve">poder ter um nome distinto em seu destino, bem como contar com apenas </w:t>
-      </w:r>
-      <w:r>
-        <w:t>algumas</w:t>
-      </w:r>
-      <w:r>
-        <w:t xml:space="preserve"> das colunas da origem.</w:t>
+        <w:t>com as tabelas do destino. Isto é necessário porque uma tabela de origem pode ter um nome diferente em seu destino e conter apenas algumas das colunas da origem.</w:t>
       </w:r>
     </w:p>
     <w:tbl>
@@ -4690,15 +4648,12 @@
     </w:p>
     <w:p>
       <w:r>
-        <w:t>Outra informação relevante levantada nesta fase preliminar é a versão do SGBD</w:t>
-      </w:r>
-      <w:r>
-        <w:t xml:space="preserve"> em execução na base de dados. Com esta informação se pode definir corretamente os drives JDBC necessários para a implementação.</w:t>
-      </w:r>
-    </w:p>
-    <w:p>
-      <w:r>
-        <w:t>Cumpre salientar que o SymmetricDS vem acompanhado com alguns drives JDBC, entretanto pode ocorrer alguma incompatibilidade entre as versões em execução e as disponibilizadas pela aplicação, como falhas de autenticação ou reconexões excessivas. Justamente por esta possibilidade que se faz necessário ter documentado a versão do SGBD para selecionar previamente o drive correto.</w:t>
+        <w:t>Outra informação relevante levantada nessa fase preliminar é a versão do SGBD em execução na base de dados. Com essa informação, pode-se definir corretamente os drives JDBC necessários para a implementação.</w:t>
+      </w:r>
+    </w:p>
+    <w:p>
+      <w:r>
+        <w:t>Cabe salientar que o SymmetricDS vem acompanhado com alguns drives JDBC, entretanto, pode ocorrer alguma incompatibilidade entre as versões em execução e as disponibilizadas pelo aplicativo, como falhas de autenticação ou reconexões excessivas. Justamente por esse possível problema é importante documentar previamente a versão do SGBD para selecionar o drive correto.</w:t>
       </w:r>
     </w:p>
     <w:p/>
@@ -5012,13 +4967,31 @@
     </w:p>
     <w:p>
       <w:r>
-        <w:t>Por fim deve se definir um agrupamento transacional, que tem por finalidade identificar todas as tabelas que fazem parte de uma mesma transação, mesmo aquelas que não estão relacionadas por chave estrangeira, mas sim por uma regra de negócio que gera uma transação.</w:t>
+        <w:t>Finalmente, deve-se definir um agrupamento transacional, que tem como finalidade identificar todas as tabelas que fazem parte de uma mesma transação, mesmo aquelas que não estão relacionadas por chave estrangeira, mas sim por uma regra de negócio que gera uma transação.</w:t>
       </w:r>
     </w:p>
     <w:p>
       <w:r>
         <w:lastRenderedPageBreak/>
-        <w:t xml:space="preserve">Esta informação é importante para agrupar estas tabelas em um mesmo </w:t>
+        <w:t>Es</w:t>
+      </w:r>
+      <w:r>
+        <w:t>s</w:t>
+      </w:r>
+      <w:r>
+        <w:t>a informação é importante para agrupar es</w:t>
+      </w:r>
+      <w:r>
+        <w:t>s</w:t>
+      </w:r>
+      <w:r>
+        <w:t xml:space="preserve">as tabelas </w:t>
+      </w:r>
+      <w:r>
+        <w:t>no</w:t>
+      </w:r>
+      <w:r>
+        <w:t xml:space="preserve"> mesmo </w:t>
       </w:r>
       <w:r>
         <w:rPr>
@@ -5892,7 +5865,13 @@
     </w:p>
     <w:p>
       <w:r>
-        <w:t>As bases de dados das filiais não necessitam de estar no mesmo servidor, para estarem no mesmo agrupamento (como se observa pelo uso da mesma porta). O agrupamento se justifica pel</w:t>
+        <w:t>As bases de dados das filiais não necessitam de estar no mesmo servidor, para estarem no mesmo agrupamento (como se observa pelo uso da mesma porta</w:t>
+      </w:r>
+      <w:r>
+        <w:t xml:space="preserve"> TCP</w:t>
+      </w:r>
+      <w:r>
+        <w:t>). O agrupamento se justifica pel</w:t>
       </w:r>
       <w:r>
         <w:t xml:space="preserve">o contexto, ou seja, todas as filiais devem receber as mesmas atualizações de dados da central. A definição, neste caso, é que a central fornece dados para todas as suas filiais. </w:t>
@@ -5996,7 +5975,19 @@
     </w:p>
     <w:p>
       <w:r>
-        <w:t xml:space="preserve">Habitualmente a porta padrão, utilizada pelo SymmetricDS, não é utilizada por outras aplicações, em caso de necessidade de alterar a porta padrão basta aceder ao ficheiro </w:t>
+        <w:t>Habitualmente a porta</w:t>
+      </w:r>
+      <w:r>
+        <w:t xml:space="preserve"> TCP</w:t>
+      </w:r>
+      <w:r>
+        <w:t xml:space="preserve"> padrão, utilizada pelo SymmetricDS, não é utilizada por outras aplicações, em caso de necessidade de alterar a porta </w:t>
+      </w:r>
+      <w:r>
+        <w:t>TCP</w:t>
+      </w:r>
+      <w:r>
+        <w:t xml:space="preserve"> basta aceder ao ficheiro </w:t>
       </w:r>
       <w:proofErr w:type="spellStart"/>
       <w:proofErr w:type="gramStart"/>
@@ -6140,18 +6131,40 @@
         <w:fldChar w:fldCharType="end"/>
       </w:r>
       <w:r>
-        <w:t xml:space="preserve"> exibe o atributo para configurar a porta na qual o SymmetricDS </w:t>
+        <w:t xml:space="preserve"> exibe o atributo para configurar a porta</w:t>
+      </w:r>
+      <w:r>
+        <w:t xml:space="preserve"> TCP</w:t>
+      </w:r>
+      <w:r>
+        <w:t xml:space="preserve"> na qual o SymmetricDS </w:t>
       </w:r>
       <w:r>
         <w:t>irá operar.</w:t>
       </w:r>
       <w:r>
-        <w:t xml:space="preserve"> Destaca-se que a porta definida deve ser informada nos ficheiros de configuração, como parte da URL de registro e sincronização, conforme demonstrado no tópico seguinte (configuração dos nodos).</w:t>
-      </w:r>
-    </w:p>
-    <w:p>
-      <w:r>
-        <w:t xml:space="preserve">Por fim, deve-se configurar o SymmetricDS para ser executado como um serviço do Windows. Para tal, deve-se executar, com permissões de administrador, o ficheiro </w:t>
+        <w:t xml:space="preserve"> Destaca-se que a porta</w:t>
+      </w:r>
+      <w:r>
+        <w:t xml:space="preserve"> TCP</w:t>
+      </w:r>
+      <w:r>
+        <w:t xml:space="preserve"> definida deve ser informada nos ficheiros de configuração, como parte da URL de registro e sincronização, conforme demonstrado no tópico seguinte (configuração dos nodos).</w:t>
+      </w:r>
+    </w:p>
+    <w:p>
+      <w:r>
+        <w:t xml:space="preserve">Por fim, deve-se configurar o SymmetricDS para ser executado como um serviço do Windows. Para tal, deve-se executar, </w:t>
+      </w:r>
+      <w:r>
+        <w:rPr>
+          <w:b/>
+          <w:bCs/>
+        </w:rPr>
+        <w:t>com permissões de administrador</w:t>
+      </w:r>
+      <w:r>
+        <w:t xml:space="preserve">, o ficheiro </w:t>
       </w:r>
       <w:r>
         <w:rPr>
@@ -6195,15 +6208,7 @@
       </w:r>
       <w:proofErr w:type="spellEnd"/>
       <w:r>
-        <w:t xml:space="preserve"> inicia o </w:t>
-      </w:r>
-      <w:proofErr w:type="spellStart"/>
-      <w:r>
-        <w:t>SymmetricDS</w:t>
-      </w:r>
-      <w:proofErr w:type="spellEnd"/>
-      <w:r>
-        <w:t xml:space="preserve"> e o monitora, para que possa ser reiniciado se ficar sem memória ou sair inesperadamente.</w:t>
+        <w:t xml:space="preserve"> inicia o SymmetricDS e o monitora, para que possa ser reiniciado se ficar sem memória ou sair inesperadamente.</w:t>
       </w:r>
     </w:p>
     <w:p>
@@ -6706,7 +6711,7 @@
         <w:rPr>
           <w:noProof/>
         </w:rPr>
-        <w:t>2</w:t>
+        <w:t>3</w:t>
       </w:r>
       <w:r>
         <w:fldChar w:fldCharType="end"/>
@@ -6735,26 +6740,18 @@
     </w:p>
     <w:p>
       <w:r>
-        <w:t xml:space="preserve">O script SQL deve ser implementado na base de dados </w:t>
-      </w:r>
-      <w:r>
-        <w:t>d</w:t>
-      </w:r>
-      <w:r>
-        <w:t>o nodo mestre</w:t>
-      </w:r>
-      <w:r>
-        <w:t xml:space="preserve"> (servidor de registro).</w:t>
-      </w:r>
-    </w:p>
-    <w:p>
-      <w:r>
-        <w:t>Desta forma, todos os nodos do sistema irão receber as configurações que lhe dizem respeito.</w:t>
-      </w:r>
-    </w:p>
-    <w:p>
-      <w:r>
-        <w:t>O primeiro a se configurar são os nodos propriamente ditos, que até então só existem em separados e não no sistema.</w:t>
+        <w:t xml:space="preserve">O primeiro passo para configurar a sincronização é criar os nodos propriamente ditos na base de dados do servidor de registro. Isso irá permitir que todos os nodos do sistema recebam as configurações que lhes dizem respeito. </w:t>
+      </w:r>
+    </w:p>
+    <w:p>
+      <w:r>
+        <w:t xml:space="preserve">Por isso, os scripts SQL que configuram o </w:t>
+      </w:r>
+      <w:r>
+        <w:t>S</w:t>
+      </w:r>
+      <w:r>
+        <w:t>ymmetricDS devem ser executados na base de dados do nodo mestre (servidor de registro).</w:t>
       </w:r>
     </w:p>
     <w:p>
@@ -6851,7 +6848,7 @@
         <w:rPr>
           <w:noProof/>
         </w:rPr>
-        <w:t>3</w:t>
+        <w:t>4</w:t>
       </w:r>
       <w:r>
         <w:fldChar w:fldCharType="end"/>
@@ -7445,13 +7442,16 @@
         <w:rPr>
           <w:noProof/>
         </w:rPr>
-        <w:t>6</w:t>
+        <w:t>7</w:t>
       </w:r>
       <w:r>
         <w:fldChar w:fldCharType="end"/>
       </w:r>
       <w:r>
-        <w:t xml:space="preserve"> todos os dados serão transmitidos no mesmo canal. Quando se possui operações que demandam de alta carga de dados, como </w:t>
+        <w:t xml:space="preserve"> todos os dados serão transmitidos no mesmo canal. </w:t>
+      </w:r>
+      <w:r>
+        <w:t xml:space="preserve">No entanto, quando se possui operações que demandam uma alta carga de dados, como </w:t>
       </w:r>
       <w:proofErr w:type="spellStart"/>
       <w:r>
@@ -7459,13 +7459,7 @@
       </w:r>
       <w:proofErr w:type="spellEnd"/>
       <w:r>
-        <w:t xml:space="preserve"> de </w:t>
-      </w:r>
-      <w:r>
-        <w:t>grandes dimensões</w:t>
-      </w:r>
-      <w:r>
-        <w:t>, recomenda-se que estes (e os associados a mesma transação) sejam transmitidos em um canal separado, para otimizar a performance de transferência de dados.</w:t>
+        <w:t xml:space="preserve"> de grandes dimensões, recomenda-se que estes (e os associados à mesma transação) sejam transmitidos em um canal separado, para otimizar a performance de transferência de dados.</w:t>
       </w:r>
     </w:p>
     <w:p>
@@ -7482,7 +7476,13 @@
     </w:p>
     <w:p>
       <w:r>
-        <w:t>Ao definir os triggers no SymmetricDS eles serão automaticamente gerados na base de dado correspondente.</w:t>
+        <w:t xml:space="preserve">Quando os </w:t>
+      </w:r>
+      <w:r>
+        <w:t>triggers</w:t>
+      </w:r>
+      <w:r>
+        <w:t xml:space="preserve"> são definidos no SymmetricDS, eles são automaticamente gerados na base de dados correspondente.</w:t>
       </w:r>
     </w:p>
     <w:p/>
@@ -7583,7 +7583,7 @@
         <w:rPr>
           <w:noProof/>
         </w:rPr>
-        <w:t>7</w:t>
+        <w:t>8</w:t>
       </w:r>
       <w:r>
         <w:fldChar w:fldCharType="end"/>
@@ -7643,18 +7643,7 @@
     </w:p>
     <w:p>
       <w:r>
-        <w:t xml:space="preserve">Esta configuração serve </w:t>
-      </w:r>
-      <w:r>
-        <w:t xml:space="preserve">para definir quais combinações específicas de gatilhos e roteadores são necessárias para sua configuração. A relação entre gatilhos e roteadores </w:t>
-      </w:r>
-      <w:proofErr w:type="spellStart"/>
-      <w:r>
-        <w:t>é</w:t>
-      </w:r>
-      <w:proofErr w:type="spellEnd"/>
-      <w:r>
-        <w:t xml:space="preserve"> muitos-para-muitos, portanto, essa tabela serve como a tabela de junção para definir quais combinações são válidas, bem como para definir as configurações disponíveis no nível de granularidade do roteador do gatilho.</w:t>
+        <w:t>A configuração de gatilhos e roteadores é uma relação muitos-para-muitos que define quais combinações específicas de gatilhos e roteadores são necessárias para a configuração. Essa tabela serve como uma tabela de junção para definir quais combinações são válidas, bem como para definir as configurações disponíveis no nível de granularidade do roteador do gatilho.</w:t>
       </w:r>
     </w:p>
     <w:p/>
@@ -7763,7 +7752,7 @@
     </w:p>
     <w:p>
       <w:r>
-        <w:t>Em alguns casos pode ser necessário realizar algumas transformações, como alterar o nome da tabela de origem no destino, ou montar a tabela de destino baseada em mais de uma tabela de origem.</w:t>
+        <w:t>Em alguns casos, pode ser necessário realizar algumas transformações, como alterar o nome da tabela de origem no destino ou montar a tabela de destino baseada em mais de uma tabela de origem.</w:t>
       </w:r>
     </w:p>
     <w:p>
@@ -7869,7 +7858,7 @@
         <w:rPr>
           <w:noProof/>
         </w:rPr>
-        <w:t>9</w:t>
+        <w:t>10</w:t>
       </w:r>
       <w:r>
         <w:fldChar w:fldCharType="end"/>
@@ -8033,13 +8022,19 @@
         <w:rPr>
           <w:noProof/>
         </w:rPr>
-        <w:t>10</w:t>
+        <w:t>11</w:t>
       </w:r>
       <w:r>
         <w:fldChar w:fldCharType="end"/>
       </w:r>
       <w:r>
-        <w:t xml:space="preserve"> demonstra a transformação de uma coluna, onde simplesmente está se copiando os dados de uma coluna de origem para a coluna de destino, sem nenhuma alteração. Estre procedimento se faz necessário quando se está copiando apenas alguma das colunas de uma tabela e não todas implicitamente.</w:t>
+        <w:t xml:space="preserve"> demonstra a transformação de uma coluna</w:t>
+      </w:r>
+      <w:r>
+        <w:t xml:space="preserve"> </w:t>
+      </w:r>
+      <w:r>
+        <w:t>onde simplesmente se copiam os dados de uma coluna de origem para a coluna de destino, sem nenhuma alteração. Este procedimento é necessário quando se copia apenas alguma das colunas de uma tabela e não todas elas implicitamente.</w:t>
       </w:r>
     </w:p>
     <w:p>
@@ -8148,7 +8143,7 @@
         <w:rPr>
           <w:noProof/>
         </w:rPr>
-        <w:t>11</w:t>
+        <w:t>12</w:t>
       </w:r>
       <w:r>
         <w:fldChar w:fldCharType="end"/>
@@ -8281,7 +8276,7 @@
         <w:rPr>
           <w:noProof/>
         </w:rPr>
-        <w:t>12</w:t>
+        <w:t>13</w:t>
       </w:r>
       <w:r>
         <w:fldChar w:fldCharType="end"/>
@@ -46301,21 +46296,23 @@
         <w:t>);</w:t>
       </w:r>
     </w:p>
+    <w:p/>
     <w:p>
       <w:r>
         <w:rPr>
           <w:noProof/>
         </w:rPr>
+        <w:lastRenderedPageBreak/>
         <w:drawing>
-          <wp:anchor distT="0" distB="0" distL="114300" distR="114300" simplePos="0" relativeHeight="251659264" behindDoc="1" locked="0" layoutInCell="1" allowOverlap="1" wp14:anchorId="53E97156" wp14:editId="65AA7360">
+          <wp:anchor distT="0" distB="0" distL="114300" distR="114300" simplePos="0" relativeHeight="251659264" behindDoc="1" locked="0" layoutInCell="1" allowOverlap="1" wp14:anchorId="53E97156" wp14:editId="088BBD9B">
             <wp:simplePos x="0" y="0"/>
             <wp:positionH relativeFrom="column">
-              <wp:posOffset>-3810</wp:posOffset>
+              <wp:posOffset>-329508</wp:posOffset>
             </wp:positionH>
             <wp:positionV relativeFrom="paragraph">
-              <wp:posOffset>272415</wp:posOffset>
+              <wp:posOffset>7939228</wp:posOffset>
             </wp:positionV>
-            <wp:extent cx="5753100" cy="1085850"/>
+            <wp:extent cx="6077226" cy="1147025"/>
             <wp:effectExtent l="0" t="0" r="0" b="0"/>
             <wp:wrapNone/>
             <wp:docPr id="17" name="Imagem 17"/>
@@ -46347,7 +46344,7 @@
                   <pic:spPr bwMode="auto">
                     <a:xfrm>
                       <a:off x="0" y="0"/>
-                      <a:ext cx="5753100" cy="1085850"/>
+                      <a:ext cx="6118401" cy="1154796"/>
                     </a:xfrm>
                     <a:prstGeom prst="rect">
                       <a:avLst/>
@@ -46360,11 +46357,16 @@
                 </pic:pic>
               </a:graphicData>
             </a:graphic>
+            <wp14:sizeRelH relativeFrom="margin">
+              <wp14:pctWidth>0</wp14:pctWidth>
+            </wp14:sizeRelH>
+            <wp14:sizeRelV relativeFrom="margin">
+              <wp14:pctHeight>0</wp14:pctHeight>
+            </wp14:sizeRelV>
           </wp:anchor>
         </w:drawing>
       </w:r>
     </w:p>
-    <w:p/>
     <w:sectPr>
       <w:footerReference w:type="default" r:id="rId24"/>
       <w:pgSz w:w="11906" w:h="16838" w:code="9"/>

</xml_diff>